<commit_message>
minor additions and corrections
</commit_message>
<xml_diff>
--- a/sublime_key_WIP_3.docx
+++ b/sublime_key_WIP_3.docx
@@ -989,7 +989,21 @@
           <w:rFonts w:ascii="Arial" w:eastAsia="Times New Roman" w:hAnsi="Arial" w:cs="Arial"/>
           <w:color w:val="000000"/>
         </w:rPr>
-        <w:t xml:space="preserve"> no way in. And no obvious way for the murder to have gotten out.</w:t>
+        <w:t xml:space="preserve"> no way in. And no obvious way for the murder</w:t>
+      </w:r>
+      <w:r>
+        <w:rPr>
+          <w:rFonts w:ascii="Arial" w:eastAsia="Times New Roman" w:hAnsi="Arial" w:cs="Arial"/>
+          <w:color w:val="000000"/>
+        </w:rPr>
+        <w:t>er</w:t>
+      </w:r>
+      <w:r>
+        <w:rPr>
+          <w:rFonts w:ascii="Arial" w:eastAsia="Times New Roman" w:hAnsi="Arial" w:cs="Arial"/>
+          <w:color w:val="000000"/>
+        </w:rPr>
+        <w:t xml:space="preserve"> to have gotten out.</w:t>
       </w:r>
     </w:p>
     <w:p>
@@ -1296,23 +1310,12 @@
         </w:rPr>
         <w:t xml:space="preserve">have </w:t>
       </w:r>
-      <w:proofErr w:type="spellStart"/>
-      <w:proofErr w:type="gramStart"/>
-      <w:r>
-        <w:rPr>
-          <w:rFonts w:ascii="Arial" w:eastAsia="Times New Roman" w:hAnsi="Arial" w:cs="Arial"/>
-          <w:color w:val="000000"/>
-        </w:rPr>
-        <w:t>be</w:t>
-      </w:r>
-      <w:proofErr w:type="spellEnd"/>
-      <w:proofErr w:type="gramEnd"/>
-      <w:r>
-        <w:rPr>
-          <w:rFonts w:ascii="Arial" w:eastAsia="Times New Roman" w:hAnsi="Arial" w:cs="Arial"/>
-          <w:color w:val="000000"/>
-        </w:rPr>
-        <w:t xml:space="preserve"> been dying while they </w:t>
+      <w:r>
+        <w:rPr>
+          <w:rFonts w:ascii="Arial" w:eastAsia="Times New Roman" w:hAnsi="Arial" w:cs="Arial"/>
+          <w:color w:val="000000"/>
+        </w:rPr>
+        <w:t xml:space="preserve">been dying while they </w:t>
       </w:r>
       <w:r>
         <w:rPr>
@@ -1754,7 +1757,21 @@
           <w:rFonts w:ascii="Arial" w:eastAsia="Times New Roman" w:hAnsi="Arial" w:cs="Arial"/>
           <w:color w:val="000000"/>
         </w:rPr>
-        <w:t xml:space="preserve"> flashing red and the whole office fire alarm goes off. Miles shouted to the paramedic - “It’s open, go in. I guess we could have just pulled the fire alarm.”</w:t>
+        <w:t xml:space="preserve"> flashing red and the whole office fire alarm </w:t>
+      </w:r>
+      <w:r>
+        <w:rPr>
+          <w:rFonts w:ascii="Arial" w:eastAsia="Times New Roman" w:hAnsi="Arial" w:cs="Arial"/>
+          <w:color w:val="000000"/>
+        </w:rPr>
+        <w:t>went</w:t>
+      </w:r>
+      <w:r>
+        <w:rPr>
+          <w:rFonts w:ascii="Arial" w:eastAsia="Times New Roman" w:hAnsi="Arial" w:cs="Arial"/>
+          <w:color w:val="000000"/>
+        </w:rPr>
+        <w:t xml:space="preserve"> off. Miles shouted to the paramedic - “It’s open, go in. I guess we could have just pulled the fire alarm.”</w:t>
       </w:r>
     </w:p>
     <w:p>
@@ -2518,7 +2535,63 @@
           <w:rFonts w:ascii="Arial" w:eastAsia="Times New Roman" w:hAnsi="Arial" w:cs="Arial"/>
           <w:color w:val="000000"/>
         </w:rPr>
-        <w:t xml:space="preserve">The detective wanted to know one more thing about the computer display - “Does that computer display thing record video?”. Miles thought for a second - “I don’t know. It might, but HD video takes a lot of storage space. You couldn’t store it on the computer itself, you’d have to upload it to the network somewhere. I didn’t set it up, so I don’t know but I don’t think Tympani would want anyone to have a record of what goes on in his cave. He has parties in </w:t>
+        <w:t xml:space="preserve">The detective wanted to know one more thing about the computer display - “Does that computer display thing record video?”. Miles thought for a second - “I don’t know. It might, but HD video takes a lot of storage space. You couldn’t store it on the </w:t>
+      </w:r>
+      <w:r>
+        <w:rPr>
+          <w:rFonts w:ascii="Arial" w:eastAsia="Times New Roman" w:hAnsi="Arial" w:cs="Arial"/>
+          <w:color w:val="000000"/>
+        </w:rPr>
+        <w:t xml:space="preserve">little </w:t>
+      </w:r>
+      <w:r>
+        <w:rPr>
+          <w:rFonts w:ascii="Arial" w:eastAsia="Times New Roman" w:hAnsi="Arial" w:cs="Arial"/>
+          <w:color w:val="000000"/>
+        </w:rPr>
+        <w:t>computer itself</w:t>
+      </w:r>
+      <w:r>
+        <w:rPr>
+          <w:rFonts w:ascii="Arial" w:eastAsia="Times New Roman" w:hAnsi="Arial" w:cs="Arial"/>
+          <w:color w:val="000000"/>
+        </w:rPr>
+        <w:t>.</w:t>
+      </w:r>
+      <w:r>
+        <w:rPr>
+          <w:rFonts w:ascii="Arial" w:eastAsia="Times New Roman" w:hAnsi="Arial" w:cs="Arial"/>
+          <w:color w:val="000000"/>
+        </w:rPr>
+        <w:t xml:space="preserve"> </w:t>
+      </w:r>
+      <w:r>
+        <w:rPr>
+          <w:rFonts w:ascii="Arial" w:eastAsia="Times New Roman" w:hAnsi="Arial" w:cs="Arial"/>
+          <w:color w:val="000000"/>
+        </w:rPr>
+        <w:t>It runs off an SD card without a hard disk. Y</w:t>
+      </w:r>
+      <w:r>
+        <w:rPr>
+          <w:rFonts w:ascii="Arial" w:eastAsia="Times New Roman" w:hAnsi="Arial" w:cs="Arial"/>
+          <w:color w:val="000000"/>
+        </w:rPr>
+        <w:t xml:space="preserve">ou’d have to upload it to the network somewhere. I didn’t set it up, so I don’t know </w:t>
+      </w:r>
+      <w:r>
+        <w:rPr>
+          <w:rFonts w:ascii="Arial" w:eastAsia="Times New Roman" w:hAnsi="Arial" w:cs="Arial"/>
+          <w:color w:val="000000"/>
+        </w:rPr>
+        <w:t xml:space="preserve">for sure, </w:t>
+      </w:r>
+      <w:r>
+        <w:rPr>
+          <w:rFonts w:ascii="Arial" w:eastAsia="Times New Roman" w:hAnsi="Arial" w:cs="Arial"/>
+          <w:color w:val="000000"/>
+        </w:rPr>
+        <w:t xml:space="preserve">but I don’t think Tympani would want anyone to have a record of what goes on in his cave. He has parties in </w:t>
       </w:r>
       <w:r>
         <w:rPr>
@@ -2588,7 +2661,35 @@
           <w:rFonts w:ascii="Arial" w:eastAsia="Times New Roman" w:hAnsi="Arial" w:cs="Arial"/>
           <w:color w:val="000000"/>
         </w:rPr>
-        <w:t xml:space="preserve"> had taken VC money as well. He wanted to take it public and become a billionaire and one of the few tech entrepreneurs to have multiple successes. Despite this, he used Tympani Industries partially as his own private shop. He loved building things almost as much as he did </w:t>
+        <w:t xml:space="preserve"> had taken</w:t>
+      </w:r>
+      <w:r>
+        <w:rPr>
+          <w:rFonts w:ascii="Arial" w:eastAsia="Times New Roman" w:hAnsi="Arial" w:cs="Arial"/>
+          <w:color w:val="000000"/>
+        </w:rPr>
+        <w:t xml:space="preserve"> a little</w:t>
+      </w:r>
+      <w:r>
+        <w:rPr>
+          <w:rFonts w:ascii="Arial" w:eastAsia="Times New Roman" w:hAnsi="Arial" w:cs="Arial"/>
+          <w:color w:val="000000"/>
+        </w:rPr>
+        <w:t xml:space="preserve"> VC money as well. He wanted to take it public</w:t>
+      </w:r>
+      <w:r>
+        <w:rPr>
+          <w:rFonts w:ascii="Arial" w:eastAsia="Times New Roman" w:hAnsi="Arial" w:cs="Arial"/>
+          <w:color w:val="000000"/>
+        </w:rPr>
+        <w:t xml:space="preserve">, </w:t>
+      </w:r>
+      <w:r>
+        <w:rPr>
+          <w:rFonts w:ascii="Arial" w:eastAsia="Times New Roman" w:hAnsi="Arial" w:cs="Arial"/>
+          <w:color w:val="000000"/>
+        </w:rPr>
+        <w:t xml:space="preserve">become a billionaire and one of the few tech entrepreneurs to have multiple successes. Despite this, he used Tympani Industries partially as his own private shop. He loved building things almost as much as he did </w:t>
       </w:r>
       <w:proofErr w:type="gramStart"/>
       <w:r>
@@ -2733,7 +2834,37 @@
           <w:rFonts w:ascii="Arial" w:eastAsia="Times New Roman" w:hAnsi="Arial" w:cs="Arial"/>
           <w:color w:val="000000"/>
         </w:rPr>
-        <w:t xml:space="preserve">Miles said “I think Rick Clements was here for a while. I didn’t see him, but his motorcycle jacket was hung up in his workspace when I walked by. It was there sometime in the evening, but I have no idea what time that would have been and later it was gone. I was concentrating on my work and not paying attention to the clock” He had his head down and his headphones on trying to get his code to work and then later he fell asleep. </w:t>
+        <w:t>Miles said “I think Rick Clements was here for a while. I didn’t see him, but his motorcycle jacket was hung up in his workspace when I walked by. It was there sometime in the evening, but I have no idea what time that would have been and later it was gone. I was concentrating on my work and not paying attention to the clock</w:t>
+      </w:r>
+      <w:r>
+        <w:rPr>
+          <w:rFonts w:ascii="Arial" w:eastAsia="Times New Roman" w:hAnsi="Arial" w:cs="Arial"/>
+          <w:color w:val="000000"/>
+        </w:rPr>
+        <w:t xml:space="preserve">. I had my headphones </w:t>
+      </w:r>
+      <w:proofErr w:type="gramStart"/>
+      <w:r>
+        <w:rPr>
+          <w:rFonts w:ascii="Arial" w:eastAsia="Times New Roman" w:hAnsi="Arial" w:cs="Arial"/>
+          <w:color w:val="000000"/>
+        </w:rPr>
+        <w:t>on</w:t>
+      </w:r>
+      <w:proofErr w:type="gramEnd"/>
+      <w:r>
+        <w:rPr>
+          <w:rFonts w:ascii="Arial" w:eastAsia="Times New Roman" w:hAnsi="Arial" w:cs="Arial"/>
+          <w:color w:val="000000"/>
+        </w:rPr>
+        <w:t xml:space="preserve"> so I didn’t hear anything.</w:t>
+      </w:r>
+      <w:r>
+        <w:rPr>
+          <w:rFonts w:ascii="Arial" w:eastAsia="Times New Roman" w:hAnsi="Arial" w:cs="Arial"/>
+          <w:color w:val="000000"/>
+        </w:rPr>
+        <w:t xml:space="preserve">” </w:t>
       </w:r>
     </w:p>
     <w:p>
@@ -3135,7 +3266,14 @@
           <w:rFonts w:ascii="Arial" w:eastAsia="Times New Roman" w:hAnsi="Arial" w:cs="Arial"/>
           <w:color w:val="000000"/>
         </w:rPr>
-        <w:t xml:space="preserve"> and </w:t>
+        <w:t>. She</w:t>
+      </w:r>
+      <w:r>
+        <w:rPr>
+          <w:rFonts w:ascii="Arial" w:eastAsia="Times New Roman" w:hAnsi="Arial" w:cs="Arial"/>
+          <w:color w:val="000000"/>
+        </w:rPr>
+        <w:t xml:space="preserve"> </w:t>
       </w:r>
       <w:r>
         <w:rPr>
@@ -3285,7 +3423,7 @@
           <w:rFonts w:ascii="Arial" w:eastAsia="Times New Roman" w:hAnsi="Arial" w:cs="Arial"/>
           <w:color w:val="000000"/>
         </w:rPr>
-        <w:t xml:space="preserve"> Anil Patel, the CFO and executive VP was the first to arrive. Anil had worked with Steve Tympani at their previous startup. He was a British educated Indian who spoke with an Oxford University accent. After moving to California to catch the 2nd wave of Internet startups, he’d ended up being the assistant to the CFO of their previous company</w:t>
+        <w:t>Anil Patel, the CFO and executive VP was the first to arrive. Anil had worked with Steve Tympani at their previous startup. He was a British educated Indian who spoke with an Oxford University accent. After moving to California to catch the 2nd wave of Internet startups, he’d ended up being the assistant to the CFO of their previous company</w:t>
       </w:r>
     </w:p>
     <w:p>
@@ -3318,8 +3456,6 @@
         </w:rPr>
         <w:t xml:space="preserve"> DeAngelo, the corporate lawyer. Despite the casual dress code in the office, he wore a dark grey suit and a somber tie. He was originally from Brooklyn and his voice sound a bit like the actor, Elliot Gould. He was giving direction to someone on his cell phone as he arrived, making eye contact with Anil and Sharon but keeping up his conversation.</w:t>
       </w:r>
-      <w:bookmarkStart w:id="0" w:name="_GoBack"/>
-      <w:bookmarkEnd w:id="0"/>
     </w:p>
     <w:p>
       <w:pPr>
@@ -4490,17 +4626,62 @@
       <w:pPr>
         <w:spacing w:after="240" w:line="360" w:lineRule="auto"/>
         <w:rPr>
+          <w:rFonts w:ascii="Arial" w:eastAsia="Times New Roman" w:hAnsi="Arial" w:cs="Arial"/>
+          <w:color w:val="000000"/>
+        </w:rPr>
+      </w:pPr>
+      <w:r>
+        <w:rPr>
+          <w:rFonts w:ascii="Arial" w:eastAsia="Times New Roman" w:hAnsi="Arial" w:cs="Arial"/>
+          <w:color w:val="000000"/>
+        </w:rPr>
+        <w:t>Miles put this aside for now and tried to finish the user story from earlier in the day. He couldn’t concentrate and gave it up. It would still be there tomorrow.  He left the office to join the other developers at the bar.</w:t>
+      </w:r>
+      <w:r>
+        <w:rPr>
+          <w:rFonts w:ascii="Arial" w:eastAsia="Times New Roman" w:hAnsi="Arial" w:cs="Arial"/>
+          <w:color w:val="000000"/>
+        </w:rPr>
+        <w:t xml:space="preserve"> </w:t>
+      </w:r>
+    </w:p>
+    <w:p>
+      <w:pPr>
+        <w:spacing w:after="240" w:line="360" w:lineRule="auto"/>
+        <w:rPr>
           <w:rFonts w:ascii="Times New Roman" w:eastAsia="Times New Roman" w:hAnsi="Times New Roman" w:cs="Times New Roman"/>
+          <w:i/>
           <w:sz w:val="24"/>
           <w:szCs w:val="24"/>
         </w:rPr>
       </w:pPr>
-      <w:r>
-        <w:rPr>
-          <w:rFonts w:ascii="Arial" w:eastAsia="Times New Roman" w:hAnsi="Arial" w:cs="Arial"/>
-          <w:color w:val="000000"/>
-        </w:rPr>
-        <w:t>Miles put this aside for now and tried to finish the user story from earlier in the day. He couldn’t concentrate and gave it up. It would still be there tomorrow.  He left the office to join the other developers at the bar.</w:t>
+      <w:bookmarkStart w:id="0" w:name="_GoBack"/>
+      <w:bookmarkEnd w:id="0"/>
+      <w:r>
+        <w:rPr>
+          <w:rFonts w:ascii="Arial" w:eastAsia="Times New Roman" w:hAnsi="Arial" w:cs="Arial"/>
+          <w:i/>
+          <w:color w:val="000000"/>
+        </w:rPr>
+        <w:t>&lt;&lt;</w:t>
+      </w:r>
+      <w:proofErr w:type="spellStart"/>
+      <w:r>
+        <w:rPr>
+          <w:rFonts w:ascii="Arial" w:eastAsia="Times New Roman" w:hAnsi="Arial" w:cs="Arial"/>
+          <w:i/>
+          <w:color w:val="000000"/>
+        </w:rPr>
+        <w:t>todo</w:t>
+      </w:r>
+      <w:proofErr w:type="spellEnd"/>
+      <w:r>
+        <w:rPr>
+          <w:rFonts w:ascii="Arial" w:eastAsia="Times New Roman" w:hAnsi="Arial" w:cs="Arial"/>
+          <w:i/>
+          <w:color w:val="000000"/>
+        </w:rPr>
+        <w:t>: write a scene in the bar to flesh out characters?&gt;&gt;</w:t>
       </w:r>
     </w:p>
     <w:p>
@@ -20375,7 +20556,7 @@
       <w:rPr>
         <w:noProof/>
       </w:rPr>
-      <w:t>12/15/2018</w:t>
+      <w:t>12/16/2018</w:t>
     </w:r>
     <w:r>
       <w:rPr>

</xml_diff>

<commit_message>
Ideas for adding a scene at the bar
</commit_message>
<xml_diff>
--- a/sublime_key_WIP_3.docx
+++ b/sublime_key_WIP_3.docx
@@ -384,6 +384,11 @@
               <w:t>Add details of Salmon’s phone. Minor other changes to improve characters</w:t>
             </w:r>
           </w:p>
+          <w:p>
+            <w:r>
+              <w:t>12/19. Add ideas for expansion</w:t>
+            </w:r>
+          </w:p>
         </w:tc>
       </w:tr>
       <w:tr>
@@ -588,17 +593,67 @@
       </w:tr>
     </w:tbl>
     <w:p>
-      <w:pPr>
-        <w:pStyle w:val="Title"/>
-        <w:rPr>
-          <w:rFonts w:eastAsia="Times New Roman"/>
-          <w:sz w:val="44"/>
-        </w:rPr>
-      </w:pPr>
-      <w:r>
-        <w:rPr>
-          <w:rFonts w:eastAsia="Times New Roman"/>
-        </w:rPr>
+      <w:r>
+        <w:t>&lt;&lt;ideas:  Have greedy widow or maybe ex-wife meet with Anil to gain control.</w:t>
+      </w:r>
+    </w:p>
+    <w:p>
+      <w:r>
+        <w:t>Have greedy widow or ex-wife meet with Don Salmon to accelerate private equity. Make it clear that they had previously had an affair.</w:t>
+      </w:r>
+    </w:p>
+    <w:p>
+      <w:r>
+        <w:t xml:space="preserve">Have Miles have some conversations at the Pier 29 bar with Lisa and others to flesh out his character. </w:t>
+      </w:r>
+      <w:r>
+        <w:t xml:space="preserve"> Indian programmer Ravi (</w:t>
+      </w:r>
+      <w:proofErr w:type="spellStart"/>
+      <w:r>
+        <w:t>sankar</w:t>
+      </w:r>
+      <w:proofErr w:type="spellEnd"/>
+      <w:r>
+        <w:t xml:space="preserve">) </w:t>
+      </w:r>
+      <w:r>
+        <w:t xml:space="preserve">from a different scrum team was with the 2 </w:t>
+      </w:r>
+      <w:proofErr w:type="spellStart"/>
+      <w:r>
+        <w:t>russian</w:t>
+      </w:r>
+      <w:proofErr w:type="spellEnd"/>
+      <w:r>
+        <w:t xml:space="preserve"> programmers and Lisa. They were talking about if the 2014 Warriors could beat the best Soviet team (198</w:t>
+      </w:r>
+      <w:r>
+        <w:t>8)</w:t>
+      </w:r>
+      <w:r>
+        <w:t xml:space="preserve">. </w:t>
+      </w:r>
+      <w:hyperlink r:id="rId6" w:history="1">
+        <w:r>
+          <w:rPr>
+            <w:rStyle w:val="Hyperlink"/>
+          </w:rPr>
+          <w:t>https://en.wikipedia.org/wiki/Basketball_at_the_1988_Summer_Olympics</w:t>
+        </w:r>
+      </w:hyperlink>
+      <w:r>
+        <w:t xml:space="preserve"> . Closer 3pt line, </w:t>
+      </w:r>
+      <w:r>
+        <w:t>No flagrant fouls in international play in the 80s. Shrugs. Might get hit by an elbow. Hard to shoot straight with a concussion. Wry smile. Ravi asked – What about Putin vs a certain US Republican leader – who would win in arm wrestling. Ravi somewhat drunk and more boisterous than usual, said too loudly. Hey, I like him. Glares from the people at the next table. “He reminds me of the Indian prime minister”. Lisa interrupts. Let’s not talk politics. Hey Miles, do you remember so and so who worked at blah when you were there during the summer?</w:t>
+      </w:r>
+      <w:r>
+        <w:t xml:space="preserve"> Points to make – Mile’s history with Lisa and the company. His background with his ex-girlfriend. The waitress is cute and flirts with him. </w:t>
+      </w:r>
+      <w:bookmarkStart w:id="0" w:name="_GoBack"/>
+      <w:bookmarkEnd w:id="0"/>
+      <w:r>
         <w:br w:type="page"/>
       </w:r>
     </w:p>
@@ -4655,8 +4710,6 @@
           <w:szCs w:val="24"/>
         </w:rPr>
       </w:pPr>
-      <w:bookmarkStart w:id="0" w:name="_GoBack"/>
-      <w:bookmarkEnd w:id="0"/>
       <w:r>
         <w:rPr>
           <w:rFonts w:ascii="Arial" w:eastAsia="Times New Roman" w:hAnsi="Arial" w:cs="Arial"/>
@@ -20493,7 +20546,7 @@
       </w:r>
     </w:p>
     <w:sectPr>
-      <w:footerReference w:type="default" r:id="rId6"/>
+      <w:footerReference w:type="default" r:id="rId7"/>
       <w:pgSz w:w="12240" w:h="15840" w:code="1"/>
       <w:pgMar w:top="1440" w:right="720" w:bottom="720" w:left="1440" w:header="720" w:footer="720" w:gutter="0"/>
       <w:cols w:space="720"/>
@@ -20556,7 +20609,7 @@
       <w:rPr>
         <w:noProof/>
       </w:rPr>
-      <w:t>12/16/2018</w:t>
+      <w:t>12/20/2018</w:t>
     </w:r>
     <w:r>
       <w:rPr>

</xml_diff>

<commit_message>
Scene at the part partially done
</commit_message>
<xml_diff>
--- a/sublime_key_WIP_3.docx
+++ b/sublime_key_WIP_3.docx
@@ -651,8 +651,6 @@
       <w:r>
         <w:t xml:space="preserve"> Points to make – Mile’s history with Lisa and the company. His background with his ex-girlfriend. The waitress is cute and flirts with him. </w:t>
       </w:r>
-      <w:bookmarkStart w:id="0" w:name="_GoBack"/>
-      <w:bookmarkEnd w:id="0"/>
       <w:r>
         <w:br w:type="page"/>
       </w:r>
@@ -4704,6 +4702,168 @@
       <w:pPr>
         <w:spacing w:after="240" w:line="360" w:lineRule="auto"/>
         <w:rPr>
+          <w:rFonts w:ascii="Arial" w:eastAsia="Times New Roman" w:hAnsi="Arial" w:cs="Arial"/>
+          <w:color w:val="000000"/>
+        </w:rPr>
+      </w:pPr>
+      <w:r>
+        <w:rPr>
+          <w:rFonts w:ascii="Arial" w:eastAsia="Times New Roman" w:hAnsi="Arial" w:cs="Arial"/>
+          <w:color w:val="000000"/>
+        </w:rPr>
+        <w:t>At Pier 23, the</w:t>
+      </w:r>
+      <w:r>
+        <w:rPr>
+          <w:rFonts w:ascii="Arial" w:eastAsia="Times New Roman" w:hAnsi="Arial" w:cs="Arial"/>
+          <w:color w:val="000000"/>
+        </w:rPr>
+        <w:t xml:space="preserve">re were </w:t>
+      </w:r>
+      <w:r>
+        <w:rPr>
+          <w:rFonts w:ascii="Arial" w:eastAsia="Times New Roman" w:hAnsi="Arial" w:cs="Arial"/>
+          <w:color w:val="000000"/>
+        </w:rPr>
+        <w:t>three</w:t>
+      </w:r>
+      <w:r>
+        <w:rPr>
+          <w:rFonts w:ascii="Arial" w:eastAsia="Times New Roman" w:hAnsi="Arial" w:cs="Arial"/>
+          <w:color w:val="000000"/>
+        </w:rPr>
+        <w:t xml:space="preserve"> tables of Tympani Industries folks</w:t>
+      </w:r>
+      <w:r>
+        <w:rPr>
+          <w:rFonts w:ascii="Arial" w:eastAsia="Times New Roman" w:hAnsi="Arial" w:cs="Arial"/>
+          <w:color w:val="000000"/>
+        </w:rPr>
+        <w:t xml:space="preserve"> already there. As he passed one of the tables, he said hi to Anna, one of the IT engineers he </w:t>
+      </w:r>
+      <w:proofErr w:type="spellStart"/>
+      <w:r>
+        <w:rPr>
+          <w:rFonts w:ascii="Arial" w:eastAsia="Times New Roman" w:hAnsi="Arial" w:cs="Arial"/>
+          <w:color w:val="000000"/>
+        </w:rPr>
+        <w:t>kinda</w:t>
+      </w:r>
+      <w:proofErr w:type="spellEnd"/>
+      <w:r>
+        <w:rPr>
+          <w:rFonts w:ascii="Arial" w:eastAsia="Times New Roman" w:hAnsi="Arial" w:cs="Arial"/>
+          <w:color w:val="000000"/>
+        </w:rPr>
+        <w:t xml:space="preserve"> knew, sitting with a table full of other people </w:t>
+      </w:r>
+      <w:r>
+        <w:rPr>
+          <w:rFonts w:ascii="Arial" w:eastAsia="Times New Roman" w:hAnsi="Arial" w:cs="Arial"/>
+          <w:color w:val="000000"/>
+        </w:rPr>
+        <w:lastRenderedPageBreak/>
+        <w:t xml:space="preserve">in IT who he didn’t know. He saw several of his team members and his boss in animated conversation at one table. He stole a chair from an empty table and squeezed in. He said hi to Lisa, and to three other programmers. Two were somewhat older Russian guys, Alex and Misha. At least older for a startup – like maybe in their early 50s. They both spoke perfect but accented English. </w:t>
+      </w:r>
+      <w:r>
+        <w:rPr>
+          <w:rFonts w:ascii="Arial" w:eastAsia="Times New Roman" w:hAnsi="Arial" w:cs="Arial"/>
+          <w:color w:val="000000"/>
+        </w:rPr>
+        <w:t xml:space="preserve">They were two of the only smokers in the office and could often be seen standing around the outside of the building with their cigarettes. The other guy was an Indian programmer named Ravi. He was a jovial sort in social situations and could get boisterous with a couple of beers in him. Ravi and Alex were arguing about some sporting situation. Ravi </w:t>
+      </w:r>
+      <w:r>
+        <w:rPr>
+          <w:rFonts w:ascii="Arial" w:eastAsia="Times New Roman" w:hAnsi="Arial" w:cs="Arial"/>
+          <w:color w:val="000000"/>
+        </w:rPr>
+        <w:t>turned to Miles, “Alex says the Russian National Basketball teams were better than today’s NBA teams.”</w:t>
+      </w:r>
+    </w:p>
+    <w:p>
+      <w:pPr>
+        <w:spacing w:after="240" w:line="360" w:lineRule="auto"/>
+        <w:rPr>
+          <w:rFonts w:ascii="Arial" w:eastAsia="Times New Roman" w:hAnsi="Arial" w:cs="Arial"/>
+          <w:color w:val="000000"/>
+        </w:rPr>
+      </w:pPr>
+      <w:r>
+        <w:rPr>
+          <w:rFonts w:ascii="Arial" w:eastAsia="Times New Roman" w:hAnsi="Arial" w:cs="Arial"/>
+          <w:color w:val="000000"/>
+        </w:rPr>
+        <w:t>Alex said “Best basketball team of all time was the Soviet Olympic team in 1988. Could beat the Warriors 2014 team easy.”</w:t>
+      </w:r>
+    </w:p>
+    <w:p>
+      <w:pPr>
+        <w:spacing w:after="240" w:line="360" w:lineRule="auto"/>
+        <w:rPr>
+          <w:rFonts w:ascii="Arial" w:eastAsia="Times New Roman" w:hAnsi="Arial" w:cs="Arial"/>
+          <w:color w:val="000000"/>
+        </w:rPr>
+      </w:pPr>
+      <w:r>
+        <w:rPr>
+          <w:rFonts w:ascii="Arial" w:eastAsia="Times New Roman" w:hAnsi="Arial" w:cs="Arial"/>
+          <w:color w:val="000000"/>
+        </w:rPr>
+        <w:t>Ravi and Alex argued about the different players on the team, who would guard who and how successful they’d be. Ravi said that nobody on that team could guard Steph Curry. Alex shrugged, “No flagrant foul rules in the 1980s. Hard to shoot straight with a concussion.”</w:t>
+      </w:r>
+    </w:p>
+    <w:p>
+      <w:pPr>
+        <w:spacing w:after="240" w:line="360" w:lineRule="auto"/>
+        <w:rPr>
+          <w:rFonts w:ascii="Arial" w:eastAsia="Times New Roman" w:hAnsi="Arial" w:cs="Arial"/>
+          <w:color w:val="000000"/>
+        </w:rPr>
+      </w:pPr>
+      <w:r>
+        <w:rPr>
+          <w:rFonts w:ascii="Arial" w:eastAsia="Times New Roman" w:hAnsi="Arial" w:cs="Arial"/>
+          <w:color w:val="000000"/>
+        </w:rPr>
+        <w:t xml:space="preserve">Ravi didn’t have an answer for that and changed the subject. “What do you think of the US president. </w:t>
+      </w:r>
+      <w:r>
+        <w:rPr>
+          <w:rFonts w:ascii="Arial" w:eastAsia="Times New Roman" w:hAnsi="Arial" w:cs="Arial"/>
+          <w:color w:val="000000"/>
+        </w:rPr>
+        <w:t>He reminds me of the Indian Prime Minister – they’re both larger than life characters.”, he said approvingly.  Someone at the next table glared at him.</w:t>
+      </w:r>
+    </w:p>
+    <w:p>
+      <w:pPr>
+        <w:spacing w:after="240" w:line="360" w:lineRule="auto"/>
+        <w:rPr>
+          <w:rFonts w:ascii="Arial" w:eastAsia="Times New Roman" w:hAnsi="Arial" w:cs="Arial"/>
+          <w:color w:val="000000"/>
+        </w:rPr>
+      </w:pPr>
+      <w:r>
+        <w:rPr>
+          <w:rFonts w:ascii="Arial" w:eastAsia="Times New Roman" w:hAnsi="Arial" w:cs="Arial"/>
+          <w:color w:val="000000"/>
+        </w:rPr>
+        <w:t xml:space="preserve">Lisa suggested they change the subject. She asked Miles about someone who they both worked with when Miles was an intern. </w:t>
+      </w:r>
+      <w:r>
+        <w:rPr>
+          <w:rFonts w:ascii="Arial" w:eastAsia="Times New Roman" w:hAnsi="Arial" w:cs="Arial"/>
+          <w:color w:val="000000"/>
+        </w:rPr>
+        <w:t xml:space="preserve">He just started his own company. </w:t>
+      </w:r>
+      <w:bookmarkStart w:id="0" w:name="_GoBack"/>
+      <w:bookmarkEnd w:id="0"/>
+    </w:p>
+    <w:p>
+      <w:pPr>
+        <w:spacing w:after="240" w:line="360" w:lineRule="auto"/>
+        <w:rPr>
           <w:rFonts w:ascii="Times New Roman" w:eastAsia="Times New Roman" w:hAnsi="Times New Roman" w:cs="Times New Roman"/>
           <w:i/>
           <w:sz w:val="24"/>
@@ -4810,115 +4970,122 @@
           <w:rFonts w:ascii="Arial" w:eastAsia="Times New Roman" w:hAnsi="Arial" w:cs="Arial"/>
           <w:color w:val="000000"/>
         </w:rPr>
+        <w:t xml:space="preserve">While Miles was hacking into the laser cutter controller, </w:t>
+      </w:r>
+      <w:r>
+        <w:rPr>
+          <w:rFonts w:ascii="Arial" w:eastAsia="Times New Roman" w:hAnsi="Arial" w:cs="Arial"/>
+          <w:color w:val="000000"/>
+        </w:rPr>
+        <w:t>Joel</w:t>
+      </w:r>
+      <w:r>
+        <w:rPr>
+          <w:rFonts w:ascii="Arial" w:eastAsia="Times New Roman" w:hAnsi="Arial" w:cs="Arial"/>
+          <w:color w:val="000000"/>
+        </w:rPr>
+        <w:t xml:space="preserve"> DeAngelo was meeting with Detective Chris Martinez in the same conference room where he met with Miles early that morning.  They made small talk for a minute. </w:t>
+      </w:r>
+      <w:r>
+        <w:rPr>
+          <w:rFonts w:ascii="Arial" w:eastAsia="Times New Roman" w:hAnsi="Arial" w:cs="Arial"/>
+          <w:color w:val="000000"/>
+        </w:rPr>
+        <w:t>Joel</w:t>
+      </w:r>
+      <w:r>
+        <w:rPr>
+          <w:rFonts w:ascii="Arial" w:eastAsia="Times New Roman" w:hAnsi="Arial" w:cs="Arial"/>
+          <w:color w:val="000000"/>
+        </w:rPr>
+        <w:t xml:space="preserve"> assured Martinez that they would cooperate fully. He knew that an employee was possibly the murderer and the company was motivated to prosecute. Martinez thanked </w:t>
+      </w:r>
+      <w:r>
+        <w:rPr>
+          <w:rFonts w:ascii="Arial" w:eastAsia="Times New Roman" w:hAnsi="Arial" w:cs="Arial"/>
+          <w:color w:val="000000"/>
+        </w:rPr>
+        <w:t>Joel</w:t>
+      </w:r>
+      <w:r>
+        <w:rPr>
+          <w:rFonts w:ascii="Arial" w:eastAsia="Times New Roman" w:hAnsi="Arial" w:cs="Arial"/>
+          <w:color w:val="000000"/>
+        </w:rPr>
+        <w:t xml:space="preserve"> for sending over the security video and card key logs.</w:t>
+      </w:r>
+    </w:p>
+    <w:p>
+      <w:pPr>
+        <w:spacing w:after="240" w:line="360" w:lineRule="auto"/>
+        <w:rPr>
+          <w:rFonts w:ascii="Arial" w:eastAsia="Times New Roman" w:hAnsi="Arial" w:cs="Arial"/>
+          <w:color w:val="000000"/>
+        </w:rPr>
+      </w:pPr>
+      <w:r>
+        <w:rPr>
+          <w:rFonts w:ascii="Arial" w:eastAsia="Times New Roman" w:hAnsi="Arial" w:cs="Arial"/>
+          <w:color w:val="000000"/>
+        </w:rPr>
+        <w:t>Joel</w:t>
+      </w:r>
+      <w:r>
+        <w:rPr>
+          <w:rFonts w:ascii="Arial" w:eastAsia="Times New Roman" w:hAnsi="Arial" w:cs="Arial"/>
+          <w:color w:val="000000"/>
+        </w:rPr>
+        <w:t xml:space="preserve"> said, “I know you have a bunch of questions for me, but can you fill me in on what the Medical Examiner and crime scene techs </w:t>
+      </w:r>
+      <w:r>
+        <w:rPr>
+          <w:rFonts w:ascii="Arial" w:eastAsia="Times New Roman" w:hAnsi="Arial" w:cs="Arial"/>
+          <w:color w:val="000000"/>
+        </w:rPr>
+        <w:t>have</w:t>
+      </w:r>
+      <w:r>
+        <w:rPr>
+          <w:rFonts w:ascii="Arial" w:eastAsia="Times New Roman" w:hAnsi="Arial" w:cs="Arial"/>
+          <w:color w:val="000000"/>
+        </w:rPr>
+        <w:t xml:space="preserve"> found?”. Martinez warned him that this was all preliminary and it was </w:t>
+      </w:r>
+      <w:r>
+        <w:rPr>
+          <w:rFonts w:ascii="Arial" w:eastAsia="Times New Roman" w:hAnsi="Arial" w:cs="Arial"/>
+          <w:color w:val="000000"/>
+        </w:rPr>
+        <w:t>confidential,</w:t>
+      </w:r>
+      <w:r>
+        <w:rPr>
+          <w:rFonts w:ascii="Arial" w:eastAsia="Times New Roman" w:hAnsi="Arial" w:cs="Arial"/>
+          <w:color w:val="000000"/>
+        </w:rPr>
+        <w:t xml:space="preserve"> but he’d tell him what he could. Tympani was killed by multiple lacerations to the neck and throat and bled out rapidly. The time of death was between 9 and 1</w:t>
+      </w:r>
+      <w:r>
+        <w:rPr>
+          <w:rFonts w:ascii="Arial" w:eastAsia="Times New Roman" w:hAnsi="Arial" w:cs="Arial"/>
+          <w:color w:val="000000"/>
+        </w:rPr>
+        <w:t>0</w:t>
+      </w:r>
+      <w:r>
+        <w:rPr>
+          <w:rFonts w:ascii="Arial" w:eastAsia="Times New Roman" w:hAnsi="Arial" w:cs="Arial"/>
+          <w:color w:val="000000"/>
+        </w:rPr>
+        <w:t xml:space="preserve"> on Monday night. The murder </w:t>
+      </w:r>
+      <w:r>
+        <w:rPr>
+          <w:rFonts w:ascii="Arial" w:eastAsia="Times New Roman" w:hAnsi="Arial" w:cs="Arial"/>
+          <w:color w:val="000000"/>
+        </w:rPr>
         <w:lastRenderedPageBreak/>
-        <w:t xml:space="preserve">While Miles was hacking into the laser cutter controller, </w:t>
-      </w:r>
-      <w:r>
-        <w:rPr>
-          <w:rFonts w:ascii="Arial" w:eastAsia="Times New Roman" w:hAnsi="Arial" w:cs="Arial"/>
-          <w:color w:val="000000"/>
-        </w:rPr>
-        <w:t>Joel</w:t>
-      </w:r>
-      <w:r>
-        <w:rPr>
-          <w:rFonts w:ascii="Arial" w:eastAsia="Times New Roman" w:hAnsi="Arial" w:cs="Arial"/>
-          <w:color w:val="000000"/>
-        </w:rPr>
-        <w:t xml:space="preserve"> DeAngelo was meeting with Detective Chris Martinez in the same conference room where he met with Miles early that morning.  They made small talk for a minute. </w:t>
-      </w:r>
-      <w:r>
-        <w:rPr>
-          <w:rFonts w:ascii="Arial" w:eastAsia="Times New Roman" w:hAnsi="Arial" w:cs="Arial"/>
-          <w:color w:val="000000"/>
-        </w:rPr>
-        <w:t>Joel</w:t>
-      </w:r>
-      <w:r>
-        <w:rPr>
-          <w:rFonts w:ascii="Arial" w:eastAsia="Times New Roman" w:hAnsi="Arial" w:cs="Arial"/>
-          <w:color w:val="000000"/>
-        </w:rPr>
-        <w:t xml:space="preserve"> assured Martinez that they would cooperate fully. He knew that an employee was possibly the murderer and the company was motivated to prosecute. Martinez thanked </w:t>
-      </w:r>
-      <w:r>
-        <w:rPr>
-          <w:rFonts w:ascii="Arial" w:eastAsia="Times New Roman" w:hAnsi="Arial" w:cs="Arial"/>
-          <w:color w:val="000000"/>
-        </w:rPr>
-        <w:t>Joel</w:t>
-      </w:r>
-      <w:r>
-        <w:rPr>
-          <w:rFonts w:ascii="Arial" w:eastAsia="Times New Roman" w:hAnsi="Arial" w:cs="Arial"/>
-          <w:color w:val="000000"/>
-        </w:rPr>
-        <w:t xml:space="preserve"> for sending over the security video and card key logs.</w:t>
-      </w:r>
-    </w:p>
-    <w:p>
-      <w:pPr>
-        <w:spacing w:after="240" w:line="360" w:lineRule="auto"/>
-        <w:rPr>
-          <w:rFonts w:ascii="Arial" w:eastAsia="Times New Roman" w:hAnsi="Arial" w:cs="Arial"/>
-          <w:color w:val="000000"/>
-        </w:rPr>
-      </w:pPr>
-      <w:r>
-        <w:rPr>
-          <w:rFonts w:ascii="Arial" w:eastAsia="Times New Roman" w:hAnsi="Arial" w:cs="Arial"/>
-          <w:color w:val="000000"/>
-        </w:rPr>
-        <w:t>Joel</w:t>
-      </w:r>
-      <w:r>
-        <w:rPr>
-          <w:rFonts w:ascii="Arial" w:eastAsia="Times New Roman" w:hAnsi="Arial" w:cs="Arial"/>
-          <w:color w:val="000000"/>
-        </w:rPr>
-        <w:t xml:space="preserve"> said, “I know you have a bunch of questions for me, but can you fill me in on what the Medical Examiner and crime scene techs </w:t>
-      </w:r>
-      <w:r>
-        <w:rPr>
-          <w:rFonts w:ascii="Arial" w:eastAsia="Times New Roman" w:hAnsi="Arial" w:cs="Arial"/>
-          <w:color w:val="000000"/>
-        </w:rPr>
-        <w:t>have</w:t>
-      </w:r>
-      <w:r>
-        <w:rPr>
-          <w:rFonts w:ascii="Arial" w:eastAsia="Times New Roman" w:hAnsi="Arial" w:cs="Arial"/>
-          <w:color w:val="000000"/>
-        </w:rPr>
-        <w:t xml:space="preserve"> found?”. Martinez warned him that this was all preliminary and it was </w:t>
-      </w:r>
-      <w:r>
-        <w:rPr>
-          <w:rFonts w:ascii="Arial" w:eastAsia="Times New Roman" w:hAnsi="Arial" w:cs="Arial"/>
-          <w:color w:val="000000"/>
-        </w:rPr>
-        <w:t>confidential,</w:t>
-      </w:r>
-      <w:r>
-        <w:rPr>
-          <w:rFonts w:ascii="Arial" w:eastAsia="Times New Roman" w:hAnsi="Arial" w:cs="Arial"/>
-          <w:color w:val="000000"/>
-        </w:rPr>
-        <w:t xml:space="preserve"> but he’d tell him what he could. Tympani was killed by multiple lacerations to the neck and throat and bled out rapidly. The time of death was between 9 and 1</w:t>
-      </w:r>
-      <w:r>
-        <w:rPr>
-          <w:rFonts w:ascii="Arial" w:eastAsia="Times New Roman" w:hAnsi="Arial" w:cs="Arial"/>
-          <w:color w:val="000000"/>
-        </w:rPr>
-        <w:t>0</w:t>
-      </w:r>
-      <w:r>
-        <w:rPr>
-          <w:rFonts w:ascii="Arial" w:eastAsia="Times New Roman" w:hAnsi="Arial" w:cs="Arial"/>
-          <w:color w:val="000000"/>
-        </w:rPr>
-        <w:t xml:space="preserve"> on Monday night. The murder weapon was a 3’ long razor blade like foam cutting knife. The detective said, “We think Tympani was sitting at his desk with the back to the door when the assailant unlocked the door and snuck up on him. The assailant </w:t>
+        <w:t xml:space="preserve">weapon was a 3’ long razor blade like foam cutting knife. The detective said, “We think Tympani was sitting at his desk with the back to the door when the assailant unlocked the door and snuck up on him. The assailant </w:t>
       </w:r>
       <w:r>
         <w:rPr>
@@ -5222,7 +5389,6 @@
           <w:rFonts w:ascii="Arial" w:eastAsia="Times New Roman" w:hAnsi="Arial" w:cs="Arial"/>
           <w:color w:val="000000"/>
         </w:rPr>
-        <w:lastRenderedPageBreak/>
         <w:t>Martinez agreed.</w:t>
       </w:r>
       <w:r>
@@ -5309,6 +5475,7 @@
           <w:rFonts w:ascii="Arial" w:eastAsia="Times New Roman" w:hAnsi="Arial" w:cs="Arial"/>
           <w:color w:val="000000"/>
         </w:rPr>
+        <w:lastRenderedPageBreak/>
         <w:t xml:space="preserve">“That leads us to the employees. Can you think of anyone with a grudge against the victim?”, the detective asked. </w:t>
       </w:r>
     </w:p>
@@ -5605,7 +5772,6 @@
           <w:rFonts w:ascii="Arial" w:eastAsia="Times New Roman" w:hAnsi="Arial" w:cs="Arial"/>
           <w:color w:val="000000"/>
         </w:rPr>
-        <w:lastRenderedPageBreak/>
         <w:t>The tech said “I’m still confirming this, but if I had to bet, someone wrote over that day’s log entries with logs from a</w:t>
       </w:r>
       <w:r>
@@ -5667,7 +5833,15 @@
           <w:rFonts w:ascii="Arial" w:eastAsia="Times New Roman" w:hAnsi="Arial" w:cs="Arial"/>
           <w:color w:val="000000"/>
         </w:rPr>
-        <w:t>When he was done talking with the tech, he went back into the conference room to finish up with the corporate lawyer. The detective finished with, “I’d like to get a copy of your financial statements and bank records to our financial analysts. I need to rule out a financial crime as a motive.” The lawyer agreed to gather the required documents from the controller and email them. “Oh, and I want to have my computer tech meet with your IT people. We’re not sure if the card key data is corrupted. I’ll have my tech join us for a while tomorrow. They then made their way to the safe deposit at the bank to check to see the spare key was still there. It was.</w:t>
+        <w:t xml:space="preserve">When he was done talking with the tech, he went back into the conference room to finish up with the corporate lawyer. The detective finished with, “I’d like to get a copy of your financial statements and </w:t>
+      </w:r>
+      <w:r>
+        <w:rPr>
+          <w:rFonts w:ascii="Arial" w:eastAsia="Times New Roman" w:hAnsi="Arial" w:cs="Arial"/>
+          <w:color w:val="000000"/>
+        </w:rPr>
+        <w:lastRenderedPageBreak/>
+        <w:t>bank records to our financial analysts. I need to rule out a financial crime as a motive.” The lawyer agreed to gather the required documents from the controller and email them. “Oh, and I want to have my computer tech meet with your IT people. We’re not sure if the card key data is corrupted. I’ll have my tech join us for a while tomorrow. They then made their way to the safe deposit at the bank to check to see the spare key was still there. It was.</w:t>
       </w:r>
     </w:p>
     <w:p>
@@ -6079,123 +6253,123 @@
           <w:rFonts w:ascii="Arial" w:eastAsia="Times New Roman" w:hAnsi="Arial" w:cs="Arial"/>
           <w:color w:val="000000"/>
         </w:rPr>
+        <w:t xml:space="preserve">Anil answered coolly and analytically, “The makerspace staff is dead weight. I </w:t>
+      </w:r>
+      <w:r>
+        <w:rPr>
+          <w:rFonts w:ascii="Arial" w:eastAsia="Times New Roman" w:hAnsi="Arial" w:cs="Arial"/>
+          <w:color w:val="000000"/>
+        </w:rPr>
+        <w:t>will</w:t>
+      </w:r>
+      <w:r>
+        <w:rPr>
+          <w:rFonts w:ascii="Arial" w:eastAsia="Times New Roman" w:hAnsi="Arial" w:cs="Arial"/>
+          <w:color w:val="000000"/>
+        </w:rPr>
+        <w:t xml:space="preserve"> keep the </w:t>
+      </w:r>
+      <w:r>
+        <w:rPr>
+          <w:rFonts w:ascii="Arial" w:eastAsia="Times New Roman" w:hAnsi="Arial" w:cs="Arial"/>
+          <w:color w:val="000000"/>
+        </w:rPr>
+        <w:t>shop supervisor as a contractor but reduce his hours and right</w:t>
+      </w:r>
+      <w:r>
+        <w:rPr>
+          <w:rFonts w:ascii="Arial" w:eastAsia="Times New Roman" w:hAnsi="Arial" w:cs="Arial"/>
+          <w:color w:val="000000"/>
+        </w:rPr>
+        <w:t>-</w:t>
+      </w:r>
+      <w:r>
+        <w:rPr>
+          <w:rFonts w:ascii="Arial" w:eastAsia="Times New Roman" w:hAnsi="Arial" w:cs="Arial"/>
+          <w:color w:val="000000"/>
+        </w:rPr>
+        <w:t>size the rest”. ‘Right</w:t>
+      </w:r>
+      <w:r>
+        <w:rPr>
+          <w:rFonts w:ascii="Arial" w:eastAsia="Times New Roman" w:hAnsi="Arial" w:cs="Arial"/>
+          <w:color w:val="000000"/>
+        </w:rPr>
+        <w:t>-</w:t>
+      </w:r>
+      <w:r>
+        <w:rPr>
+          <w:rFonts w:ascii="Arial" w:eastAsia="Times New Roman" w:hAnsi="Arial" w:cs="Arial"/>
+          <w:color w:val="000000"/>
+        </w:rPr>
+        <w:t>size’ was yet another business euphemism for firing.  Anil continued, “For the time being, your team should be ok unless there is some dead wood you want to trim. I’ll squeeze the sales team’s comp plan a little and</w:t>
+      </w:r>
+      <w:r>
+        <w:rPr>
+          <w:rFonts w:ascii="Arial" w:eastAsia="Times New Roman" w:hAnsi="Arial" w:cs="Arial"/>
+          <w:color w:val="000000"/>
+        </w:rPr>
+        <w:t xml:space="preserve"> strictly enforce the expense account rules.</w:t>
+      </w:r>
+      <w:r>
+        <w:rPr>
+          <w:rFonts w:ascii="Arial" w:eastAsia="Times New Roman" w:hAnsi="Arial" w:cs="Arial"/>
+          <w:color w:val="000000"/>
+        </w:rPr>
+        <w:t xml:space="preserve"> That will cause some attrition there. </w:t>
+      </w:r>
+      <w:r>
+        <w:rPr>
+          <w:rFonts w:ascii="Arial" w:eastAsia="Times New Roman" w:hAnsi="Arial" w:cs="Arial"/>
+          <w:color w:val="000000"/>
+        </w:rPr>
+        <w:t xml:space="preserve">“ </w:t>
+      </w:r>
+    </w:p>
+    <w:p>
+      <w:pPr>
+        <w:spacing w:after="240" w:line="360" w:lineRule="auto"/>
+        <w:rPr>
+          <w:rFonts w:ascii="Arial" w:eastAsia="Times New Roman" w:hAnsi="Arial" w:cs="Arial"/>
+          <w:color w:val="000000"/>
+        </w:rPr>
+      </w:pPr>
+      <w:r>
+        <w:rPr>
+          <w:rFonts w:ascii="Arial" w:eastAsia="Times New Roman" w:hAnsi="Arial" w:cs="Arial"/>
+          <w:color w:val="000000"/>
+        </w:rPr>
+        <w:t xml:space="preserve">Rick nodded, “My team is basically good, but there is one guy who </w:t>
+      </w:r>
+      <w:r>
+        <w:rPr>
+          <w:rFonts w:ascii="Arial" w:eastAsia="Times New Roman" w:hAnsi="Arial" w:cs="Arial"/>
+          <w:color w:val="000000"/>
+        </w:rPr>
+        <w:t>might be</w:t>
+      </w:r>
+      <w:r>
+        <w:rPr>
+          <w:rFonts w:ascii="Arial" w:eastAsia="Times New Roman" w:hAnsi="Arial" w:cs="Arial"/>
+          <w:color w:val="000000"/>
+        </w:rPr>
+        <w:t xml:space="preserve"> a candidate for a layoff. I’ll let you know next week.” </w:t>
+      </w:r>
+    </w:p>
+    <w:p>
+      <w:pPr>
+        <w:spacing w:after="240" w:line="360" w:lineRule="auto"/>
+        <w:rPr>
+          <w:rFonts w:ascii="Arial" w:eastAsia="Times New Roman" w:hAnsi="Arial" w:cs="Arial"/>
+          <w:color w:val="000000"/>
+        </w:rPr>
+      </w:pPr>
+      <w:r>
+        <w:rPr>
+          <w:rFonts w:ascii="Arial" w:eastAsia="Times New Roman" w:hAnsi="Arial" w:cs="Arial"/>
+          <w:color w:val="000000"/>
+        </w:rPr>
         <w:lastRenderedPageBreak/>
-        <w:t xml:space="preserve">Anil answered coolly and analytically, “The makerspace staff is dead weight. I </w:t>
-      </w:r>
-      <w:r>
-        <w:rPr>
-          <w:rFonts w:ascii="Arial" w:eastAsia="Times New Roman" w:hAnsi="Arial" w:cs="Arial"/>
-          <w:color w:val="000000"/>
-        </w:rPr>
-        <w:t>will</w:t>
-      </w:r>
-      <w:r>
-        <w:rPr>
-          <w:rFonts w:ascii="Arial" w:eastAsia="Times New Roman" w:hAnsi="Arial" w:cs="Arial"/>
-          <w:color w:val="000000"/>
-        </w:rPr>
-        <w:t xml:space="preserve"> keep the </w:t>
-      </w:r>
-      <w:r>
-        <w:rPr>
-          <w:rFonts w:ascii="Arial" w:eastAsia="Times New Roman" w:hAnsi="Arial" w:cs="Arial"/>
-          <w:color w:val="000000"/>
-        </w:rPr>
-        <w:t>shop supervisor as a contractor but reduce his hours and right</w:t>
-      </w:r>
-      <w:r>
-        <w:rPr>
-          <w:rFonts w:ascii="Arial" w:eastAsia="Times New Roman" w:hAnsi="Arial" w:cs="Arial"/>
-          <w:color w:val="000000"/>
-        </w:rPr>
-        <w:t>-</w:t>
-      </w:r>
-      <w:r>
-        <w:rPr>
-          <w:rFonts w:ascii="Arial" w:eastAsia="Times New Roman" w:hAnsi="Arial" w:cs="Arial"/>
-          <w:color w:val="000000"/>
-        </w:rPr>
-        <w:t>size the rest”. ‘Right</w:t>
-      </w:r>
-      <w:r>
-        <w:rPr>
-          <w:rFonts w:ascii="Arial" w:eastAsia="Times New Roman" w:hAnsi="Arial" w:cs="Arial"/>
-          <w:color w:val="000000"/>
-        </w:rPr>
-        <w:t>-</w:t>
-      </w:r>
-      <w:r>
-        <w:rPr>
-          <w:rFonts w:ascii="Arial" w:eastAsia="Times New Roman" w:hAnsi="Arial" w:cs="Arial"/>
-          <w:color w:val="000000"/>
-        </w:rPr>
-        <w:t>size’ was yet another business euphemism for firing.  Anil continued, “For the time being, your team should be ok unless there is some dead wood you want to trim. I’ll squeeze the sales team’s comp plan a little and</w:t>
-      </w:r>
-      <w:r>
-        <w:rPr>
-          <w:rFonts w:ascii="Arial" w:eastAsia="Times New Roman" w:hAnsi="Arial" w:cs="Arial"/>
-          <w:color w:val="000000"/>
-        </w:rPr>
-        <w:t xml:space="preserve"> strictly enforce the expense account rules.</w:t>
-      </w:r>
-      <w:r>
-        <w:rPr>
-          <w:rFonts w:ascii="Arial" w:eastAsia="Times New Roman" w:hAnsi="Arial" w:cs="Arial"/>
-          <w:color w:val="000000"/>
-        </w:rPr>
-        <w:t xml:space="preserve"> That will cause some attrition there. </w:t>
-      </w:r>
-      <w:r>
-        <w:rPr>
-          <w:rFonts w:ascii="Arial" w:eastAsia="Times New Roman" w:hAnsi="Arial" w:cs="Arial"/>
-          <w:color w:val="000000"/>
-        </w:rPr>
-        <w:t xml:space="preserve">“ </w:t>
-      </w:r>
-    </w:p>
-    <w:p>
-      <w:pPr>
-        <w:spacing w:after="240" w:line="360" w:lineRule="auto"/>
-        <w:rPr>
-          <w:rFonts w:ascii="Arial" w:eastAsia="Times New Roman" w:hAnsi="Arial" w:cs="Arial"/>
-          <w:color w:val="000000"/>
-        </w:rPr>
-      </w:pPr>
-      <w:r>
-        <w:rPr>
-          <w:rFonts w:ascii="Arial" w:eastAsia="Times New Roman" w:hAnsi="Arial" w:cs="Arial"/>
-          <w:color w:val="000000"/>
-        </w:rPr>
-        <w:t xml:space="preserve">Rick nodded, “My team is basically good, but there is one guy who </w:t>
-      </w:r>
-      <w:r>
-        <w:rPr>
-          <w:rFonts w:ascii="Arial" w:eastAsia="Times New Roman" w:hAnsi="Arial" w:cs="Arial"/>
-          <w:color w:val="000000"/>
-        </w:rPr>
-        <w:t>might be</w:t>
-      </w:r>
-      <w:r>
-        <w:rPr>
-          <w:rFonts w:ascii="Arial" w:eastAsia="Times New Roman" w:hAnsi="Arial" w:cs="Arial"/>
-          <w:color w:val="000000"/>
-        </w:rPr>
-        <w:t xml:space="preserve"> a candidate for a layoff. I’ll let you know next week.” </w:t>
-      </w:r>
-    </w:p>
-    <w:p>
-      <w:pPr>
-        <w:spacing w:after="240" w:line="360" w:lineRule="auto"/>
-        <w:rPr>
-          <w:rFonts w:ascii="Arial" w:eastAsia="Times New Roman" w:hAnsi="Arial" w:cs="Arial"/>
-          <w:color w:val="000000"/>
-        </w:rPr>
-      </w:pPr>
-      <w:r>
-        <w:rPr>
-          <w:rFonts w:ascii="Arial" w:eastAsia="Times New Roman" w:hAnsi="Arial" w:cs="Arial"/>
-          <w:color w:val="000000"/>
-        </w:rPr>
         <w:t>Anil said “That will be fine. If we can get expenses under control, f</w:t>
       </w:r>
       <w:r>
@@ -18287,7 +18461,21 @@
           <w:rFonts w:ascii="Arial" w:eastAsia="Times New Roman" w:hAnsi="Arial" w:cs="Arial"/>
           <w:color w:val="000000"/>
         </w:rPr>
-        <w:t xml:space="preserve"> stopped to look over the junior guy’s shoulder. Something in his laptop screen caught Rick’s attention, and he bent over to look more closely at it.  He stood up</w:t>
+        <w:t xml:space="preserve"> stopped to look over the junior guy’s shoulder. Something </w:t>
+      </w:r>
+      <w:r>
+        <w:rPr>
+          <w:rFonts w:ascii="Arial" w:eastAsia="Times New Roman" w:hAnsi="Arial" w:cs="Arial"/>
+          <w:color w:val="000000"/>
+        </w:rPr>
+        <w:t>o</w:t>
+      </w:r>
+      <w:r>
+        <w:rPr>
+          <w:rFonts w:ascii="Arial" w:eastAsia="Times New Roman" w:hAnsi="Arial" w:cs="Arial"/>
+          <w:color w:val="000000"/>
+        </w:rPr>
+        <w:t>n his laptop screen caught Rick’s attention, and he bent over to look more closely at it.  He stood up</w:t>
       </w:r>
       <w:r>
         <w:rPr>
@@ -18347,7 +18535,21 @@
           <w:rFonts w:ascii="Arial" w:eastAsia="Times New Roman" w:hAnsi="Arial" w:cs="Arial"/>
           <w:color w:val="000000"/>
         </w:rPr>
-        <w:t xml:space="preserve">The boardroom had a large reclaimed redwood table that seated 12 comfortably. There were some extra chairs around the edges. The executives, the scrum team, and some of the middle managers would fit. The rest would call into the webcast. </w:t>
+        <w:t>The boardroom had a large reclaimed redwood table that seated 12 comfortably. There were some extra chairs around the edges. The executives, the scrum team, and some of the middle managers would fit. The rest</w:t>
+      </w:r>
+      <w:r>
+        <w:rPr>
+          <w:rFonts w:ascii="Arial" w:eastAsia="Times New Roman" w:hAnsi="Arial" w:cs="Arial"/>
+          <w:color w:val="000000"/>
+        </w:rPr>
+        <w:t xml:space="preserve"> of the interested parties</w:t>
+      </w:r>
+      <w:r>
+        <w:rPr>
+          <w:rFonts w:ascii="Arial" w:eastAsia="Times New Roman" w:hAnsi="Arial" w:cs="Arial"/>
+          <w:color w:val="000000"/>
+        </w:rPr>
+        <w:t xml:space="preserve"> would call into the webcast. </w:t>
       </w:r>
       <w:r>
         <w:rPr>
@@ -18578,7 +18780,21 @@
           <w:rFonts w:ascii="Arial" w:eastAsia="Times New Roman" w:hAnsi="Arial" w:cs="Arial"/>
           <w:color w:val="000000"/>
         </w:rPr>
-        <w:t>Miles stood up and stepped to the front of the room. He was more comfortable talking while standing and walking rather than sitting at a table. He had some thoughts about what he would say, but it was coming together while he talked.</w:t>
+        <w:t xml:space="preserve">Miles </w:t>
+      </w:r>
+      <w:r>
+        <w:rPr>
+          <w:rFonts w:ascii="Arial" w:eastAsia="Times New Roman" w:hAnsi="Arial" w:cs="Arial"/>
+          <w:color w:val="000000"/>
+        </w:rPr>
+        <w:t xml:space="preserve">pushed his chair back, </w:t>
+      </w:r>
+      <w:r>
+        <w:rPr>
+          <w:rFonts w:ascii="Arial" w:eastAsia="Times New Roman" w:hAnsi="Arial" w:cs="Arial"/>
+          <w:color w:val="000000"/>
+        </w:rPr>
+        <w:t>stood up and stepped to the front of the room. He was more comfortable talking while standing and walking rather than sitting at a table. He had some thoughts about what he would say, but it was coming together while he talked.</w:t>
       </w:r>
     </w:p>
     <w:p>
@@ -18608,6 +18824,103 @@
           <w:rFonts w:ascii="Arial" w:eastAsia="Times New Roman" w:hAnsi="Arial" w:cs="Arial"/>
           <w:color w:val="000000"/>
         </w:rPr>
+        <w:t xml:space="preserve">Detective Martinez thinks I killed Steve and the easiest way I could think of </w:t>
+      </w:r>
+      <w:r>
+        <w:rPr>
+          <w:rFonts w:ascii="Arial" w:eastAsia="Times New Roman" w:hAnsi="Arial" w:cs="Arial"/>
+          <w:color w:val="000000"/>
+        </w:rPr>
+        <w:t xml:space="preserve">to prove I didn’t do it was </w:t>
+      </w:r>
+      <w:proofErr w:type="gramStart"/>
+      <w:r>
+        <w:rPr>
+          <w:rFonts w:ascii="Arial" w:eastAsia="Times New Roman" w:hAnsi="Arial" w:cs="Arial"/>
+          <w:color w:val="000000"/>
+        </w:rPr>
+        <w:t>try</w:t>
+      </w:r>
+      <w:proofErr w:type="gramEnd"/>
+      <w:r>
+        <w:rPr>
+          <w:rFonts w:ascii="Arial" w:eastAsia="Times New Roman" w:hAnsi="Arial" w:cs="Arial"/>
+          <w:color w:val="000000"/>
+        </w:rPr>
+        <w:t xml:space="preserve"> to figure it </w:t>
+      </w:r>
+      <w:r>
+        <w:rPr>
+          <w:rFonts w:ascii="Arial" w:eastAsia="Times New Roman" w:hAnsi="Arial" w:cs="Arial"/>
+          <w:color w:val="000000"/>
+        </w:rPr>
+        <w:t xml:space="preserve">who did it </w:t>
+      </w:r>
+      <w:r>
+        <w:rPr>
+          <w:rFonts w:ascii="Arial" w:eastAsia="Times New Roman" w:hAnsi="Arial" w:cs="Arial"/>
+          <w:color w:val="000000"/>
+        </w:rPr>
+        <w:t xml:space="preserve">out myself. </w:t>
+      </w:r>
+      <w:r>
+        <w:rPr>
+          <w:rFonts w:ascii="Arial" w:eastAsia="Times New Roman" w:hAnsi="Arial" w:cs="Arial"/>
+          <w:color w:val="000000"/>
+        </w:rPr>
+        <w:t xml:space="preserve">He thinks I did it because </w:t>
+      </w:r>
+      <w:r>
+        <w:rPr>
+          <w:rFonts w:ascii="Arial" w:eastAsia="Times New Roman" w:hAnsi="Arial" w:cs="Arial"/>
+          <w:color w:val="000000"/>
+        </w:rPr>
+        <w:t xml:space="preserve">I was the first person to find the body and I was the only person who admitted to being there that night. </w:t>
+      </w:r>
+      <w:r>
+        <w:rPr>
+          <w:rFonts w:ascii="Arial" w:eastAsia="Times New Roman" w:hAnsi="Arial" w:cs="Arial"/>
+          <w:color w:val="000000"/>
+        </w:rPr>
+        <w:t>“</w:t>
+      </w:r>
+    </w:p>
+    <w:p>
+      <w:pPr>
+        <w:spacing w:after="240" w:line="360" w:lineRule="auto"/>
+        <w:rPr>
+          <w:rFonts w:ascii="Arial" w:eastAsia="Times New Roman" w:hAnsi="Arial" w:cs="Arial"/>
+          <w:color w:val="000000"/>
+        </w:rPr>
+      </w:pPr>
+      <w:r>
+        <w:rPr>
+          <w:rFonts w:ascii="Arial" w:eastAsia="Times New Roman" w:hAnsi="Arial" w:cs="Arial"/>
+          <w:color w:val="000000"/>
+        </w:rPr>
+        <w:t>Martinez stood in the back and watched with interest.</w:t>
+      </w:r>
+    </w:p>
+    <w:p>
+      <w:pPr>
+        <w:spacing w:after="240" w:line="360" w:lineRule="auto"/>
+        <w:rPr>
+          <w:rFonts w:ascii="Arial" w:eastAsia="Times New Roman" w:hAnsi="Arial" w:cs="Arial"/>
+          <w:color w:val="000000"/>
+        </w:rPr>
+      </w:pPr>
+      <w:r>
+        <w:rPr>
+          <w:rFonts w:ascii="Arial" w:eastAsia="Times New Roman" w:hAnsi="Arial" w:cs="Arial"/>
+          <w:color w:val="000000"/>
+        </w:rPr>
+        <w:t>Miles continued. “</w:t>
+      </w:r>
+      <w:r>
+        <w:rPr>
+          <w:rFonts w:ascii="Arial" w:eastAsia="Times New Roman" w:hAnsi="Arial" w:cs="Arial"/>
+          <w:color w:val="000000"/>
+        </w:rPr>
         <w:t xml:space="preserve">I never thought Tim Green had anything to do with Steve’s murder. He never had a motive that I could understand. He has shown no signs of the technical skills necessary to pull it off. </w:t>
       </w:r>
       <w:r>
@@ -18652,7 +18965,65 @@
           <w:rFonts w:ascii="Arial" w:eastAsia="Times New Roman" w:hAnsi="Arial" w:cs="Arial"/>
           <w:color w:val="000000"/>
         </w:rPr>
-        <w:t>His one attempt at using a computer to cover up his actions was obvious once someone bothered to look. The Tim and Brandy theory is also full of holes. It relie</w:t>
+        <w:t xml:space="preserve">His one attempt at using a computer to cover up his actions was </w:t>
+      </w:r>
+      <w:r>
+        <w:rPr>
+          <w:rFonts w:ascii="Arial" w:eastAsia="Times New Roman" w:hAnsi="Arial" w:cs="Arial"/>
+          <w:color w:val="000000"/>
+        </w:rPr>
+        <w:t xml:space="preserve">completely </w:t>
+      </w:r>
+      <w:r>
+        <w:rPr>
+          <w:rFonts w:ascii="Arial" w:eastAsia="Times New Roman" w:hAnsi="Arial" w:cs="Arial"/>
+          <w:color w:val="000000"/>
+        </w:rPr>
+        <w:t>obvious once someone bothered to look.</w:t>
+      </w:r>
+    </w:p>
+    <w:p>
+      <w:pPr>
+        <w:spacing w:after="240" w:line="360" w:lineRule="auto"/>
+        <w:rPr>
+          <w:rFonts w:ascii="Arial" w:eastAsia="Times New Roman" w:hAnsi="Arial" w:cs="Arial"/>
+          <w:color w:val="000000"/>
+        </w:rPr>
+      </w:pPr>
+      <w:r>
+        <w:rPr>
+          <w:rFonts w:ascii="Arial" w:eastAsia="Times New Roman" w:hAnsi="Arial" w:cs="Arial"/>
+          <w:color w:val="000000"/>
+        </w:rPr>
+        <w:t xml:space="preserve">The </w:t>
+      </w:r>
+      <w:r>
+        <w:rPr>
+          <w:rFonts w:ascii="Arial" w:eastAsia="Times New Roman" w:hAnsi="Arial" w:cs="Arial"/>
+          <w:color w:val="000000"/>
+        </w:rPr>
+        <w:t xml:space="preserve">theory that </w:t>
+      </w:r>
+      <w:r>
+        <w:rPr>
+          <w:rFonts w:ascii="Arial" w:eastAsia="Times New Roman" w:hAnsi="Arial" w:cs="Arial"/>
+          <w:color w:val="000000"/>
+        </w:rPr>
+        <w:t xml:space="preserve">Tim </w:t>
+      </w:r>
+      <w:r>
+        <w:rPr>
+          <w:rFonts w:ascii="Arial" w:eastAsia="Times New Roman" w:hAnsi="Arial" w:cs="Arial"/>
+          <w:color w:val="000000"/>
+        </w:rPr>
+        <w:t xml:space="preserve">did it with Brandy’s help </w:t>
+      </w:r>
+      <w:r>
+        <w:rPr>
+          <w:rFonts w:ascii="Arial" w:eastAsia="Times New Roman" w:hAnsi="Arial" w:cs="Arial"/>
+          <w:color w:val="000000"/>
+        </w:rPr>
+        <w:t>is also full of holes. It relie</w:t>
       </w:r>
       <w:r>
         <w:rPr>
@@ -18666,22 +19037,51 @@
           <w:rFonts w:ascii="Arial" w:eastAsia="Times New Roman" w:hAnsi="Arial" w:cs="Arial"/>
           <w:color w:val="000000"/>
         </w:rPr>
-        <w:t xml:space="preserve"> on Tim being able to hack the cave door open without setting off the alarm. Like I said, there’s no evidence that Tim could do it. Anna does good work. It wouldn’t be easy to hack that door computer and get the door open without setting off alarms.”</w:t>
-      </w:r>
-    </w:p>
-    <w:p>
-      <w:pPr>
-        <w:spacing w:after="240" w:line="360" w:lineRule="auto"/>
-        <w:rPr>
-          <w:rFonts w:ascii="Arial" w:eastAsia="Times New Roman" w:hAnsi="Arial" w:cs="Arial"/>
-          <w:color w:val="000000"/>
-        </w:rPr>
-      </w:pPr>
-      <w:r>
-        <w:rPr>
-          <w:rFonts w:ascii="Arial" w:eastAsia="Times New Roman" w:hAnsi="Arial" w:cs="Arial"/>
-          <w:color w:val="000000"/>
-        </w:rPr>
+        <w:t xml:space="preserve"> on Tim being able to hack the cave door open without setting off the alarm. Like I said, there’s no evidence that Tim could do it. Anna</w:t>
+      </w:r>
+      <w:r>
+        <w:rPr>
+          <w:rFonts w:ascii="Arial" w:eastAsia="Times New Roman" w:hAnsi="Arial" w:cs="Arial"/>
+          <w:color w:val="000000"/>
+        </w:rPr>
+        <w:t>, who built the lock system,</w:t>
+      </w:r>
+      <w:r>
+        <w:rPr>
+          <w:rFonts w:ascii="Arial" w:eastAsia="Times New Roman" w:hAnsi="Arial" w:cs="Arial"/>
+          <w:color w:val="000000"/>
+        </w:rPr>
+        <w:t xml:space="preserve"> does </w:t>
+      </w:r>
+      <w:r>
+        <w:rPr>
+          <w:rFonts w:ascii="Arial" w:eastAsia="Times New Roman" w:hAnsi="Arial" w:cs="Arial"/>
+          <w:color w:val="000000"/>
+        </w:rPr>
+        <w:t>solid</w:t>
+      </w:r>
+      <w:r>
+        <w:rPr>
+          <w:rFonts w:ascii="Arial" w:eastAsia="Times New Roman" w:hAnsi="Arial" w:cs="Arial"/>
+          <w:color w:val="000000"/>
+        </w:rPr>
+        <w:t xml:space="preserve"> work. It wouldn’t be easy to hack that door computer and get the door open without setting off alarms.”</w:t>
+      </w:r>
+    </w:p>
+    <w:p>
+      <w:pPr>
+        <w:spacing w:after="240" w:line="360" w:lineRule="auto"/>
+        <w:rPr>
+          <w:rFonts w:ascii="Arial" w:eastAsia="Times New Roman" w:hAnsi="Arial" w:cs="Arial"/>
+          <w:color w:val="000000"/>
+        </w:rPr>
+      </w:pPr>
+      <w:r>
+        <w:rPr>
+          <w:rFonts w:ascii="Arial" w:eastAsia="Times New Roman" w:hAnsi="Arial" w:cs="Arial"/>
+          <w:color w:val="000000"/>
+        </w:rPr>
+        <w:lastRenderedPageBreak/>
         <w:t xml:space="preserve">“The next person I thought about is Anil.’ </w:t>
       </w:r>
       <w:proofErr w:type="gramStart"/>
@@ -18705,7 +19105,21 @@
           <w:rFonts w:ascii="Arial" w:eastAsia="Times New Roman" w:hAnsi="Arial" w:cs="Arial"/>
           <w:color w:val="000000"/>
         </w:rPr>
-        <w:t>gave him an odd look</w:t>
+        <w:t xml:space="preserve">gave him an </w:t>
+      </w:r>
+      <w:r>
+        <w:rPr>
+          <w:rFonts w:ascii="Arial" w:eastAsia="Times New Roman" w:hAnsi="Arial" w:cs="Arial"/>
+          <w:color w:val="000000"/>
+        </w:rPr>
+        <w:t>questioning</w:t>
+      </w:r>
+      <w:r>
+        <w:rPr>
+          <w:rFonts w:ascii="Arial" w:eastAsia="Times New Roman" w:hAnsi="Arial" w:cs="Arial"/>
+          <w:color w:val="000000"/>
+        </w:rPr>
+        <w:t xml:space="preserve"> look</w:t>
       </w:r>
       <w:r>
         <w:rPr>
@@ -18740,23 +19154,140 @@
           <w:rFonts w:ascii="Arial" w:eastAsia="Times New Roman" w:hAnsi="Arial" w:cs="Arial"/>
           <w:color w:val="000000"/>
         </w:rPr>
-        <w:t>. You’ll see as I continue.”</w:t>
-      </w:r>
-    </w:p>
-    <w:p>
-      <w:pPr>
-        <w:spacing w:after="240" w:line="360" w:lineRule="auto"/>
-        <w:rPr>
-          <w:rFonts w:ascii="Arial" w:eastAsia="Times New Roman" w:hAnsi="Arial" w:cs="Arial"/>
-          <w:color w:val="000000"/>
-        </w:rPr>
-      </w:pPr>
-      <w:r>
-        <w:rPr>
-          <w:rFonts w:ascii="Arial" w:eastAsia="Times New Roman" w:hAnsi="Arial" w:cs="Arial"/>
-          <w:color w:val="000000"/>
-        </w:rPr>
-        <w:t xml:space="preserve">“That leads us to the final suspect. </w:t>
+        <w:t>. You’ll see as I continue.</w:t>
+      </w:r>
+    </w:p>
+    <w:p>
+      <w:pPr>
+        <w:spacing w:after="240" w:line="360" w:lineRule="auto"/>
+        <w:rPr>
+          <w:rFonts w:ascii="Arial" w:eastAsia="Times New Roman" w:hAnsi="Arial" w:cs="Arial"/>
+          <w:color w:val="000000"/>
+        </w:rPr>
+      </w:pPr>
+      <w:r>
+        <w:rPr>
+          <w:rFonts w:ascii="Arial" w:eastAsia="Times New Roman" w:hAnsi="Arial" w:cs="Arial"/>
+          <w:color w:val="000000"/>
+        </w:rPr>
+        <w:t>I also thought maybe Don</w:t>
+      </w:r>
+      <w:r>
+        <w:rPr>
+          <w:rFonts w:ascii="Arial" w:eastAsia="Times New Roman" w:hAnsi="Arial" w:cs="Arial"/>
+          <w:color w:val="000000"/>
+        </w:rPr>
+        <w:t xml:space="preserve"> Salmon had something to do with it</w:t>
+      </w:r>
+      <w:proofErr w:type="gramStart"/>
+      <w:r>
+        <w:rPr>
+          <w:rFonts w:ascii="Arial" w:eastAsia="Times New Roman" w:hAnsi="Arial" w:cs="Arial"/>
+          <w:color w:val="000000"/>
+        </w:rPr>
+        <w:t xml:space="preserve">. </w:t>
+      </w:r>
+      <w:proofErr w:type="gramEnd"/>
+      <w:r>
+        <w:rPr>
+          <w:rFonts w:ascii="Arial" w:eastAsia="Times New Roman" w:hAnsi="Arial" w:cs="Arial"/>
+          <w:color w:val="000000"/>
+        </w:rPr>
+        <w:t>I had heard stories about Don and Steve having a fistfight once so maybe something similar happened</w:t>
+      </w:r>
+      <w:proofErr w:type="gramStart"/>
+      <w:r>
+        <w:rPr>
+          <w:rFonts w:ascii="Arial" w:eastAsia="Times New Roman" w:hAnsi="Arial" w:cs="Arial"/>
+          <w:color w:val="000000"/>
+        </w:rPr>
+        <w:t xml:space="preserve">. </w:t>
+      </w:r>
+      <w:proofErr w:type="gramEnd"/>
+      <w:r>
+        <w:rPr>
+          <w:rFonts w:ascii="Arial" w:eastAsia="Times New Roman" w:hAnsi="Arial" w:cs="Arial"/>
+          <w:color w:val="000000"/>
+        </w:rPr>
+        <w:t>And, Don has the technical skills to hack the door</w:t>
+      </w:r>
+      <w:proofErr w:type="gramStart"/>
+      <w:r>
+        <w:rPr>
+          <w:rFonts w:ascii="Arial" w:eastAsia="Times New Roman" w:hAnsi="Arial" w:cs="Arial"/>
+          <w:color w:val="000000"/>
+        </w:rPr>
+        <w:t xml:space="preserve">. </w:t>
+      </w:r>
+      <w:proofErr w:type="gramEnd"/>
+      <w:r>
+        <w:rPr>
+          <w:rFonts w:ascii="Arial" w:eastAsia="Times New Roman" w:hAnsi="Arial" w:cs="Arial"/>
+          <w:color w:val="000000"/>
+        </w:rPr>
+        <w:t>However, he was in Boston at the time and couldn’t have done it. I assume his alibi checks out.” Miles stopped and looked at Detective Martinez.</w:t>
+      </w:r>
+    </w:p>
+    <w:p>
+      <w:pPr>
+        <w:spacing w:after="240" w:line="360" w:lineRule="auto"/>
+        <w:rPr>
+          <w:rFonts w:ascii="Arial" w:eastAsia="Times New Roman" w:hAnsi="Arial" w:cs="Arial"/>
+          <w:color w:val="000000"/>
+        </w:rPr>
+      </w:pPr>
+      <w:r>
+        <w:rPr>
+          <w:rFonts w:ascii="Arial" w:eastAsia="Times New Roman" w:hAnsi="Arial" w:cs="Arial"/>
+          <w:color w:val="000000"/>
+        </w:rPr>
+        <w:t>“Yeah, he checked in at the Cambridge Marriott and was on the passenger list for his flights. I’m sure we could turn up some security cam video if need be.</w:t>
+      </w:r>
+      <w:r>
+        <w:rPr>
+          <w:rFonts w:ascii="Arial" w:eastAsia="Times New Roman" w:hAnsi="Arial" w:cs="Arial"/>
+          <w:color w:val="000000"/>
+        </w:rPr>
+        <w:t xml:space="preserve"> Pretty clearly he was in Boston at the time.</w:t>
+      </w:r>
+      <w:r>
+        <w:rPr>
+          <w:rFonts w:ascii="Arial" w:eastAsia="Times New Roman" w:hAnsi="Arial" w:cs="Arial"/>
+          <w:color w:val="000000"/>
+        </w:rPr>
+        <w:t>”</w:t>
+      </w:r>
+    </w:p>
+    <w:p>
+      <w:pPr>
+        <w:spacing w:after="240" w:line="360" w:lineRule="auto"/>
+        <w:rPr>
+          <w:rFonts w:ascii="Arial" w:eastAsia="Times New Roman" w:hAnsi="Arial" w:cs="Arial"/>
+          <w:color w:val="000000"/>
+        </w:rPr>
+      </w:pPr>
+      <w:r>
+        <w:rPr>
+          <w:rFonts w:ascii="Arial" w:eastAsia="Times New Roman" w:hAnsi="Arial" w:cs="Arial"/>
+          <w:color w:val="000000"/>
+        </w:rPr>
+        <w:t xml:space="preserve">Miles went on. </w:t>
+      </w:r>
+      <w:proofErr w:type="gramStart"/>
+      <w:r>
+        <w:rPr>
+          <w:rFonts w:ascii="Arial" w:eastAsia="Times New Roman" w:hAnsi="Arial" w:cs="Arial"/>
+          <w:color w:val="000000"/>
+        </w:rPr>
+        <w:t>“</w:t>
+      </w:r>
+      <w:proofErr w:type="gramEnd"/>
+      <w:r>
+        <w:rPr>
+          <w:rFonts w:ascii="Arial" w:eastAsia="Times New Roman" w:hAnsi="Arial" w:cs="Arial"/>
+          <w:color w:val="000000"/>
+        </w:rPr>
+        <w:t xml:space="preserve">That leads us to the final suspect. </w:t>
       </w:r>
       <w:r>
         <w:rPr>
@@ -18791,7 +19322,169 @@
           <w:rFonts w:ascii="Arial" w:eastAsia="Times New Roman" w:hAnsi="Arial" w:cs="Arial"/>
           <w:color w:val="000000"/>
         </w:rPr>
-        <w:t xml:space="preserve">that Steve was running the </w:t>
+        <w:t xml:space="preserve">that Steve was running the company into the ground. </w:t>
+      </w:r>
+      <w:r>
+        <w:rPr>
+          <w:rFonts w:ascii="Arial" w:eastAsia="Times New Roman" w:hAnsi="Arial" w:cs="Arial"/>
+          <w:color w:val="000000"/>
+        </w:rPr>
+        <w:t>Even worse, h</w:t>
+      </w:r>
+      <w:r>
+        <w:rPr>
+          <w:rFonts w:ascii="Arial" w:eastAsia="Times New Roman" w:hAnsi="Arial" w:cs="Arial"/>
+          <w:color w:val="000000"/>
+        </w:rPr>
+        <w:t xml:space="preserve">e hated the fact that Steve spent money on the makerspace. </w:t>
+      </w:r>
+      <w:r>
+        <w:rPr>
+          <w:rFonts w:ascii="Arial" w:eastAsia="Times New Roman" w:hAnsi="Arial" w:cs="Arial"/>
+          <w:color w:val="000000"/>
+        </w:rPr>
+        <w:t xml:space="preserve">I suspect he had an argument or confrontation with Steve about this early on Monday night before deciding to kill him. “ </w:t>
+      </w:r>
+    </w:p>
+    <w:p>
+      <w:pPr>
+        <w:spacing w:after="240" w:line="360" w:lineRule="auto"/>
+        <w:rPr>
+          <w:rFonts w:ascii="Arial" w:eastAsia="Times New Roman" w:hAnsi="Arial" w:cs="Arial"/>
+          <w:color w:val="000000"/>
+        </w:rPr>
+      </w:pPr>
+      <w:r>
+        <w:rPr>
+          <w:rFonts w:ascii="Arial" w:eastAsia="Times New Roman" w:hAnsi="Arial" w:cs="Arial"/>
+          <w:color w:val="000000"/>
+        </w:rPr>
+        <w:t>Martinez piped up, “Yes, that would explain how Clements knew what kind of scotch Tympani was drinking. Unless he’d been in the cave, he would have never known”</w:t>
+      </w:r>
+      <w:r>
+        <w:rPr>
+          <w:rFonts w:ascii="Arial" w:eastAsia="Times New Roman" w:hAnsi="Arial" w:cs="Arial"/>
+          <w:color w:val="000000"/>
+        </w:rPr>
+        <w:t xml:space="preserve"> </w:t>
+      </w:r>
+    </w:p>
+    <w:p>
+      <w:pPr>
+        <w:spacing w:after="240" w:line="360" w:lineRule="auto"/>
+        <w:rPr>
+          <w:rFonts w:ascii="Arial" w:eastAsia="Times New Roman" w:hAnsi="Arial" w:cs="Arial"/>
+          <w:color w:val="000000"/>
+        </w:rPr>
+      </w:pPr>
+      <w:r>
+        <w:rPr>
+          <w:rFonts w:ascii="Arial" w:eastAsia="Times New Roman" w:hAnsi="Arial" w:cs="Arial"/>
+          <w:color w:val="000000"/>
+        </w:rPr>
+        <w:t>Miles walked over to his computer bag and pulled out the key shaped tissue paper. He said, “I found this in the recycling bin nearest the cave door” and held it up. “It’s a piece of tissue paper shaped like a key. It has a brown ring around the outside and smells</w:t>
+      </w:r>
+      <w:r>
+        <w:rPr>
+          <w:rFonts w:ascii="Arial" w:eastAsia="Times New Roman" w:hAnsi="Arial" w:cs="Arial"/>
+          <w:color w:val="000000"/>
+        </w:rPr>
+        <w:t xml:space="preserve"> burned</w:t>
+      </w:r>
+      <w:r>
+        <w:rPr>
+          <w:rFonts w:ascii="Arial" w:eastAsia="Times New Roman" w:hAnsi="Arial" w:cs="Arial"/>
+          <w:color w:val="000000"/>
+        </w:rPr>
+        <w:t xml:space="preserve"> like it was cut with a laser cutter.” He walks over and hands the paper to Martinez. “If you notice it has faint blue lines in the tissue. I didn’t notice those until last night.”</w:t>
+      </w:r>
+    </w:p>
+    <w:p>
+      <w:pPr>
+        <w:spacing w:after="240" w:line="360" w:lineRule="auto"/>
+        <w:rPr>
+          <w:rFonts w:ascii="Arial" w:eastAsia="Times New Roman" w:hAnsi="Arial" w:cs="Arial"/>
+          <w:color w:val="000000"/>
+        </w:rPr>
+      </w:pPr>
+      <w:r>
+        <w:rPr>
+          <w:rFonts w:ascii="Arial" w:eastAsia="Times New Roman" w:hAnsi="Arial" w:cs="Arial"/>
+          <w:color w:val="000000"/>
+        </w:rPr>
+        <w:t>He continued, “After I found the paper, I checked out the laser cutter. The computer that controls the laser cutter is on the network. When you turn off the laser cutter, it just turns off the cutting hardware itself. It doesn’t turn o</w:t>
+      </w:r>
+      <w:r>
+        <w:rPr>
+          <w:rFonts w:ascii="Arial" w:eastAsia="Times New Roman" w:hAnsi="Arial" w:cs="Arial"/>
+          <w:color w:val="000000"/>
+        </w:rPr>
+        <w:t>f</w:t>
+      </w:r>
+      <w:r>
+        <w:rPr>
+          <w:rFonts w:ascii="Arial" w:eastAsia="Times New Roman" w:hAnsi="Arial" w:cs="Arial"/>
+          <w:color w:val="000000"/>
+        </w:rPr>
+        <w:t xml:space="preserve">f the controller. I was able to log onto the controller and see the last filename. Unfortunately, the file had been on a thumb drive and I wasn’t able to retrieve it. </w:t>
+      </w:r>
+      <w:proofErr w:type="gramStart"/>
+      <w:r>
+        <w:rPr>
+          <w:rFonts w:ascii="Arial" w:eastAsia="Times New Roman" w:hAnsi="Arial" w:cs="Arial"/>
+          <w:color w:val="000000"/>
+        </w:rPr>
+        <w:t>“ He</w:t>
+      </w:r>
+      <w:proofErr w:type="gramEnd"/>
+      <w:r>
+        <w:rPr>
+          <w:rFonts w:ascii="Arial" w:eastAsia="Times New Roman" w:hAnsi="Arial" w:cs="Arial"/>
+          <w:color w:val="000000"/>
+        </w:rPr>
+        <w:t xml:space="preserve"> went to the whiteboard and wrote </w:t>
+      </w:r>
+      <w:r>
+        <w:rPr>
+          <w:rFonts w:ascii="Arial" w:eastAsia="Times New Roman" w:hAnsi="Arial" w:cs="Arial"/>
+          <w:color w:val="000000"/>
+        </w:rPr>
+        <w:t>c@rd1c3.DXF</w:t>
+      </w:r>
+      <w:r>
+        <w:rPr>
+          <w:rFonts w:ascii="Arial" w:eastAsia="Times New Roman" w:hAnsi="Arial" w:cs="Arial"/>
+          <w:color w:val="000000"/>
+        </w:rPr>
+        <w:t>. Miles kept going, “This is the filename. It’s ‘leet’ for cardice.” He wrote CARDICE underneath the leet spelling. “This had me stumped for a while and then it pointed me in Anil’s direction.</w:t>
+      </w:r>
+      <w:r>
+        <w:rPr>
+          <w:rFonts w:ascii="Arial" w:eastAsia="Times New Roman" w:hAnsi="Arial" w:cs="Arial"/>
+          <w:color w:val="000000"/>
+        </w:rPr>
+        <w:t xml:space="preserve"> </w:t>
+      </w:r>
+      <w:r>
+        <w:rPr>
+          <w:rFonts w:ascii="Arial" w:eastAsia="Times New Roman" w:hAnsi="Arial" w:cs="Arial"/>
+          <w:color w:val="000000"/>
+        </w:rPr>
+        <w:t>Cardice is a British term for dry ice.</w:t>
+      </w:r>
+      <w:r>
+        <w:rPr>
+          <w:rFonts w:ascii="Arial" w:eastAsia="Times New Roman" w:hAnsi="Arial" w:cs="Arial"/>
+          <w:color w:val="000000"/>
+        </w:rPr>
+        <w:t xml:space="preserve"> I had never heard of it before. Don might have known it too and I didn’t think Rick would know. </w:t>
+      </w:r>
+      <w:r>
+        <w:rPr>
+          <w:rFonts w:ascii="Arial" w:eastAsia="Times New Roman" w:hAnsi="Arial" w:cs="Arial"/>
+          <w:color w:val="000000"/>
+        </w:rPr>
+        <w:t xml:space="preserve">I wasn’t completely sure Rick was the culprit until just </w:t>
       </w:r>
       <w:r>
         <w:rPr>
@@ -18799,44 +19492,156 @@
           <w:color w:val="000000"/>
         </w:rPr>
         <w:lastRenderedPageBreak/>
-        <w:t xml:space="preserve">company into the ground. </w:t>
-      </w:r>
-      <w:r>
-        <w:rPr>
-          <w:rFonts w:ascii="Arial" w:eastAsia="Times New Roman" w:hAnsi="Arial" w:cs="Arial"/>
-          <w:color w:val="000000"/>
-        </w:rPr>
-        <w:t>Even worse, h</w:t>
-      </w:r>
-      <w:r>
-        <w:rPr>
-          <w:rFonts w:ascii="Arial" w:eastAsia="Times New Roman" w:hAnsi="Arial" w:cs="Arial"/>
-          <w:color w:val="000000"/>
-        </w:rPr>
-        <w:t xml:space="preserve">e hated the fact that Steve spent money on the makerspace. </w:t>
-      </w:r>
-      <w:r>
-        <w:rPr>
-          <w:rFonts w:ascii="Arial" w:eastAsia="Times New Roman" w:hAnsi="Arial" w:cs="Arial"/>
-          <w:color w:val="000000"/>
-        </w:rPr>
-        <w:t xml:space="preserve">I suspect he had an argument or confrontation with Steve about this early on Monday night before deciding to kill him. “ </w:t>
-      </w:r>
-    </w:p>
-    <w:p>
-      <w:pPr>
-        <w:spacing w:after="240" w:line="360" w:lineRule="auto"/>
-        <w:rPr>
-          <w:rFonts w:ascii="Arial" w:eastAsia="Times New Roman" w:hAnsi="Arial" w:cs="Arial"/>
-          <w:color w:val="000000"/>
-        </w:rPr>
-      </w:pPr>
-      <w:r>
-        <w:rPr>
-          <w:rFonts w:ascii="Arial" w:eastAsia="Times New Roman" w:hAnsi="Arial" w:cs="Arial"/>
-          <w:color w:val="000000"/>
-        </w:rPr>
-        <w:t>Martinez piped up, “Yes, that would explain how Clements knew what kind of scotch Tympani was drinking. Unless he’d been in the cave, he would have never known”</w:t>
+        <w:t xml:space="preserve">now. </w:t>
+      </w:r>
+      <w:r>
+        <w:rPr>
+          <w:rFonts w:ascii="Arial" w:eastAsia="Times New Roman" w:hAnsi="Arial" w:cs="Arial"/>
+          <w:color w:val="000000"/>
+        </w:rPr>
+        <w:t xml:space="preserve">That’s why I asked him if he’d ever been to England. </w:t>
+      </w:r>
+      <w:r>
+        <w:rPr>
+          <w:rFonts w:ascii="Arial" w:eastAsia="Times New Roman" w:hAnsi="Arial" w:cs="Arial"/>
+          <w:color w:val="000000"/>
+        </w:rPr>
+        <w:t xml:space="preserve">The thing that seals the connection is that the tissue that separates the layers of </w:t>
+      </w:r>
+      <w:r>
+        <w:rPr>
+          <w:rFonts w:ascii="Arial" w:eastAsia="Times New Roman" w:hAnsi="Arial" w:cs="Arial"/>
+          <w:color w:val="000000"/>
+        </w:rPr>
+        <w:t xml:space="preserve">the </w:t>
+      </w:r>
+      <w:r>
+        <w:rPr>
+          <w:rFonts w:ascii="Arial" w:eastAsia="Times New Roman" w:hAnsi="Arial" w:cs="Arial"/>
+          <w:color w:val="000000"/>
+        </w:rPr>
+        <w:t xml:space="preserve">dry ice </w:t>
+      </w:r>
+      <w:r>
+        <w:rPr>
+          <w:rFonts w:ascii="Arial" w:eastAsia="Times New Roman" w:hAnsi="Arial" w:cs="Arial"/>
+          <w:color w:val="000000"/>
+        </w:rPr>
+        <w:t>in our freezer</w:t>
+      </w:r>
+      <w:r>
+        <w:rPr>
+          <w:rFonts w:ascii="Arial" w:eastAsia="Times New Roman" w:hAnsi="Arial" w:cs="Arial"/>
+          <w:color w:val="000000"/>
+        </w:rPr>
+        <w:t xml:space="preserve"> has the same faint blue lines.</w:t>
+      </w:r>
+      <w:r>
+        <w:rPr>
+          <w:rFonts w:ascii="Arial" w:eastAsia="Times New Roman" w:hAnsi="Arial" w:cs="Arial"/>
+          <w:color w:val="000000"/>
+        </w:rPr>
+        <w:t>”</w:t>
+      </w:r>
+    </w:p>
+    <w:p>
+      <w:pPr>
+        <w:spacing w:after="240" w:line="360" w:lineRule="auto"/>
+        <w:rPr>
+          <w:rFonts w:ascii="Arial" w:eastAsia="Times New Roman" w:hAnsi="Arial" w:cs="Arial"/>
+          <w:color w:val="000000"/>
+        </w:rPr>
+      </w:pPr>
+      <w:r>
+        <w:rPr>
+          <w:rFonts w:ascii="Arial" w:eastAsia="Times New Roman" w:hAnsi="Arial" w:cs="Arial"/>
+          <w:color w:val="000000"/>
+        </w:rPr>
+        <w:t xml:space="preserve">Rick had heard enough. </w:t>
+      </w:r>
+      <w:r>
+        <w:rPr>
+          <w:rFonts w:ascii="Arial" w:eastAsia="Times New Roman" w:hAnsi="Arial" w:cs="Arial"/>
+          <w:color w:val="000000"/>
+        </w:rPr>
+        <w:t xml:space="preserve">He was nearly shaking with anger. </w:t>
+      </w:r>
+      <w:r>
+        <w:rPr>
+          <w:rFonts w:ascii="Arial" w:eastAsia="Times New Roman" w:hAnsi="Arial" w:cs="Arial"/>
+          <w:color w:val="000000"/>
+        </w:rPr>
+        <w:t xml:space="preserve">He stood up and said forcefully, “I don’t have to sit hear and listen to this crap. </w:t>
+      </w:r>
+      <w:r>
+        <w:rPr>
+          <w:rFonts w:ascii="Arial" w:eastAsia="Times New Roman" w:hAnsi="Arial" w:cs="Arial"/>
+          <w:color w:val="000000"/>
+        </w:rPr>
+        <w:t xml:space="preserve">Especially from the likes of you. </w:t>
+      </w:r>
+      <w:r>
+        <w:rPr>
+          <w:rFonts w:ascii="Arial" w:eastAsia="Times New Roman" w:hAnsi="Arial" w:cs="Arial"/>
+          <w:color w:val="000000"/>
+        </w:rPr>
+        <w:t xml:space="preserve">It’s crap. </w:t>
+      </w:r>
+      <w:r>
+        <w:rPr>
+          <w:rFonts w:ascii="Arial" w:eastAsia="Times New Roman" w:hAnsi="Arial" w:cs="Arial"/>
+          <w:color w:val="000000"/>
+        </w:rPr>
+        <w:t xml:space="preserve">You have </w:t>
+      </w:r>
+      <w:r>
+        <w:rPr>
+          <w:rFonts w:ascii="Arial" w:eastAsia="Times New Roman" w:hAnsi="Arial" w:cs="Arial"/>
+          <w:color w:val="000000"/>
+        </w:rPr>
+        <w:t xml:space="preserve">no proof. </w:t>
+      </w:r>
+      <w:r>
+        <w:rPr>
+          <w:rFonts w:ascii="Arial" w:eastAsia="Times New Roman" w:hAnsi="Arial" w:cs="Arial"/>
+          <w:color w:val="000000"/>
+        </w:rPr>
+        <w:t>N</w:t>
+      </w:r>
+      <w:r>
+        <w:rPr>
+          <w:rFonts w:ascii="Arial" w:eastAsia="Times New Roman" w:hAnsi="Arial" w:cs="Arial"/>
+          <w:color w:val="000000"/>
+        </w:rPr>
+        <w:t xml:space="preserve">one of this points to me. Yes, I was angry that Steve was pissing away our capital with the equipment and staff </w:t>
+      </w:r>
+      <w:r>
+        <w:rPr>
+          <w:rFonts w:ascii="Arial" w:eastAsia="Times New Roman" w:hAnsi="Arial" w:cs="Arial"/>
+          <w:color w:val="000000"/>
+        </w:rPr>
+        <w:t xml:space="preserve">to media blast </w:t>
+      </w:r>
+      <w:r>
+        <w:rPr>
+          <w:rFonts w:ascii="Arial" w:eastAsia="Times New Roman" w:hAnsi="Arial" w:cs="Arial"/>
+          <w:color w:val="000000"/>
+        </w:rPr>
+        <w:t xml:space="preserve">decades of </w:t>
+      </w:r>
+      <w:r>
+        <w:rPr>
+          <w:rFonts w:ascii="Arial" w:eastAsia="Times New Roman" w:hAnsi="Arial" w:cs="Arial"/>
+          <w:color w:val="000000"/>
+        </w:rPr>
+        <w:t>old paint from his precious Victorian gingerbread medallions.</w:t>
+      </w:r>
+      <w:r>
+        <w:rPr>
+          <w:rFonts w:ascii="Arial" w:eastAsia="Times New Roman" w:hAnsi="Arial" w:cs="Arial"/>
+          <w:color w:val="000000"/>
+        </w:rPr>
+        <w:t xml:space="preserve"> Sometimes he was more interested in 3D printing restoration parts for his old house than in building this company. That doesn’t mean I killed him. And, I did confront him in the cave earlier in the evening. He had a call with some</w:t>
       </w:r>
       <w:r>
         <w:rPr>
@@ -18845,123 +19650,61 @@
         </w:rPr>
         <w:t xml:space="preserve"> </w:t>
       </w:r>
-    </w:p>
-    <w:p>
-      <w:pPr>
-        <w:spacing w:after="240" w:line="360" w:lineRule="auto"/>
-        <w:rPr>
-          <w:rFonts w:ascii="Arial" w:eastAsia="Times New Roman" w:hAnsi="Arial" w:cs="Arial"/>
-          <w:color w:val="000000"/>
-        </w:rPr>
-      </w:pPr>
-      <w:r>
-        <w:rPr>
-          <w:rFonts w:ascii="Arial" w:eastAsia="Times New Roman" w:hAnsi="Arial" w:cs="Arial"/>
-          <w:color w:val="000000"/>
-        </w:rPr>
-        <w:t>Miles walked over to his computer bag and pulled out the key shaped tissue paper. He said, “I found this in the recycling bin nearest the cave door” and held it up. “It’s a piece of tissue paper shaped like a key. It has a brown ring around the outside and smells like it was cut with a laser cutter.” He walks over and hands the paper to Martinez. “If you notice it has faint blue lines in the tissue. I didn’t notice those until last night.”</w:t>
-      </w:r>
-    </w:p>
-    <w:p>
-      <w:pPr>
-        <w:spacing w:after="240" w:line="360" w:lineRule="auto"/>
-        <w:rPr>
-          <w:rFonts w:ascii="Arial" w:eastAsia="Times New Roman" w:hAnsi="Arial" w:cs="Arial"/>
-          <w:color w:val="000000"/>
-        </w:rPr>
-      </w:pPr>
-      <w:r>
-        <w:rPr>
-          <w:rFonts w:ascii="Arial" w:eastAsia="Times New Roman" w:hAnsi="Arial" w:cs="Arial"/>
-          <w:color w:val="000000"/>
-        </w:rPr>
-        <w:t>He continued, “After I found the paper, I checked out the laser cutter. The computer that controls the laser cutter is on the network. When you turn off the laser cutter, it just turns off the cutting hardware itself. It doesn’t turn o</w:t>
-      </w:r>
-      <w:r>
-        <w:rPr>
-          <w:rFonts w:ascii="Arial" w:eastAsia="Times New Roman" w:hAnsi="Arial" w:cs="Arial"/>
-          <w:color w:val="000000"/>
-        </w:rPr>
-        <w:t>f</w:t>
-      </w:r>
-      <w:r>
-        <w:rPr>
-          <w:rFonts w:ascii="Arial" w:eastAsia="Times New Roman" w:hAnsi="Arial" w:cs="Arial"/>
-          <w:color w:val="000000"/>
-        </w:rPr>
-        <w:t xml:space="preserve">f the controller. I was able to log onto the controller and see the last filename. Unfortunately, the file had been on a thumb drive and I wasn’t able to retrieve it. </w:t>
-      </w:r>
-      <w:proofErr w:type="gramStart"/>
-      <w:r>
-        <w:rPr>
-          <w:rFonts w:ascii="Arial" w:eastAsia="Times New Roman" w:hAnsi="Arial" w:cs="Arial"/>
-          <w:color w:val="000000"/>
-        </w:rPr>
-        <w:t>“ He</w:t>
-      </w:r>
-      <w:proofErr w:type="gramEnd"/>
-      <w:r>
-        <w:rPr>
-          <w:rFonts w:ascii="Arial" w:eastAsia="Times New Roman" w:hAnsi="Arial" w:cs="Arial"/>
-          <w:color w:val="000000"/>
-        </w:rPr>
-        <w:t xml:space="preserve"> went to the whiteboard and wrote </w:t>
-      </w:r>
-      <w:r>
-        <w:rPr>
-          <w:rFonts w:ascii="Arial" w:eastAsia="Times New Roman" w:hAnsi="Arial" w:cs="Arial"/>
-          <w:color w:val="000000"/>
-        </w:rPr>
-        <w:t>c@rd1c3.DXF</w:t>
-      </w:r>
-      <w:r>
-        <w:rPr>
-          <w:rFonts w:ascii="Arial" w:eastAsia="Times New Roman" w:hAnsi="Arial" w:cs="Arial"/>
-          <w:color w:val="000000"/>
-        </w:rPr>
-        <w:t xml:space="preserve">. Miles kept going, “This is the filename. It’s ‘leet’ for cardice.” He wrote CARDICE underneath the leet spelling. “This had me stumped for a while and then it pointed me in Anil’s direction. I wasn’t completely sure Rick was the culprit until just now. Cardice is a British term for dry ice. I had never heard it before. </w:t>
-      </w:r>
-      <w:r>
-        <w:rPr>
-          <w:rFonts w:ascii="Arial" w:eastAsia="Times New Roman" w:hAnsi="Arial" w:cs="Arial"/>
-          <w:color w:val="000000"/>
-        </w:rPr>
-        <w:t xml:space="preserve">That’s why I asked him if he’d ever been to England. </w:t>
-      </w:r>
-      <w:r>
-        <w:rPr>
-          <w:rFonts w:ascii="Arial" w:eastAsia="Times New Roman" w:hAnsi="Arial" w:cs="Arial"/>
-          <w:color w:val="000000"/>
-        </w:rPr>
-        <w:t xml:space="preserve">The thing that seals the connection is that the tissue that separates the layers of </w:t>
-      </w:r>
-      <w:r>
-        <w:rPr>
-          <w:rFonts w:ascii="Arial" w:eastAsia="Times New Roman" w:hAnsi="Arial" w:cs="Arial"/>
-          <w:color w:val="000000"/>
-        </w:rPr>
-        <w:t xml:space="preserve">the </w:t>
-      </w:r>
-      <w:r>
-        <w:rPr>
-          <w:rFonts w:ascii="Arial" w:eastAsia="Times New Roman" w:hAnsi="Arial" w:cs="Arial"/>
-          <w:color w:val="000000"/>
-        </w:rPr>
-        <w:t xml:space="preserve">dry ice </w:t>
-      </w:r>
-      <w:r>
-        <w:rPr>
-          <w:rFonts w:ascii="Arial" w:eastAsia="Times New Roman" w:hAnsi="Arial" w:cs="Arial"/>
-          <w:color w:val="000000"/>
-        </w:rPr>
-        <w:t>in our freezer</w:t>
-      </w:r>
-      <w:r>
-        <w:rPr>
-          <w:rFonts w:ascii="Arial" w:eastAsia="Times New Roman" w:hAnsi="Arial" w:cs="Arial"/>
-          <w:color w:val="000000"/>
-        </w:rPr>
-        <w:t xml:space="preserve"> has the same faint blue lines.</w:t>
+      <w:r>
+        <w:rPr>
+          <w:rFonts w:ascii="Arial" w:eastAsia="Times New Roman" w:hAnsi="Arial" w:cs="Arial"/>
+          <w:color w:val="000000"/>
+        </w:rPr>
+        <w:t xml:space="preserve">people in China. </w:t>
+      </w:r>
+      <w:r>
+        <w:rPr>
+          <w:rFonts w:ascii="Arial" w:eastAsia="Times New Roman" w:hAnsi="Arial" w:cs="Arial"/>
+          <w:color w:val="000000"/>
+        </w:rPr>
+        <w:t xml:space="preserve">We had a lively discussion </w:t>
+      </w:r>
+      <w:r>
+        <w:rPr>
+          <w:rFonts w:ascii="Arial" w:eastAsia="Times New Roman" w:hAnsi="Arial" w:cs="Arial"/>
+          <w:color w:val="000000"/>
+        </w:rPr>
+        <w:t>just before his call. I wanted him to take the steps necessary to save the company. He refused. He still thought this new version would save us. But, when I left, he was alive and well.</w:t>
+      </w:r>
+      <w:r>
+        <w:rPr>
+          <w:rFonts w:ascii="Arial" w:eastAsia="Times New Roman" w:hAnsi="Arial" w:cs="Arial"/>
+          <w:color w:val="000000"/>
+        </w:rPr>
+        <w:t xml:space="preserve"> </w:t>
+      </w:r>
+      <w:r>
+        <w:rPr>
+          <w:rFonts w:ascii="Arial" w:eastAsia="Times New Roman" w:hAnsi="Arial" w:cs="Arial"/>
+          <w:color w:val="000000"/>
+        </w:rPr>
+        <w:t xml:space="preserve">I didn’t kill him. Maybe you did. </w:t>
+      </w:r>
+      <w:r>
+        <w:rPr>
+          <w:rFonts w:ascii="Arial" w:eastAsia="Times New Roman" w:hAnsi="Arial" w:cs="Arial"/>
+          <w:color w:val="000000"/>
+        </w:rPr>
+        <w:t xml:space="preserve">You were still there, you could have made the dry ice key from a photo </w:t>
+      </w:r>
+      <w:r>
+        <w:rPr>
+          <w:rFonts w:ascii="Arial" w:eastAsia="Times New Roman" w:hAnsi="Arial" w:cs="Arial"/>
+          <w:color w:val="000000"/>
+        </w:rPr>
+        <w:t>just as easily</w:t>
+      </w:r>
+      <w:r>
+        <w:rPr>
+          <w:rFonts w:ascii="Arial" w:eastAsia="Times New Roman" w:hAnsi="Arial" w:cs="Arial"/>
+          <w:color w:val="000000"/>
+        </w:rPr>
+        <w:t>.</w:t>
       </w:r>
       <w:r>
         <w:rPr>
@@ -18984,91 +19727,58 @@
           <w:rFonts w:ascii="Arial" w:eastAsia="Times New Roman" w:hAnsi="Arial" w:cs="Arial"/>
           <w:color w:val="000000"/>
         </w:rPr>
-        <w:t xml:space="preserve">Rick had heard enough. </w:t>
-      </w:r>
-      <w:r>
-        <w:rPr>
-          <w:rFonts w:ascii="Arial" w:eastAsia="Times New Roman" w:hAnsi="Arial" w:cs="Arial"/>
-          <w:color w:val="000000"/>
-        </w:rPr>
-        <w:t xml:space="preserve">He was nearly shaking with anger. </w:t>
-      </w:r>
-      <w:r>
-        <w:rPr>
-          <w:rFonts w:ascii="Arial" w:eastAsia="Times New Roman" w:hAnsi="Arial" w:cs="Arial"/>
-          <w:color w:val="000000"/>
-        </w:rPr>
-        <w:t xml:space="preserve">He stood up and said forcefully, “I don’t have to sit hear and listen to this crap. </w:t>
-      </w:r>
-      <w:r>
-        <w:rPr>
-          <w:rFonts w:ascii="Arial" w:eastAsia="Times New Roman" w:hAnsi="Arial" w:cs="Arial"/>
-          <w:color w:val="000000"/>
-        </w:rPr>
-        <w:t xml:space="preserve">Especially from the likes of you. </w:t>
-      </w:r>
-      <w:r>
-        <w:rPr>
-          <w:rFonts w:ascii="Arial" w:eastAsia="Times New Roman" w:hAnsi="Arial" w:cs="Arial"/>
-          <w:color w:val="000000"/>
-        </w:rPr>
-        <w:t xml:space="preserve">It’s crap. </w:t>
-      </w:r>
-      <w:r>
-        <w:rPr>
-          <w:rFonts w:ascii="Arial" w:eastAsia="Times New Roman" w:hAnsi="Arial" w:cs="Arial"/>
-          <w:color w:val="000000"/>
-        </w:rPr>
-        <w:t xml:space="preserve">You have </w:t>
-      </w:r>
-      <w:r>
-        <w:rPr>
-          <w:rFonts w:ascii="Arial" w:eastAsia="Times New Roman" w:hAnsi="Arial" w:cs="Arial"/>
-          <w:color w:val="000000"/>
-        </w:rPr>
-        <w:t xml:space="preserve">no proof. </w:t>
-      </w:r>
-      <w:r>
-        <w:rPr>
-          <w:rFonts w:ascii="Arial" w:eastAsia="Times New Roman" w:hAnsi="Arial" w:cs="Arial"/>
-          <w:color w:val="000000"/>
-        </w:rPr>
-        <w:t>N</w:t>
-      </w:r>
-      <w:r>
-        <w:rPr>
-          <w:rFonts w:ascii="Arial" w:eastAsia="Times New Roman" w:hAnsi="Arial" w:cs="Arial"/>
-          <w:color w:val="000000"/>
-        </w:rPr>
-        <w:t xml:space="preserve">one of this points to me. Yes, I was angry that Steve was pissing away our capital with the equipment and staff </w:t>
-      </w:r>
-      <w:r>
-        <w:rPr>
-          <w:rFonts w:ascii="Arial" w:eastAsia="Times New Roman" w:hAnsi="Arial" w:cs="Arial"/>
-          <w:color w:val="000000"/>
-        </w:rPr>
-        <w:t xml:space="preserve">to media blast </w:t>
-      </w:r>
-      <w:r>
-        <w:rPr>
-          <w:rFonts w:ascii="Arial" w:eastAsia="Times New Roman" w:hAnsi="Arial" w:cs="Arial"/>
-          <w:color w:val="000000"/>
-        </w:rPr>
-        <w:t xml:space="preserve">decades of </w:t>
-      </w:r>
-      <w:r>
-        <w:rPr>
-          <w:rFonts w:ascii="Arial" w:eastAsia="Times New Roman" w:hAnsi="Arial" w:cs="Arial"/>
-          <w:color w:val="000000"/>
-        </w:rPr>
-        <w:t>old paint from his precious Victorian gingerbread medallions and molding.</w:t>
-      </w:r>
-      <w:r>
-        <w:rPr>
-          <w:rFonts w:ascii="Arial" w:eastAsia="Times New Roman" w:hAnsi="Arial" w:cs="Arial"/>
-          <w:color w:val="000000"/>
-        </w:rPr>
-        <w:t xml:space="preserve"> Sometimes he was more interested in 3D printing restoration parts for his old house than in building this company. That doesn’t mean I killed him. And, I did confront him in the cave earlier in the evening. He had a call with some</w:t>
+        <w:t xml:space="preserve">Miles smiled, “Thanks for confirming that you made the key from a photo.” Miles turned to Martinez, “Just to be clear, Rick used a photo of the key to </w:t>
+      </w:r>
+      <w:r>
+        <w:rPr>
+          <w:rFonts w:ascii="Arial" w:eastAsia="Times New Roman" w:hAnsi="Arial" w:cs="Arial"/>
+          <w:color w:val="000000"/>
+        </w:rPr>
+        <w:t xml:space="preserve">program the laser cutter to </w:t>
+      </w:r>
+      <w:r>
+        <w:rPr>
+          <w:rFonts w:ascii="Arial" w:eastAsia="Times New Roman" w:hAnsi="Arial" w:cs="Arial"/>
+          <w:color w:val="000000"/>
+        </w:rPr>
+        <w:t xml:space="preserve">make a copy out of dry ice. To give it some </w:t>
+      </w:r>
+      <w:r>
+        <w:rPr>
+          <w:rFonts w:ascii="Arial" w:eastAsia="Times New Roman" w:hAnsi="Arial" w:cs="Arial"/>
+          <w:color w:val="000000"/>
+        </w:rPr>
+        <w:t xml:space="preserve">structural </w:t>
+      </w:r>
+      <w:r>
+        <w:rPr>
+          <w:rFonts w:ascii="Arial" w:eastAsia="Times New Roman" w:hAnsi="Arial" w:cs="Arial"/>
+          <w:color w:val="000000"/>
+        </w:rPr>
+        <w:t xml:space="preserve">reinforcement, he used a piece of tissue paper between two sheets of dry ice. Dry ice is called that because it doesn’t melt into a liquid. It’s frozen carbon dioxide gas and instead of melting to a liquid like water ice, it goes directly to a gas. The key literally </w:t>
+      </w:r>
+      <w:r>
+        <w:rPr>
+          <w:rFonts w:ascii="Arial" w:eastAsia="Times New Roman" w:hAnsi="Arial" w:cs="Arial"/>
+          <w:color w:val="000000"/>
+        </w:rPr>
+        <w:t>disappears in thin air. Except the scrap of reinforcement that you’re holding in your hand. “</w:t>
+      </w:r>
+    </w:p>
+    <w:p>
+      <w:pPr>
+        <w:spacing w:after="240" w:line="360" w:lineRule="auto"/>
+        <w:rPr>
+          <w:rFonts w:ascii="Arial" w:eastAsia="Times New Roman" w:hAnsi="Arial" w:cs="Arial"/>
+          <w:color w:val="000000"/>
+        </w:rPr>
+      </w:pPr>
+      <w:r>
+        <w:rPr>
+          <w:rFonts w:ascii="Arial" w:eastAsia="Times New Roman" w:hAnsi="Arial" w:cs="Arial"/>
+          <w:color w:val="000000"/>
+        </w:rPr>
+        <w:t>Martinez looked at Rick and said, “You should sit down, or would you like me to cuff you now? I want to hear the rest of this.</w:t>
       </w:r>
       <w:r>
         <w:rPr>
@@ -19082,56 +19792,223 @@
           <w:rFonts w:ascii="Arial" w:eastAsia="Times New Roman" w:hAnsi="Arial" w:cs="Arial"/>
           <w:color w:val="000000"/>
         </w:rPr>
-        <w:t xml:space="preserve">people in China. </w:t>
-      </w:r>
-      <w:r>
-        <w:rPr>
-          <w:rFonts w:ascii="Arial" w:eastAsia="Times New Roman" w:hAnsi="Arial" w:cs="Arial"/>
-          <w:color w:val="000000"/>
-        </w:rPr>
-        <w:t xml:space="preserve">We had a lively discussion </w:t>
-      </w:r>
-      <w:r>
-        <w:rPr>
-          <w:rFonts w:ascii="Arial" w:eastAsia="Times New Roman" w:hAnsi="Arial" w:cs="Arial"/>
-          <w:color w:val="000000"/>
-        </w:rPr>
-        <w:t>just before his call. I wanted him to take the steps necessary to save the company. He refused. He still thought this new version would save us. But, when I left, he was alive and well.</w:t>
-      </w:r>
-      <w:r>
-        <w:rPr>
-          <w:rFonts w:ascii="Arial" w:eastAsia="Times New Roman" w:hAnsi="Arial" w:cs="Arial"/>
-          <w:color w:val="000000"/>
-        </w:rPr>
-        <w:t xml:space="preserve"> </w:t>
-      </w:r>
-      <w:r>
-        <w:rPr>
-          <w:rFonts w:ascii="Arial" w:eastAsia="Times New Roman" w:hAnsi="Arial" w:cs="Arial"/>
-          <w:color w:val="000000"/>
-        </w:rPr>
-        <w:t xml:space="preserve">I didn’t kill him. Maybe you did. </w:t>
-      </w:r>
-      <w:r>
-        <w:rPr>
-          <w:rFonts w:ascii="Arial" w:eastAsia="Times New Roman" w:hAnsi="Arial" w:cs="Arial"/>
-          <w:color w:val="000000"/>
-        </w:rPr>
-        <w:t xml:space="preserve">You were still there, you could have made the dry ice key from a photo </w:t>
-      </w:r>
-      <w:r>
-        <w:rPr>
-          <w:rFonts w:ascii="Arial" w:eastAsia="Times New Roman" w:hAnsi="Arial" w:cs="Arial"/>
-          <w:color w:val="000000"/>
-        </w:rPr>
-        <w:t>just as easily</w:t>
-      </w:r>
-      <w:r>
-        <w:rPr>
-          <w:rFonts w:ascii="Arial" w:eastAsia="Times New Roman" w:hAnsi="Arial" w:cs="Arial"/>
-          <w:color w:val="000000"/>
-        </w:rPr>
-        <w:t>.</w:t>
+        <w:t>What was that about using a photo?”</w:t>
+      </w:r>
+    </w:p>
+    <w:p>
+      <w:pPr>
+        <w:spacing w:after="240" w:line="360" w:lineRule="auto"/>
+        <w:rPr>
+          <w:rFonts w:ascii="Arial" w:eastAsia="Times New Roman" w:hAnsi="Arial" w:cs="Arial"/>
+          <w:color w:val="000000"/>
+        </w:rPr>
+      </w:pPr>
+      <w:r>
+        <w:rPr>
+          <w:rFonts w:ascii="Arial" w:eastAsia="Times New Roman" w:hAnsi="Arial" w:cs="Arial"/>
+          <w:color w:val="000000"/>
+        </w:rPr>
+        <w:t>Miles said, “Yes. Steve kept his key in a pouch on his lanyard with his BART Clipper card and office cardkey. It was visible in all the photos that he was in. Rick used a photo to get the geometry of the key into a CAD program and from that into the laser cutter. I’ve read about people doing this, but I’ve never seen it done before. It’s a pretty clever way to get through the door. The key might have been fragile, but it was good enough to let him in and out”</w:t>
+      </w:r>
+    </w:p>
+    <w:p>
+      <w:pPr>
+        <w:spacing w:after="240" w:line="360" w:lineRule="auto"/>
+        <w:rPr>
+          <w:rFonts w:ascii="Arial" w:eastAsia="Times New Roman" w:hAnsi="Arial" w:cs="Arial"/>
+          <w:color w:val="000000"/>
+        </w:rPr>
+      </w:pPr>
+      <w:r>
+        <w:rPr>
+          <w:rFonts w:ascii="Arial" w:eastAsia="Times New Roman" w:hAnsi="Arial" w:cs="Arial"/>
+          <w:color w:val="000000"/>
+        </w:rPr>
+        <w:t xml:space="preserve">Miles </w:t>
+      </w:r>
+      <w:r>
+        <w:rPr>
+          <w:rFonts w:ascii="Arial" w:eastAsia="Times New Roman" w:hAnsi="Arial" w:cs="Arial"/>
+          <w:color w:val="000000"/>
+        </w:rPr>
+        <w:t>asked</w:t>
+      </w:r>
+      <w:r>
+        <w:rPr>
+          <w:rFonts w:ascii="Arial" w:eastAsia="Times New Roman" w:hAnsi="Arial" w:cs="Arial"/>
+          <w:color w:val="000000"/>
+        </w:rPr>
+        <w:t>, “The office grapevine says that Steve was killed using a foam cutter</w:t>
+      </w:r>
+      <w:r>
+        <w:rPr>
+          <w:rFonts w:ascii="Arial" w:eastAsia="Times New Roman" w:hAnsi="Arial" w:cs="Arial"/>
+          <w:color w:val="000000"/>
+        </w:rPr>
+        <w:t xml:space="preserve"> wielded like a sword. Is that true?” Martinez </w:t>
+      </w:r>
+      <w:r>
+        <w:rPr>
+          <w:rFonts w:ascii="Arial" w:eastAsia="Times New Roman" w:hAnsi="Arial" w:cs="Arial"/>
+          <w:color w:val="000000"/>
+        </w:rPr>
+        <w:t xml:space="preserve">nodded. Miles expounded further, “It was the other thing that I initially thought pointed at Anil. It turns out to be a coincidence that Anil has a background in fencing. And what time did the doctors say Steve died?” </w:t>
+      </w:r>
+    </w:p>
+    <w:p>
+      <w:pPr>
+        <w:spacing w:after="240" w:line="360" w:lineRule="auto"/>
+        <w:rPr>
+          <w:rFonts w:ascii="Arial" w:eastAsia="Times New Roman" w:hAnsi="Arial" w:cs="Arial"/>
+          <w:color w:val="000000"/>
+        </w:rPr>
+      </w:pPr>
+      <w:r>
+        <w:rPr>
+          <w:rFonts w:ascii="Arial" w:eastAsia="Times New Roman" w:hAnsi="Arial" w:cs="Arial"/>
+          <w:color w:val="000000"/>
+        </w:rPr>
+        <w:t>Martinez said, “The ME says between and 9 and 10pm.”</w:t>
+      </w:r>
+    </w:p>
+    <w:p>
+      <w:pPr>
+        <w:spacing w:after="240" w:line="360" w:lineRule="auto"/>
+        <w:rPr>
+          <w:rFonts w:ascii="Arial" w:eastAsia="Times New Roman" w:hAnsi="Arial" w:cs="Arial"/>
+          <w:color w:val="000000"/>
+        </w:rPr>
+      </w:pPr>
+      <w:r>
+        <w:rPr>
+          <w:rFonts w:ascii="Arial" w:eastAsia="Times New Roman" w:hAnsi="Arial" w:cs="Arial"/>
+          <w:color w:val="000000"/>
+        </w:rPr>
+        <w:lastRenderedPageBreak/>
+        <w:t xml:space="preserve">Miles said, “I wasn’t paying attention to the clock, but I swear I saw Rick’s black motorcycle jacket hung up near his desk when I got a snack </w:t>
+      </w:r>
+      <w:r>
+        <w:rPr>
+          <w:rFonts w:ascii="Arial" w:eastAsia="Times New Roman" w:hAnsi="Arial" w:cs="Arial"/>
+          <w:color w:val="000000"/>
+        </w:rPr>
+        <w:t>around</w:t>
+      </w:r>
+      <w:r>
+        <w:rPr>
+          <w:rFonts w:ascii="Arial" w:eastAsia="Times New Roman" w:hAnsi="Arial" w:cs="Arial"/>
+          <w:color w:val="000000"/>
+        </w:rPr>
+        <w:t xml:space="preserve"> 8</w:t>
+      </w:r>
+      <w:r>
+        <w:rPr>
+          <w:rFonts w:ascii="Arial" w:eastAsia="Times New Roman" w:hAnsi="Arial" w:cs="Arial"/>
+          <w:color w:val="000000"/>
+        </w:rPr>
+        <w:t>:30</w:t>
+      </w:r>
+      <w:r>
+        <w:rPr>
+          <w:rFonts w:ascii="Arial" w:eastAsia="Times New Roman" w:hAnsi="Arial" w:cs="Arial"/>
+          <w:color w:val="000000"/>
+        </w:rPr>
+        <w:t xml:space="preserve"> but </w:t>
+      </w:r>
+      <w:r>
+        <w:rPr>
+          <w:rFonts w:ascii="Arial" w:eastAsia="Times New Roman" w:hAnsi="Arial" w:cs="Arial"/>
+          <w:color w:val="000000"/>
+        </w:rPr>
+        <w:t>the jacket</w:t>
+      </w:r>
+      <w:r>
+        <w:rPr>
+          <w:rFonts w:ascii="Arial" w:eastAsia="Times New Roman" w:hAnsi="Arial" w:cs="Arial"/>
+          <w:color w:val="000000"/>
+        </w:rPr>
+        <w:t xml:space="preserve"> was gone when went </w:t>
+      </w:r>
+      <w:r>
+        <w:rPr>
+          <w:rFonts w:ascii="Arial" w:eastAsia="Times New Roman" w:hAnsi="Arial" w:cs="Arial"/>
+          <w:color w:val="000000"/>
+        </w:rPr>
+        <w:t xml:space="preserve">to the bathroom after 10. I presume that Rick was here until sometime after 8:30 and left before 10. Rick made a mistake, not realizing the card key would log the time of his exit. But, as we know Tim inadvertently covered it up. </w:t>
+      </w:r>
+      <w:r>
+        <w:rPr>
+          <w:rFonts w:ascii="Arial" w:eastAsia="Times New Roman" w:hAnsi="Arial" w:cs="Arial"/>
+          <w:color w:val="000000"/>
+        </w:rPr>
+        <w:t>“</w:t>
+      </w:r>
+    </w:p>
+    <w:p>
+      <w:pPr>
+        <w:spacing w:after="240" w:line="360" w:lineRule="auto"/>
+        <w:rPr>
+          <w:rFonts w:ascii="Arial" w:eastAsia="Times New Roman" w:hAnsi="Arial" w:cs="Arial"/>
+          <w:color w:val="000000"/>
+        </w:rPr>
+      </w:pPr>
+      <w:r>
+        <w:rPr>
+          <w:rFonts w:ascii="Arial" w:eastAsia="Times New Roman" w:hAnsi="Arial" w:cs="Arial"/>
+          <w:color w:val="000000"/>
+        </w:rPr>
+        <w:t xml:space="preserve">There was a knock on the boardroom door. </w:t>
+      </w:r>
+      <w:r>
+        <w:rPr>
+          <w:rFonts w:ascii="Arial" w:eastAsia="Times New Roman" w:hAnsi="Arial" w:cs="Arial"/>
+          <w:color w:val="000000"/>
+        </w:rPr>
+        <w:t xml:space="preserve">It was Brandy. She was wearing sweat pants, a tee shirt, and a fleece jacket. They were obviously borrowed clothes. She had a small </w:t>
+      </w:r>
+      <w:r>
+        <w:rPr>
+          <w:rFonts w:ascii="Arial" w:eastAsia="Times New Roman" w:hAnsi="Arial" w:cs="Arial"/>
+          <w:color w:val="000000"/>
+        </w:rPr>
+        <w:t>band-aid</w:t>
+      </w:r>
+      <w:r>
+        <w:rPr>
+          <w:rFonts w:ascii="Arial" w:eastAsia="Times New Roman" w:hAnsi="Arial" w:cs="Arial"/>
+          <w:color w:val="000000"/>
+        </w:rPr>
+        <w:t xml:space="preserve"> on her forehead and walked tentatively, like she was still hurting. Someone found a seat for her.</w:t>
+      </w:r>
+    </w:p>
+    <w:p>
+      <w:pPr>
+        <w:spacing w:after="240" w:line="360" w:lineRule="auto"/>
+        <w:rPr>
+          <w:rFonts w:ascii="Arial" w:eastAsia="Times New Roman" w:hAnsi="Arial" w:cs="Arial"/>
+          <w:color w:val="000000"/>
+        </w:rPr>
+      </w:pPr>
+      <w:r>
+        <w:rPr>
+          <w:rFonts w:ascii="Arial" w:eastAsia="Times New Roman" w:hAnsi="Arial" w:cs="Arial"/>
+          <w:color w:val="000000"/>
+        </w:rPr>
+        <w:t xml:space="preserve">Martinez said, “I got the cell phone location records for Rick. There’s a gap in the records between 7pm and 10pm. </w:t>
+      </w:r>
+      <w:r>
+        <w:rPr>
+          <w:rFonts w:ascii="Arial" w:eastAsia="Times New Roman" w:hAnsi="Arial" w:cs="Arial"/>
+          <w:color w:val="000000"/>
+        </w:rPr>
+        <w:t>He was here at 7pm and home at 10pm. There is no record of his phone’s location in between. He probably turned it off so that we couldn’t track it.</w:t>
+      </w:r>
+      <w:r>
+        <w:rPr>
+          <w:rFonts w:ascii="Arial" w:eastAsia="Times New Roman" w:hAnsi="Arial" w:cs="Arial"/>
+          <w:color w:val="000000"/>
+        </w:rPr>
+        <w:t xml:space="preserve"> I’ll have my computer tech guys go over his phone and find out for sure.</w:t>
       </w:r>
       <w:r>
         <w:rPr>
@@ -19154,429 +20031,158 @@
           <w:rFonts w:ascii="Arial" w:eastAsia="Times New Roman" w:hAnsi="Arial" w:cs="Arial"/>
           <w:color w:val="000000"/>
         </w:rPr>
+        <w:t xml:space="preserve">Miles said, “Right. When you arrested Tim, Rick must have thought he was going to get away with it. But when you let him go and couldn’t get anything from Brandy, he got nervous. </w:t>
+      </w:r>
+      <w:r>
+        <w:rPr>
+          <w:rFonts w:ascii="Arial" w:eastAsia="Times New Roman" w:hAnsi="Arial" w:cs="Arial"/>
+          <w:color w:val="000000"/>
+        </w:rPr>
+        <w:t xml:space="preserve">He figured you might </w:t>
+      </w:r>
+      <w:r>
+        <w:rPr>
+          <w:rFonts w:ascii="Arial" w:eastAsia="Times New Roman" w:hAnsi="Arial" w:cs="Arial"/>
+          <w:color w:val="000000"/>
+        </w:rPr>
+        <w:t xml:space="preserve">eventually </w:t>
+      </w:r>
+      <w:r>
+        <w:rPr>
+          <w:rFonts w:ascii="Arial" w:eastAsia="Times New Roman" w:hAnsi="Arial" w:cs="Arial"/>
+          <w:color w:val="000000"/>
+        </w:rPr>
+        <w:t xml:space="preserve">look at him. </w:t>
+      </w:r>
+      <w:r>
+        <w:rPr>
+          <w:rFonts w:ascii="Arial" w:eastAsia="Times New Roman" w:hAnsi="Arial" w:cs="Arial"/>
+          <w:color w:val="000000"/>
+        </w:rPr>
+        <w:t xml:space="preserve">He figured that if Brandy was killed, you’d </w:t>
+      </w:r>
+      <w:r>
+        <w:rPr>
+          <w:rFonts w:ascii="Arial" w:eastAsia="Times New Roman" w:hAnsi="Arial" w:cs="Arial"/>
+          <w:color w:val="000000"/>
+        </w:rPr>
+        <w:t>concentrate on Tim and be able to make it stick</w:t>
+      </w:r>
+      <w:r>
+        <w:rPr>
+          <w:rFonts w:ascii="Arial" w:eastAsia="Times New Roman" w:hAnsi="Arial" w:cs="Arial"/>
+          <w:color w:val="000000"/>
+        </w:rPr>
+        <w:t>. If Tim did it, he’d have a clear motive to kill her to keep her from testifying against him. With Brandy gone, your theory of Tim and Brandy working together would hold water.”</w:t>
+      </w:r>
+    </w:p>
+    <w:p>
+      <w:pPr>
+        <w:spacing w:after="240" w:line="360" w:lineRule="auto"/>
+        <w:rPr>
+          <w:rFonts w:ascii="Arial" w:eastAsia="Times New Roman" w:hAnsi="Arial" w:cs="Arial"/>
+          <w:color w:val="000000"/>
+        </w:rPr>
+      </w:pPr>
+      <w:r>
+        <w:rPr>
+          <w:rFonts w:ascii="Arial" w:eastAsia="Times New Roman" w:hAnsi="Arial" w:cs="Arial"/>
+          <w:color w:val="000000"/>
+        </w:rPr>
+        <w:t xml:space="preserve">“So, Rick used what he had learned at his previous stint working with IoT devices to good use. I don’t have proof of this, but I did see Rick using TOR to cover his tracks”. </w:t>
+      </w:r>
+    </w:p>
+    <w:p>
+      <w:pPr>
+        <w:spacing w:after="240" w:line="360" w:lineRule="auto"/>
+        <w:rPr>
+          <w:rFonts w:ascii="Arial" w:eastAsia="Times New Roman" w:hAnsi="Arial" w:cs="Arial"/>
+          <w:color w:val="000000"/>
+        </w:rPr>
+      </w:pPr>
+      <w:r>
+        <w:rPr>
+          <w:rFonts w:ascii="Arial" w:eastAsia="Times New Roman" w:hAnsi="Arial" w:cs="Arial"/>
+          <w:color w:val="000000"/>
+        </w:rPr>
+        <w:t xml:space="preserve">Martinez said, “I think I’ve heard of TOR. Isn’t that what the dude who ran the drug website, Silk Road, used? “ </w:t>
+      </w:r>
+    </w:p>
+    <w:p>
+      <w:pPr>
+        <w:spacing w:after="240" w:line="360" w:lineRule="auto"/>
+        <w:rPr>
+          <w:rFonts w:ascii="Arial" w:eastAsia="Times New Roman" w:hAnsi="Arial" w:cs="Arial"/>
+          <w:color w:val="000000"/>
+        </w:rPr>
+      </w:pPr>
+      <w:r>
+        <w:rPr>
+          <w:rFonts w:ascii="Arial" w:eastAsia="Times New Roman" w:hAnsi="Arial" w:cs="Arial"/>
+          <w:color w:val="000000"/>
+        </w:rPr>
+        <w:t xml:space="preserve">Miles agreed, “Yes, probably. Anyway, I heard Rick ‘joking’ about Tim hiring a hacker to kill Brandy in her apartment before it happened. I was able to warn her, and she thankfully avoided serious injury. It was a close thing.” </w:t>
+      </w:r>
+    </w:p>
+    <w:p>
+      <w:pPr>
+        <w:spacing w:after="240" w:line="360" w:lineRule="auto"/>
+        <w:rPr>
+          <w:rFonts w:ascii="Arial" w:eastAsia="Times New Roman" w:hAnsi="Arial" w:cs="Arial"/>
+          <w:color w:val="000000"/>
+        </w:rPr>
+      </w:pPr>
+      <w:r>
+        <w:rPr>
+          <w:rFonts w:ascii="Arial" w:eastAsia="Times New Roman" w:hAnsi="Arial" w:cs="Arial"/>
+          <w:color w:val="000000"/>
+        </w:rPr>
+        <w:t>Rick again stood and snarled, “You don’t have a shred of evidence. It’s all conjecture. I don’t have to stand for it. By the way Miles, you’re done here. You’re fired.</w:t>
+      </w:r>
+      <w:r>
+        <w:rPr>
+          <w:rFonts w:ascii="Arial" w:eastAsia="Times New Roman" w:hAnsi="Arial" w:cs="Arial"/>
+          <w:color w:val="000000"/>
+        </w:rPr>
+        <w:t>”</w:t>
+      </w:r>
+    </w:p>
+    <w:p>
+      <w:pPr>
+        <w:spacing w:after="240" w:line="360" w:lineRule="auto"/>
+        <w:rPr>
+          <w:rFonts w:ascii="Arial" w:eastAsia="Times New Roman" w:hAnsi="Arial" w:cs="Arial"/>
+          <w:color w:val="000000"/>
+        </w:rPr>
+      </w:pPr>
+      <w:r>
+        <w:rPr>
+          <w:rFonts w:ascii="Arial" w:eastAsia="Times New Roman" w:hAnsi="Arial" w:cs="Arial"/>
+          <w:color w:val="000000"/>
+        </w:rPr>
+        <w:t xml:space="preserve">There was a commotion in the room as several people tried to speak at once. Anil stood up, put his hands out to quiet the room and said, “Rick, why don’t you go with Detective Martinez now. I’ve heard </w:t>
+      </w:r>
+      <w:r>
+        <w:rPr>
+          <w:rFonts w:ascii="Arial" w:eastAsia="Times New Roman" w:hAnsi="Arial" w:cs="Arial"/>
+          <w:color w:val="000000"/>
+        </w:rPr>
         <w:lastRenderedPageBreak/>
-        <w:t xml:space="preserve">Miles smiled, “Thanks for confirming that you made the key from a photo.” Miles turned to Martinez, “Just to be clear, Rick used a photo of the key to make a copy on the laser cutter out of dry ice. To give it some </w:t>
-      </w:r>
-      <w:r>
-        <w:rPr>
-          <w:rFonts w:ascii="Arial" w:eastAsia="Times New Roman" w:hAnsi="Arial" w:cs="Arial"/>
-          <w:color w:val="000000"/>
-        </w:rPr>
-        <w:t xml:space="preserve">structural </w:t>
-      </w:r>
-      <w:r>
-        <w:rPr>
-          <w:rFonts w:ascii="Arial" w:eastAsia="Times New Roman" w:hAnsi="Arial" w:cs="Arial"/>
-          <w:color w:val="000000"/>
-        </w:rPr>
-        <w:t xml:space="preserve">reinforcement, he used a piece of tissue paper between two sheets of dry ice. Dry ice is called that because it doesn’t melt into a liquid. It’s frozen carbon dioxide gas and instead of melting to a liquid like water ice, it goes directly to a gas. The key literally </w:t>
-      </w:r>
-      <w:r>
-        <w:rPr>
-          <w:rFonts w:ascii="Arial" w:eastAsia="Times New Roman" w:hAnsi="Arial" w:cs="Arial"/>
-          <w:color w:val="000000"/>
-        </w:rPr>
-        <w:t>disappears in thin air. Except the scrap of reinforcement that you’re holding in your hand. “</w:t>
-      </w:r>
-    </w:p>
-    <w:p>
-      <w:pPr>
-        <w:spacing w:after="240" w:line="360" w:lineRule="auto"/>
-        <w:rPr>
-          <w:rFonts w:ascii="Arial" w:eastAsia="Times New Roman" w:hAnsi="Arial" w:cs="Arial"/>
-          <w:color w:val="000000"/>
-        </w:rPr>
-      </w:pPr>
-      <w:r>
-        <w:rPr>
-          <w:rFonts w:ascii="Arial" w:eastAsia="Times New Roman" w:hAnsi="Arial" w:cs="Arial"/>
-          <w:color w:val="000000"/>
-        </w:rPr>
-        <w:t>Martinez looked at Rick and said, “You should sit down, or would you like me to cuff you now? I want to hear the rest of this.</w:t>
-      </w:r>
-      <w:r>
-        <w:rPr>
-          <w:rFonts w:ascii="Arial" w:eastAsia="Times New Roman" w:hAnsi="Arial" w:cs="Arial"/>
-          <w:color w:val="000000"/>
-        </w:rPr>
-        <w:t xml:space="preserve"> </w:t>
-      </w:r>
-      <w:r>
-        <w:rPr>
-          <w:rFonts w:ascii="Arial" w:eastAsia="Times New Roman" w:hAnsi="Arial" w:cs="Arial"/>
-          <w:color w:val="000000"/>
-        </w:rPr>
-        <w:t>What was that about using a photo?”</w:t>
-      </w:r>
-    </w:p>
-    <w:p>
-      <w:pPr>
-        <w:spacing w:after="240" w:line="360" w:lineRule="auto"/>
-        <w:rPr>
-          <w:rFonts w:ascii="Arial" w:eastAsia="Times New Roman" w:hAnsi="Arial" w:cs="Arial"/>
-          <w:color w:val="000000"/>
-        </w:rPr>
-      </w:pPr>
-      <w:r>
-        <w:rPr>
-          <w:rFonts w:ascii="Arial" w:eastAsia="Times New Roman" w:hAnsi="Arial" w:cs="Arial"/>
-          <w:color w:val="000000"/>
-        </w:rPr>
-        <w:t>Miles said, “Yes. Steve kept his key in a pouch on his lanyard with his BART Clipper card and office cardkey. It was visible in all the photos that he was in. Rick used a photo to get the geometry of the key into a CAD program and from that into the laser cutter. I’ve read about people doing this, but I’ve never seen it done before. It’s a pretty clever way to get through the door. The key might have been fragile, but it was good enough to let him in and out”</w:t>
-      </w:r>
-    </w:p>
-    <w:p>
-      <w:pPr>
-        <w:spacing w:after="240" w:line="360" w:lineRule="auto"/>
-        <w:rPr>
-          <w:rFonts w:ascii="Arial" w:eastAsia="Times New Roman" w:hAnsi="Arial" w:cs="Arial"/>
-          <w:color w:val="000000"/>
-        </w:rPr>
-      </w:pPr>
-      <w:r>
-        <w:rPr>
-          <w:rFonts w:ascii="Arial" w:eastAsia="Times New Roman" w:hAnsi="Arial" w:cs="Arial"/>
-          <w:color w:val="000000"/>
-        </w:rPr>
-        <w:t xml:space="preserve">Miles </w:t>
-      </w:r>
-      <w:r>
-        <w:rPr>
-          <w:rFonts w:ascii="Arial" w:eastAsia="Times New Roman" w:hAnsi="Arial" w:cs="Arial"/>
-          <w:color w:val="000000"/>
-        </w:rPr>
-        <w:t>asked</w:t>
-      </w:r>
-      <w:r>
-        <w:rPr>
-          <w:rFonts w:ascii="Arial" w:eastAsia="Times New Roman" w:hAnsi="Arial" w:cs="Arial"/>
-          <w:color w:val="000000"/>
-        </w:rPr>
-        <w:t>, “The office grapevine says that Steve was killed using a foam cutter</w:t>
-      </w:r>
-      <w:r>
-        <w:rPr>
-          <w:rFonts w:ascii="Arial" w:eastAsia="Times New Roman" w:hAnsi="Arial" w:cs="Arial"/>
-          <w:color w:val="000000"/>
-        </w:rPr>
-        <w:t xml:space="preserve"> wielded like a sword. Is that true?” Martinez </w:t>
-      </w:r>
-      <w:r>
-        <w:rPr>
-          <w:rFonts w:ascii="Arial" w:eastAsia="Times New Roman" w:hAnsi="Arial" w:cs="Arial"/>
-          <w:color w:val="000000"/>
-        </w:rPr>
-        <w:t xml:space="preserve">nodded. Miles expounded further, “It was the other thing that I initially thought pointed at Anil. It turns out to be a coincidence that Anil has a background in fencing. And what time did the doctors say Steve died?” </w:t>
-      </w:r>
-    </w:p>
-    <w:p>
-      <w:pPr>
-        <w:spacing w:after="240" w:line="360" w:lineRule="auto"/>
-        <w:rPr>
-          <w:rFonts w:ascii="Arial" w:eastAsia="Times New Roman" w:hAnsi="Arial" w:cs="Arial"/>
-          <w:color w:val="000000"/>
-        </w:rPr>
-      </w:pPr>
-      <w:r>
-        <w:rPr>
-          <w:rFonts w:ascii="Arial" w:eastAsia="Times New Roman" w:hAnsi="Arial" w:cs="Arial"/>
-          <w:color w:val="000000"/>
-        </w:rPr>
-        <w:t>Martinez said, “The ME says between and 9 and 10pm.”</w:t>
-      </w:r>
-    </w:p>
-    <w:p>
-      <w:pPr>
-        <w:spacing w:after="240" w:line="360" w:lineRule="auto"/>
-        <w:rPr>
-          <w:rFonts w:ascii="Arial" w:eastAsia="Times New Roman" w:hAnsi="Arial" w:cs="Arial"/>
-          <w:color w:val="000000"/>
-        </w:rPr>
-      </w:pPr>
-      <w:r>
-        <w:rPr>
-          <w:rFonts w:ascii="Arial" w:eastAsia="Times New Roman" w:hAnsi="Arial" w:cs="Arial"/>
-          <w:color w:val="000000"/>
-        </w:rPr>
-        <w:t xml:space="preserve">Miles said, “I wasn’t paying attention to the clock, but I swear I saw Rick’s black motorcycle jacket hung up near his desk when I got a snack </w:t>
-      </w:r>
-      <w:r>
-        <w:rPr>
-          <w:rFonts w:ascii="Arial" w:eastAsia="Times New Roman" w:hAnsi="Arial" w:cs="Arial"/>
-          <w:color w:val="000000"/>
-        </w:rPr>
-        <w:t>around</w:t>
-      </w:r>
-      <w:r>
-        <w:rPr>
-          <w:rFonts w:ascii="Arial" w:eastAsia="Times New Roman" w:hAnsi="Arial" w:cs="Arial"/>
-          <w:color w:val="000000"/>
-        </w:rPr>
-        <w:t xml:space="preserve"> 8</w:t>
-      </w:r>
-      <w:r>
-        <w:rPr>
-          <w:rFonts w:ascii="Arial" w:eastAsia="Times New Roman" w:hAnsi="Arial" w:cs="Arial"/>
-          <w:color w:val="000000"/>
-        </w:rPr>
-        <w:t>:30</w:t>
-      </w:r>
-      <w:r>
-        <w:rPr>
-          <w:rFonts w:ascii="Arial" w:eastAsia="Times New Roman" w:hAnsi="Arial" w:cs="Arial"/>
-          <w:color w:val="000000"/>
-        </w:rPr>
-        <w:t xml:space="preserve"> but </w:t>
-      </w:r>
-      <w:r>
-        <w:rPr>
-          <w:rFonts w:ascii="Arial" w:eastAsia="Times New Roman" w:hAnsi="Arial" w:cs="Arial"/>
-          <w:color w:val="000000"/>
-        </w:rPr>
-        <w:t>the jacket</w:t>
-      </w:r>
-      <w:r>
-        <w:rPr>
-          <w:rFonts w:ascii="Arial" w:eastAsia="Times New Roman" w:hAnsi="Arial" w:cs="Arial"/>
-          <w:color w:val="000000"/>
-        </w:rPr>
-        <w:t xml:space="preserve"> was gone when went </w:t>
-      </w:r>
-      <w:r>
-        <w:rPr>
-          <w:rFonts w:ascii="Arial" w:eastAsia="Times New Roman" w:hAnsi="Arial" w:cs="Arial"/>
-          <w:color w:val="000000"/>
-        </w:rPr>
-        <w:t xml:space="preserve">to the bathroom after 10. I presume that Rick was here until sometime after 8:30 and left before 10. Rick made a mistake, not realizing the card key would log the time of his exit. But, as we know Tim inadvertently covered it up. </w:t>
-      </w:r>
-      <w:r>
-        <w:rPr>
-          <w:rFonts w:ascii="Arial" w:eastAsia="Times New Roman" w:hAnsi="Arial" w:cs="Arial"/>
-          <w:color w:val="000000"/>
-        </w:rPr>
-        <w:t>“</w:t>
-      </w:r>
-    </w:p>
-    <w:p>
-      <w:pPr>
-        <w:spacing w:after="240" w:line="360" w:lineRule="auto"/>
-        <w:rPr>
-          <w:rFonts w:ascii="Arial" w:eastAsia="Times New Roman" w:hAnsi="Arial" w:cs="Arial"/>
-          <w:color w:val="000000"/>
-        </w:rPr>
-      </w:pPr>
-      <w:r>
-        <w:rPr>
-          <w:rFonts w:ascii="Arial" w:eastAsia="Times New Roman" w:hAnsi="Arial" w:cs="Arial"/>
-          <w:color w:val="000000"/>
-        </w:rPr>
-        <w:t xml:space="preserve">There was a knock on the boardroom door. </w:t>
-      </w:r>
-      <w:r>
-        <w:rPr>
-          <w:rFonts w:ascii="Arial" w:eastAsia="Times New Roman" w:hAnsi="Arial" w:cs="Arial"/>
-          <w:color w:val="000000"/>
-        </w:rPr>
-        <w:t xml:space="preserve">It was Brandy. She was wearing sweat pants, a tee shirt, and a fleece jacket. They were obviously borrowed clothes. She had a small </w:t>
-      </w:r>
-      <w:r>
-        <w:rPr>
-          <w:rFonts w:ascii="Arial" w:eastAsia="Times New Roman" w:hAnsi="Arial" w:cs="Arial"/>
-          <w:color w:val="000000"/>
-        </w:rPr>
-        <w:t>band-aid</w:t>
-      </w:r>
-      <w:r>
-        <w:rPr>
-          <w:rFonts w:ascii="Arial" w:eastAsia="Times New Roman" w:hAnsi="Arial" w:cs="Arial"/>
-          <w:color w:val="000000"/>
-        </w:rPr>
-        <w:t xml:space="preserve"> on her forehead and walked tentatively, like she was still hurting. Someone found a seat for her.</w:t>
-      </w:r>
-    </w:p>
-    <w:p>
-      <w:pPr>
-        <w:spacing w:after="240" w:line="360" w:lineRule="auto"/>
-        <w:rPr>
-          <w:rFonts w:ascii="Arial" w:eastAsia="Times New Roman" w:hAnsi="Arial" w:cs="Arial"/>
-          <w:color w:val="000000"/>
-        </w:rPr>
-      </w:pPr>
-      <w:r>
-        <w:rPr>
-          <w:rFonts w:ascii="Arial" w:eastAsia="Times New Roman" w:hAnsi="Arial" w:cs="Arial"/>
-          <w:color w:val="000000"/>
-        </w:rPr>
-        <w:t xml:space="preserve">Martinez said, “I got the cell phone location records for Rick. There’s a gap in the records between 7pm and 10pm. </w:t>
-      </w:r>
-      <w:r>
-        <w:rPr>
-          <w:rFonts w:ascii="Arial" w:eastAsia="Times New Roman" w:hAnsi="Arial" w:cs="Arial"/>
-          <w:color w:val="000000"/>
-        </w:rPr>
-        <w:t>He was here at 7pm and home at 10pm. There is no record of his phone’s location in between. He probably turned it off so that we couldn’t track it.</w:t>
-      </w:r>
-      <w:r>
-        <w:rPr>
-          <w:rFonts w:ascii="Arial" w:eastAsia="Times New Roman" w:hAnsi="Arial" w:cs="Arial"/>
-          <w:color w:val="000000"/>
-        </w:rPr>
-        <w:t xml:space="preserve"> I’ll have my computer tech guys go over his phone and find out for sure.</w:t>
-      </w:r>
-      <w:r>
-        <w:rPr>
-          <w:rFonts w:ascii="Arial" w:eastAsia="Times New Roman" w:hAnsi="Arial" w:cs="Arial"/>
-          <w:color w:val="000000"/>
-        </w:rPr>
-        <w:t>”</w:t>
-      </w:r>
-    </w:p>
-    <w:p>
-      <w:pPr>
-        <w:spacing w:after="240" w:line="360" w:lineRule="auto"/>
-        <w:rPr>
-          <w:rFonts w:ascii="Arial" w:eastAsia="Times New Roman" w:hAnsi="Arial" w:cs="Arial"/>
-          <w:color w:val="000000"/>
-        </w:rPr>
-      </w:pPr>
-      <w:r>
-        <w:rPr>
-          <w:rFonts w:ascii="Arial" w:eastAsia="Times New Roman" w:hAnsi="Arial" w:cs="Arial"/>
-          <w:color w:val="000000"/>
-        </w:rPr>
-        <w:lastRenderedPageBreak/>
-        <w:t xml:space="preserve">Miles said, “Right. When you arrested Tim, Rick must have thought he was going to get away with it. But when you let him go and couldn’t get anything from Brandy, he got nervous. </w:t>
-      </w:r>
-      <w:r>
-        <w:rPr>
-          <w:rFonts w:ascii="Arial" w:eastAsia="Times New Roman" w:hAnsi="Arial" w:cs="Arial"/>
-          <w:color w:val="000000"/>
-        </w:rPr>
-        <w:t xml:space="preserve">He figured you might look at him closely. </w:t>
-      </w:r>
-      <w:r>
-        <w:rPr>
-          <w:rFonts w:ascii="Arial" w:eastAsia="Times New Roman" w:hAnsi="Arial" w:cs="Arial"/>
-          <w:color w:val="000000"/>
-        </w:rPr>
-        <w:t xml:space="preserve">He figured that if Brandy was killed, you’d </w:t>
-      </w:r>
-      <w:r>
-        <w:rPr>
-          <w:rFonts w:ascii="Arial" w:eastAsia="Times New Roman" w:hAnsi="Arial" w:cs="Arial"/>
-          <w:color w:val="000000"/>
-        </w:rPr>
-        <w:t>concentrate on Tim and be able to make it stick</w:t>
-      </w:r>
-      <w:r>
-        <w:rPr>
-          <w:rFonts w:ascii="Arial" w:eastAsia="Times New Roman" w:hAnsi="Arial" w:cs="Arial"/>
-          <w:color w:val="000000"/>
-        </w:rPr>
-        <w:t>. If Tim did it, he’d have a clear motive to kill her to keep her from testifying against him. With Brandy gone, your theory of Tim and Brandy working together would hold water.”</w:t>
-      </w:r>
-    </w:p>
-    <w:p>
-      <w:pPr>
-        <w:spacing w:after="240" w:line="360" w:lineRule="auto"/>
-        <w:rPr>
-          <w:rFonts w:ascii="Arial" w:eastAsia="Times New Roman" w:hAnsi="Arial" w:cs="Arial"/>
-          <w:color w:val="000000"/>
-        </w:rPr>
-      </w:pPr>
-      <w:r>
-        <w:rPr>
-          <w:rFonts w:ascii="Arial" w:eastAsia="Times New Roman" w:hAnsi="Arial" w:cs="Arial"/>
-          <w:color w:val="000000"/>
-        </w:rPr>
-        <w:t xml:space="preserve">“So, Rick used what he had learned at his previous stint working with IoT devices to good use. I don’t have proof of this, but I did see Rick using TOR to cover his tracks”. </w:t>
-      </w:r>
-    </w:p>
-    <w:p>
-      <w:pPr>
-        <w:spacing w:after="240" w:line="360" w:lineRule="auto"/>
-        <w:rPr>
-          <w:rFonts w:ascii="Arial" w:eastAsia="Times New Roman" w:hAnsi="Arial" w:cs="Arial"/>
-          <w:color w:val="000000"/>
-        </w:rPr>
-      </w:pPr>
-      <w:r>
-        <w:rPr>
-          <w:rFonts w:ascii="Arial" w:eastAsia="Times New Roman" w:hAnsi="Arial" w:cs="Arial"/>
-          <w:color w:val="000000"/>
-        </w:rPr>
-        <w:t xml:space="preserve">Martinez said, “I think I’ve heard of TOR. Isn’t that what the dude who ran the drug website, Silk Road, used? “ </w:t>
-      </w:r>
-    </w:p>
-    <w:p>
-      <w:pPr>
-        <w:spacing w:after="240" w:line="360" w:lineRule="auto"/>
-        <w:rPr>
-          <w:rFonts w:ascii="Arial" w:eastAsia="Times New Roman" w:hAnsi="Arial" w:cs="Arial"/>
-          <w:color w:val="000000"/>
-        </w:rPr>
-      </w:pPr>
-      <w:r>
-        <w:rPr>
-          <w:rFonts w:ascii="Arial" w:eastAsia="Times New Roman" w:hAnsi="Arial" w:cs="Arial"/>
-          <w:color w:val="000000"/>
-        </w:rPr>
-        <w:t xml:space="preserve">Miles agreed, “Yes, probably. Anyway, I heard Rick ‘joking’ about Tim hiring a hacker to kill Brandy in her apartment before it happened. I was able to warn her, and she thankfully avoided serious injury. It was a close thing.” </w:t>
-      </w:r>
-    </w:p>
-    <w:p>
-      <w:pPr>
-        <w:spacing w:after="240" w:line="360" w:lineRule="auto"/>
-        <w:rPr>
-          <w:rFonts w:ascii="Arial" w:eastAsia="Times New Roman" w:hAnsi="Arial" w:cs="Arial"/>
-          <w:color w:val="000000"/>
-        </w:rPr>
-      </w:pPr>
-      <w:r>
-        <w:rPr>
-          <w:rFonts w:ascii="Arial" w:eastAsia="Times New Roman" w:hAnsi="Arial" w:cs="Arial"/>
-          <w:color w:val="000000"/>
-        </w:rPr>
-        <w:t>Rick again stood and snarled, “You don’t have a shred of evidence. It’s all conjecture. I don’t have to stand for it. By the way Miles, you’re done here. You’re fired.</w:t>
-      </w:r>
-      <w:r>
-        <w:rPr>
-          <w:rFonts w:ascii="Arial" w:eastAsia="Times New Roman" w:hAnsi="Arial" w:cs="Arial"/>
-          <w:color w:val="000000"/>
-        </w:rPr>
-        <w:t>”</w:t>
-      </w:r>
-    </w:p>
-    <w:p>
-      <w:pPr>
-        <w:spacing w:after="240" w:line="360" w:lineRule="auto"/>
-        <w:rPr>
-          <w:rFonts w:ascii="Arial" w:eastAsia="Times New Roman" w:hAnsi="Arial" w:cs="Arial"/>
-          <w:color w:val="000000"/>
-        </w:rPr>
-      </w:pPr>
-      <w:r>
-        <w:rPr>
-          <w:rFonts w:ascii="Arial" w:eastAsia="Times New Roman" w:hAnsi="Arial" w:cs="Arial"/>
-          <w:color w:val="000000"/>
-        </w:rPr>
-        <w:t xml:space="preserve">There was a commotion in the room as several people tried to speak at once. Anil stood up, put his hands out to quiet the room and said, “Rick, why don’t you go with Detective Martinez now. I’ve heard enough.  Miles, thank you for your presentation. It was most illuminating. You are certainly not fired. I think </w:t>
-      </w:r>
-      <w:proofErr w:type="gramStart"/>
-      <w:r>
-        <w:rPr>
-          <w:rFonts w:ascii="Arial" w:eastAsia="Times New Roman" w:hAnsi="Arial" w:cs="Arial"/>
-          <w:color w:val="000000"/>
-        </w:rPr>
-        <w:t>it’s</w:t>
-      </w:r>
-      <w:proofErr w:type="gramEnd"/>
-      <w:r>
-        <w:rPr>
-          <w:rFonts w:ascii="Arial" w:eastAsia="Times New Roman" w:hAnsi="Arial" w:cs="Arial"/>
-          <w:color w:val="000000"/>
-        </w:rPr>
-        <w:t xml:space="preserve"> time get back to our scheduled meeting. Lisa, can your team show us what you’ve been up to this sprint?</w:t>
+        <w:t>enough.  Miles, thank you for your presentation. It was most illuminating. You are certainly not fired.</w:t>
+      </w:r>
+      <w:r>
+        <w:rPr>
+          <w:rFonts w:ascii="Arial" w:eastAsia="Times New Roman" w:hAnsi="Arial" w:cs="Arial"/>
+          <w:color w:val="000000"/>
+        </w:rPr>
+        <w:t xml:space="preserve"> Let’s take a half hour break and then get</w:t>
+      </w:r>
+      <w:r>
+        <w:rPr>
+          <w:rFonts w:ascii="Arial" w:eastAsia="Times New Roman" w:hAnsi="Arial" w:cs="Arial"/>
+          <w:color w:val="000000"/>
+        </w:rPr>
+        <w:t xml:space="preserve"> back to our scheduled meeting. </w:t>
       </w:r>
     </w:p>
     <w:p>
@@ -20609,7 +21215,7 @@
       <w:rPr>
         <w:noProof/>
       </w:rPr>
-      <w:t>12/20/2018</w:t>
+      <w:t>12/23/2018</w:t>
     </w:r>
     <w:r>
       <w:rPr>

</xml_diff>

<commit_message>
Pier 23 bar scene
</commit_message>
<xml_diff>
--- a/sublime_key_WIP_3.docx
+++ b/sublime_key_WIP_3.docx
@@ -361,6 +361,37 @@
               <w:t>12/15</w:t>
             </w:r>
           </w:p>
+          <w:p>
+            <w:pPr>
+              <w:pStyle w:val="Title"/>
+              <w:rPr>
+                <w:rFonts w:ascii="Arial" w:eastAsia="Times New Roman" w:hAnsi="Arial" w:cs="Arial"/>
+                <w:sz w:val="24"/>
+                <w:szCs w:val="24"/>
+              </w:rPr>
+            </w:pPr>
+            <w:r>
+              <w:rPr>
+                <w:rFonts w:ascii="Arial" w:eastAsia="Times New Roman" w:hAnsi="Arial" w:cs="Arial"/>
+                <w:sz w:val="24"/>
+                <w:szCs w:val="24"/>
+              </w:rPr>
+              <w:t>12/19</w:t>
+            </w:r>
+          </w:p>
+          <w:p>
+            <w:pPr>
+              <w:pStyle w:val="Title"/>
+            </w:pPr>
+            <w:r>
+              <w:rPr>
+                <w:rFonts w:ascii="Arial" w:eastAsia="Times New Roman" w:hAnsi="Arial" w:cs="Arial"/>
+                <w:sz w:val="24"/>
+                <w:szCs w:val="24"/>
+              </w:rPr>
+              <w:t>12/29</w:t>
+            </w:r>
+          </w:p>
         </w:tc>
         <w:tc>
           <w:tcPr>
@@ -385,8 +416,34 @@
             </w:r>
           </w:p>
           <w:p>
+            <w:pPr>
+              <w:pStyle w:val="Title"/>
+              <w:rPr>
+                <w:rFonts w:ascii="Arial" w:eastAsia="Times New Roman" w:hAnsi="Arial" w:cs="Arial"/>
+                <w:sz w:val="24"/>
+                <w:szCs w:val="24"/>
+              </w:rPr>
+            </w:pPr>
             <w:r>
-              <w:t>12/19. Add ideas for expansion</w:t>
+              <w:rPr>
+                <w:rFonts w:ascii="Arial" w:eastAsia="Times New Roman" w:hAnsi="Arial" w:cs="Arial"/>
+                <w:sz w:val="24"/>
+                <w:szCs w:val="24"/>
+              </w:rPr>
+              <w:t>Added ideas for expansion</w:t>
+            </w:r>
+          </w:p>
+          <w:p>
+            <w:pPr>
+              <w:pStyle w:val="Title"/>
+            </w:pPr>
+            <w:r>
+              <w:rPr>
+                <w:rFonts w:ascii="Arial" w:eastAsia="Times New Roman" w:hAnsi="Arial" w:cs="Arial"/>
+                <w:sz w:val="24"/>
+                <w:szCs w:val="24"/>
+              </w:rPr>
+              <w:t>Added scene in Pier 23 bar</w:t>
             </w:r>
           </w:p>
         </w:tc>
@@ -3524,21 +3581,7 @@
           <w:rFonts w:ascii="Arial" w:eastAsia="Times New Roman" w:hAnsi="Arial" w:cs="Arial"/>
           <w:color w:val="000000"/>
         </w:rPr>
-        <w:t>A couple of minutes later, Rick Clements, the CTO arrived. Unlike Anil, Rick hadn’t worked with Tympani very long. He had been hired about a year before from Apple. He had been the chief architect of a</w:t>
-      </w:r>
-      <w:r>
-        <w:rPr>
-          <w:rFonts w:ascii="Arial" w:eastAsia="Times New Roman" w:hAnsi="Arial" w:cs="Arial"/>
-          <w:color w:val="000000"/>
-        </w:rPr>
-        <w:t>n IoT (Internet of Things)</w:t>
-      </w:r>
-      <w:r>
-        <w:rPr>
-          <w:rFonts w:ascii="Arial" w:eastAsia="Times New Roman" w:hAnsi="Arial" w:cs="Arial"/>
-          <w:color w:val="000000"/>
-        </w:rPr>
-        <w:t xml:space="preserve"> project that was reputed to be very cool, but never shipped. This was the first real startup he’d worked in. Unlike </w:t>
+        <w:t xml:space="preserve">A couple of minutes later, Rick Clements, the CTO arrived. Unlike Anil, Rick hadn’t worked with Tympani very long. He had been hired about a year before from Apple. Unlike </w:t>
       </w:r>
       <w:r>
         <w:rPr>
@@ -4711,7 +4754,45 @@
           <w:rFonts w:ascii="Arial" w:eastAsia="Times New Roman" w:hAnsi="Arial" w:cs="Arial"/>
           <w:color w:val="000000"/>
         </w:rPr>
-        <w:t>At Pier 23, the</w:t>
+        <w:t xml:space="preserve">At Pier 23, </w:t>
+      </w:r>
+      <w:r>
+        <w:rPr>
+          <w:rFonts w:ascii="Arial" w:eastAsia="Times New Roman" w:hAnsi="Arial" w:cs="Arial"/>
+          <w:color w:val="000000"/>
+        </w:rPr>
+        <w:t xml:space="preserve">given that it was </w:t>
+      </w:r>
+      <w:proofErr w:type="spellStart"/>
+      <w:r>
+        <w:rPr>
+          <w:rFonts w:ascii="Arial" w:eastAsia="Times New Roman" w:hAnsi="Arial" w:cs="Arial"/>
+          <w:color w:val="000000"/>
+        </w:rPr>
+        <w:t>mid afternoon</w:t>
+      </w:r>
+      <w:proofErr w:type="spellEnd"/>
+      <w:r>
+        <w:rPr>
+          <w:rFonts w:ascii="Arial" w:eastAsia="Times New Roman" w:hAnsi="Arial" w:cs="Arial"/>
+          <w:color w:val="000000"/>
+        </w:rPr>
+        <w:t xml:space="preserve"> on a weekday, there were only a few people there besides the Tympani Industries folks. Miles stopped at the bar to pick up a pint of Lagunitas IPA before sitting </w:t>
+      </w:r>
+      <w:r>
+        <w:rPr>
+          <w:rFonts w:ascii="Arial" w:eastAsia="Times New Roman" w:hAnsi="Arial" w:cs="Arial"/>
+          <w:color w:val="000000"/>
+        </w:rPr>
+        <w:lastRenderedPageBreak/>
+        <w:t>down. T</w:t>
+      </w:r>
+      <w:r>
+        <w:rPr>
+          <w:rFonts w:ascii="Arial" w:eastAsia="Times New Roman" w:hAnsi="Arial" w:cs="Arial"/>
+          <w:color w:val="000000"/>
+        </w:rPr>
+        <w:t>he</w:t>
       </w:r>
       <w:r>
         <w:rPr>
@@ -4732,7 +4813,14 @@
           <w:rFonts w:ascii="Arial" w:eastAsia="Times New Roman" w:hAnsi="Arial" w:cs="Arial"/>
           <w:color w:val="000000"/>
         </w:rPr>
-        <w:t xml:space="preserve"> tables of Tympani Industries folks</w:t>
+        <w:t xml:space="preserve"> tables of Tympani </w:t>
+      </w:r>
+      <w:r>
+        <w:rPr>
+          <w:rFonts w:ascii="Arial" w:eastAsia="Times New Roman" w:hAnsi="Arial" w:cs="Arial"/>
+          <w:color w:val="000000"/>
+        </w:rPr>
+        <w:t>people</w:t>
       </w:r>
       <w:r>
         <w:rPr>
@@ -4755,146 +4843,502 @@
           <w:rFonts w:ascii="Arial" w:eastAsia="Times New Roman" w:hAnsi="Arial" w:cs="Arial"/>
           <w:color w:val="000000"/>
         </w:rPr>
-        <w:t xml:space="preserve"> knew, sitting with a table full of other people </w:t>
-      </w:r>
+        <w:t xml:space="preserve"> knew, sitting with a table full of other people in IT who he didn’t know. He saw several of his team members and his boss in animated conversation at one table. </w:t>
+      </w:r>
+      <w:r>
+        <w:rPr>
+          <w:rFonts w:ascii="Arial" w:eastAsia="Times New Roman" w:hAnsi="Arial" w:cs="Arial"/>
+          <w:color w:val="000000"/>
+        </w:rPr>
+        <w:t>From the dirty pint glasses on the table, they were into their second or third beers by now.</w:t>
+      </w:r>
+    </w:p>
+    <w:p>
+      <w:pPr>
+        <w:spacing w:after="240" w:line="360" w:lineRule="auto"/>
+        <w:rPr>
+          <w:rFonts w:ascii="Arial" w:eastAsia="Times New Roman" w:hAnsi="Arial" w:cs="Arial"/>
+          <w:color w:val="000000"/>
+        </w:rPr>
+      </w:pPr>
+      <w:r>
+        <w:rPr>
+          <w:rFonts w:ascii="Arial" w:eastAsia="Times New Roman" w:hAnsi="Arial" w:cs="Arial"/>
+          <w:color w:val="000000"/>
+        </w:rPr>
+        <w:t>He stole a chair from an empty table and squeezed i</w:t>
+      </w:r>
+      <w:r>
+        <w:rPr>
+          <w:rFonts w:ascii="Arial" w:eastAsia="Times New Roman" w:hAnsi="Arial" w:cs="Arial"/>
+          <w:color w:val="000000"/>
+        </w:rPr>
+        <w:t>n</w:t>
+      </w:r>
+      <w:r>
+        <w:rPr>
+          <w:rFonts w:ascii="Arial" w:eastAsia="Times New Roman" w:hAnsi="Arial" w:cs="Arial"/>
+          <w:color w:val="000000"/>
+        </w:rPr>
+        <w:t xml:space="preserve">. He said hi to Lisa, and to three other programmers. Two were somewhat older Russian guys, Alex and Misha. At least older for a startup – like maybe in their early 50s. They both spoke perfect but accented English. </w:t>
+      </w:r>
+      <w:r>
+        <w:rPr>
+          <w:rFonts w:ascii="Arial" w:eastAsia="Times New Roman" w:hAnsi="Arial" w:cs="Arial"/>
+          <w:color w:val="000000"/>
+        </w:rPr>
+        <w:t xml:space="preserve">They were two of the only smokers in the office and could often be seen standing around the outside of the building with their cigarettes. The other guy was an Indian programmer named Ravi. He was a jovial sort in social situations and could get boisterous with a couple of beers in him. </w:t>
+      </w:r>
+    </w:p>
+    <w:p>
+      <w:pPr>
+        <w:spacing w:after="240" w:line="360" w:lineRule="auto"/>
+        <w:rPr>
+          <w:rFonts w:ascii="Arial" w:eastAsia="Times New Roman" w:hAnsi="Arial" w:cs="Arial"/>
+          <w:color w:val="000000"/>
+        </w:rPr>
+      </w:pPr>
+      <w:r>
+        <w:rPr>
+          <w:rFonts w:ascii="Arial" w:eastAsia="Times New Roman" w:hAnsi="Arial" w:cs="Arial"/>
+          <w:color w:val="000000"/>
+        </w:rPr>
+        <w:t xml:space="preserve">Ravi and Alex were arguing about some sporting situation. Ravi </w:t>
+      </w:r>
+      <w:r>
+        <w:rPr>
+          <w:rFonts w:ascii="Arial" w:eastAsia="Times New Roman" w:hAnsi="Arial" w:cs="Arial"/>
+          <w:color w:val="000000"/>
+        </w:rPr>
+        <w:t>turned to Miles, “Alex says the Russian National Basketball teams were better than today’s NBA teams.”</w:t>
+      </w:r>
+    </w:p>
+    <w:p>
+      <w:pPr>
+        <w:spacing w:after="240" w:line="360" w:lineRule="auto"/>
+        <w:rPr>
+          <w:rFonts w:ascii="Arial" w:eastAsia="Times New Roman" w:hAnsi="Arial" w:cs="Arial"/>
+          <w:color w:val="000000"/>
+        </w:rPr>
+      </w:pPr>
+      <w:r>
+        <w:rPr>
+          <w:rFonts w:ascii="Arial" w:eastAsia="Times New Roman" w:hAnsi="Arial" w:cs="Arial"/>
+          <w:color w:val="000000"/>
+        </w:rPr>
+        <w:t>Alex said “Best basketball team of all time was Soviet Olympic team in 1988. Could beat the Warriors 2014 team easy.”</w:t>
+      </w:r>
+    </w:p>
+    <w:p>
+      <w:pPr>
+        <w:spacing w:after="240" w:line="360" w:lineRule="auto"/>
+        <w:rPr>
+          <w:rFonts w:ascii="Arial" w:eastAsia="Times New Roman" w:hAnsi="Arial" w:cs="Arial"/>
+          <w:color w:val="000000"/>
+        </w:rPr>
+      </w:pPr>
+      <w:r>
+        <w:rPr>
+          <w:rFonts w:ascii="Arial" w:eastAsia="Times New Roman" w:hAnsi="Arial" w:cs="Arial"/>
+          <w:color w:val="000000"/>
+        </w:rPr>
+        <w:t>Ravi and Alex argued about the different players on the team, who would guard who and how successful they’d be. Ravi said that nobody on that team could guard Steph Curry. Alex shrugged, “</w:t>
+      </w:r>
+      <w:r>
+        <w:rPr>
+          <w:rFonts w:ascii="Arial" w:eastAsia="Times New Roman" w:hAnsi="Arial" w:cs="Arial"/>
+          <w:color w:val="000000"/>
+        </w:rPr>
+        <w:t xml:space="preserve">Might get hit by elbow. </w:t>
+      </w:r>
+      <w:r>
+        <w:rPr>
+          <w:rFonts w:ascii="Arial" w:eastAsia="Times New Roman" w:hAnsi="Arial" w:cs="Arial"/>
+          <w:color w:val="000000"/>
+        </w:rPr>
+        <w:t>No flagrant foul</w:t>
+      </w:r>
+      <w:r>
+        <w:rPr>
+          <w:rFonts w:ascii="Arial" w:eastAsia="Times New Roman" w:hAnsi="Arial" w:cs="Arial"/>
+          <w:color w:val="000000"/>
+        </w:rPr>
+        <w:t xml:space="preserve">s </w:t>
+      </w:r>
+      <w:r>
+        <w:rPr>
+          <w:rFonts w:ascii="Arial" w:eastAsia="Times New Roman" w:hAnsi="Arial" w:cs="Arial"/>
+          <w:color w:val="000000"/>
+        </w:rPr>
+        <w:t xml:space="preserve">in </w:t>
+      </w:r>
+      <w:r>
+        <w:rPr>
+          <w:rFonts w:ascii="Arial" w:eastAsia="Times New Roman" w:hAnsi="Arial" w:cs="Arial"/>
+          <w:color w:val="000000"/>
+        </w:rPr>
+        <w:t>‘</w:t>
+      </w:r>
+      <w:r>
+        <w:rPr>
+          <w:rFonts w:ascii="Arial" w:eastAsia="Times New Roman" w:hAnsi="Arial" w:cs="Arial"/>
+          <w:color w:val="000000"/>
+        </w:rPr>
+        <w:t xml:space="preserve">80s. </w:t>
+      </w:r>
+      <w:r>
+        <w:rPr>
+          <w:rFonts w:ascii="Arial" w:eastAsia="Times New Roman" w:hAnsi="Arial" w:cs="Arial"/>
+          <w:color w:val="000000"/>
+        </w:rPr>
+        <w:t>It’s h</w:t>
+      </w:r>
+      <w:r>
+        <w:rPr>
+          <w:rFonts w:ascii="Arial" w:eastAsia="Times New Roman" w:hAnsi="Arial" w:cs="Arial"/>
+          <w:color w:val="000000"/>
+        </w:rPr>
+        <w:t>ard to shoot straight with concussion.”</w:t>
+      </w:r>
+    </w:p>
+    <w:p>
+      <w:pPr>
+        <w:spacing w:after="240" w:line="360" w:lineRule="auto"/>
+        <w:rPr>
+          <w:rFonts w:ascii="Arial" w:eastAsia="Times New Roman" w:hAnsi="Arial" w:cs="Arial"/>
+          <w:color w:val="000000"/>
+        </w:rPr>
+      </w:pPr>
+      <w:r>
+        <w:rPr>
+          <w:rFonts w:ascii="Arial" w:eastAsia="Times New Roman" w:hAnsi="Arial" w:cs="Arial"/>
+          <w:color w:val="000000"/>
+        </w:rPr>
+        <w:t xml:space="preserve">Ravi didn’t have an answer for that and changed the subject. “What do you think of the US president. </w:t>
+      </w:r>
+      <w:r>
+        <w:rPr>
+          <w:rFonts w:ascii="Arial" w:eastAsia="Times New Roman" w:hAnsi="Arial" w:cs="Arial"/>
+          <w:color w:val="000000"/>
+        </w:rPr>
+        <w:t>He reminds me of the Indian Prime Minister – they’re both larger than life characters.</w:t>
+      </w:r>
+      <w:r>
+        <w:rPr>
+          <w:rFonts w:ascii="Arial" w:eastAsia="Times New Roman" w:hAnsi="Arial" w:cs="Arial"/>
+          <w:color w:val="000000"/>
+        </w:rPr>
+        <w:t xml:space="preserve"> I like him</w:t>
+      </w:r>
+      <w:r>
+        <w:rPr>
+          <w:rFonts w:ascii="Arial" w:eastAsia="Times New Roman" w:hAnsi="Arial" w:cs="Arial"/>
+          <w:color w:val="000000"/>
+        </w:rPr>
+        <w:t>”, he said approvingly.  Someone at the next table glared at him.</w:t>
+      </w:r>
+    </w:p>
+    <w:p>
+      <w:pPr>
+        <w:spacing w:after="240" w:line="360" w:lineRule="auto"/>
+        <w:rPr>
+          <w:rFonts w:ascii="Arial" w:eastAsia="Times New Roman" w:hAnsi="Arial" w:cs="Arial"/>
+          <w:color w:val="000000"/>
+        </w:rPr>
+      </w:pPr>
+      <w:r>
+        <w:rPr>
+          <w:rFonts w:ascii="Arial" w:eastAsia="Times New Roman" w:hAnsi="Arial" w:cs="Arial"/>
+          <w:color w:val="000000"/>
+        </w:rPr>
+        <w:t xml:space="preserve">Lisa </w:t>
+      </w:r>
+      <w:r>
+        <w:rPr>
+          <w:rFonts w:ascii="Arial" w:eastAsia="Times New Roman" w:hAnsi="Arial" w:cs="Arial"/>
+          <w:color w:val="000000"/>
+        </w:rPr>
+        <w:t>deftly</w:t>
+      </w:r>
+      <w:r>
+        <w:rPr>
+          <w:rFonts w:ascii="Arial" w:eastAsia="Times New Roman" w:hAnsi="Arial" w:cs="Arial"/>
+          <w:color w:val="000000"/>
+        </w:rPr>
+        <w:t xml:space="preserve"> change</w:t>
+      </w:r>
+      <w:r>
+        <w:rPr>
+          <w:rFonts w:ascii="Arial" w:eastAsia="Times New Roman" w:hAnsi="Arial" w:cs="Arial"/>
+          <w:color w:val="000000"/>
+        </w:rPr>
+        <w:t>d</w:t>
+      </w:r>
+      <w:r>
+        <w:rPr>
+          <w:rFonts w:ascii="Arial" w:eastAsia="Times New Roman" w:hAnsi="Arial" w:cs="Arial"/>
+          <w:color w:val="000000"/>
+        </w:rPr>
+        <w:t xml:space="preserve"> the subject. She asked Miles about someone who they both worked with when Miles was an intern. </w:t>
+      </w:r>
+      <w:r>
+        <w:rPr>
+          <w:rFonts w:ascii="Arial" w:eastAsia="Times New Roman" w:hAnsi="Arial" w:cs="Arial"/>
+          <w:color w:val="000000"/>
+        </w:rPr>
+        <w:t>He</w:t>
+      </w:r>
+      <w:r>
+        <w:rPr>
+          <w:rFonts w:ascii="Arial" w:eastAsia="Times New Roman" w:hAnsi="Arial" w:cs="Arial"/>
+          <w:color w:val="000000"/>
+        </w:rPr>
+        <w:t xml:space="preserve"> just started his own company</w:t>
+      </w:r>
+      <w:r>
+        <w:rPr>
+          <w:rFonts w:ascii="Arial" w:eastAsia="Times New Roman" w:hAnsi="Arial" w:cs="Arial"/>
+          <w:color w:val="000000"/>
+        </w:rPr>
+        <w:t xml:space="preserve"> in Sunnyvale. Ravi asked if Rick worked at this previous company too. </w:t>
+      </w:r>
+    </w:p>
+    <w:p>
+      <w:pPr>
+        <w:spacing w:after="240" w:line="360" w:lineRule="auto"/>
+        <w:rPr>
+          <w:rFonts w:ascii="Arial" w:eastAsia="Times New Roman" w:hAnsi="Arial" w:cs="Arial"/>
+          <w:color w:val="000000"/>
+        </w:rPr>
+      </w:pPr>
+      <w:r>
+        <w:rPr>
+          <w:rFonts w:ascii="Arial" w:eastAsia="Times New Roman" w:hAnsi="Arial" w:cs="Arial"/>
+          <w:color w:val="000000"/>
+        </w:rPr>
+        <w:t xml:space="preserve">Lisa said, “No, he used to work at Apple. He </w:t>
+      </w:r>
+      <w:r>
+        <w:rPr>
+          <w:rFonts w:ascii="Arial" w:eastAsia="Times New Roman" w:hAnsi="Arial" w:cs="Arial"/>
+          <w:color w:val="000000"/>
+        </w:rPr>
+        <w:t xml:space="preserve">was working on IoT (Internet of Things) devices. He was there for years. He ended up being a chief architect of their IoT products. Steve was somehow involved as an advisor of some sort. That’s how they knew each other. Steve told me he thought the devices that Rick was working on were very cool and far ahead of anything available commercially. Anyway, when Apple decided not to ship them, Rick </w:t>
+      </w:r>
+      <w:proofErr w:type="gramStart"/>
+      <w:r>
+        <w:rPr>
+          <w:rFonts w:ascii="Arial" w:eastAsia="Times New Roman" w:hAnsi="Arial" w:cs="Arial"/>
+          <w:color w:val="000000"/>
+        </w:rPr>
+        <w:t>quit</w:t>
+      </w:r>
+      <w:proofErr w:type="gramEnd"/>
+      <w:r>
+        <w:rPr>
+          <w:rFonts w:ascii="Arial" w:eastAsia="Times New Roman" w:hAnsi="Arial" w:cs="Arial"/>
+          <w:color w:val="000000"/>
+        </w:rPr>
+        <w:t xml:space="preserve"> and Steve hired him. From some of the stuff that Rick does, I’m pretty sure this is the first startup he’s ever worked for. He keeps trying to do things the way they did it at Apple. Sometimes that’s great and sometimes it doesn’t work for a company of our size.</w:t>
+      </w:r>
+    </w:p>
+    <w:p>
+      <w:pPr>
+        <w:spacing w:after="240" w:line="360" w:lineRule="auto"/>
+        <w:rPr>
+          <w:rFonts w:ascii="Arial" w:eastAsia="Times New Roman" w:hAnsi="Arial" w:cs="Arial"/>
+          <w:color w:val="000000"/>
+        </w:rPr>
+      </w:pPr>
       <w:r>
         <w:rPr>
           <w:rFonts w:ascii="Arial" w:eastAsia="Times New Roman" w:hAnsi="Arial" w:cs="Arial"/>
           <w:color w:val="000000"/>
         </w:rPr>
         <w:lastRenderedPageBreak/>
-        <w:t xml:space="preserve">in IT who he didn’t know. He saw several of his team members and his boss in animated conversation at one table. He stole a chair from an empty table and squeezed in. He said hi to Lisa, and to three other programmers. Two were somewhat older Russian guys, Alex and Misha. At least older for a startup – like maybe in their early 50s. They both spoke perfect but accented English. </w:t>
-      </w:r>
-      <w:r>
-        <w:rPr>
-          <w:rFonts w:ascii="Arial" w:eastAsia="Times New Roman" w:hAnsi="Arial" w:cs="Arial"/>
-          <w:color w:val="000000"/>
-        </w:rPr>
-        <w:t xml:space="preserve">They were two of the only smokers in the office and could often be seen standing around the outside of the building with their cigarettes. The other guy was an Indian programmer named Ravi. He was a jovial sort in social situations and could get boisterous with a couple of beers in him. Ravi and Alex were arguing about some sporting situation. Ravi </w:t>
-      </w:r>
-      <w:r>
-        <w:rPr>
-          <w:rFonts w:ascii="Arial" w:eastAsia="Times New Roman" w:hAnsi="Arial" w:cs="Arial"/>
-          <w:color w:val="000000"/>
-        </w:rPr>
-        <w:t>turned to Miles, “Alex says the Russian National Basketball teams were better than today’s NBA teams.”</w:t>
-      </w:r>
-    </w:p>
-    <w:p>
-      <w:pPr>
-        <w:spacing w:after="240" w:line="360" w:lineRule="auto"/>
-        <w:rPr>
-          <w:rFonts w:ascii="Arial" w:eastAsia="Times New Roman" w:hAnsi="Arial" w:cs="Arial"/>
-          <w:color w:val="000000"/>
-        </w:rPr>
-      </w:pPr>
-      <w:r>
-        <w:rPr>
-          <w:rFonts w:ascii="Arial" w:eastAsia="Times New Roman" w:hAnsi="Arial" w:cs="Arial"/>
-          <w:color w:val="000000"/>
-        </w:rPr>
-        <w:t>Alex said “Best basketball team of all time was the Soviet Olympic team in 1988. Could beat the Warriors 2014 team easy.”</w:t>
-      </w:r>
-    </w:p>
-    <w:p>
-      <w:pPr>
-        <w:spacing w:after="240" w:line="360" w:lineRule="auto"/>
-        <w:rPr>
-          <w:rFonts w:ascii="Arial" w:eastAsia="Times New Roman" w:hAnsi="Arial" w:cs="Arial"/>
-          <w:color w:val="000000"/>
-        </w:rPr>
-      </w:pPr>
-      <w:r>
-        <w:rPr>
-          <w:rFonts w:ascii="Arial" w:eastAsia="Times New Roman" w:hAnsi="Arial" w:cs="Arial"/>
-          <w:color w:val="000000"/>
-        </w:rPr>
-        <w:t>Ravi and Alex argued about the different players on the team, who would guard who and how successful they’d be. Ravi said that nobody on that team could guard Steph Curry. Alex shrugged, “No flagrant foul rules in the 1980s. Hard to shoot straight with a concussion.”</w:t>
-      </w:r>
-    </w:p>
-    <w:p>
-      <w:pPr>
-        <w:spacing w:after="240" w:line="360" w:lineRule="auto"/>
-        <w:rPr>
-          <w:rFonts w:ascii="Arial" w:eastAsia="Times New Roman" w:hAnsi="Arial" w:cs="Arial"/>
-          <w:color w:val="000000"/>
-        </w:rPr>
-      </w:pPr>
-      <w:r>
-        <w:rPr>
-          <w:rFonts w:ascii="Arial" w:eastAsia="Times New Roman" w:hAnsi="Arial" w:cs="Arial"/>
-          <w:color w:val="000000"/>
-        </w:rPr>
-        <w:t xml:space="preserve">Ravi didn’t have an answer for that and changed the subject. “What do you think of the US president. </w:t>
-      </w:r>
-      <w:r>
-        <w:rPr>
-          <w:rFonts w:ascii="Arial" w:eastAsia="Times New Roman" w:hAnsi="Arial" w:cs="Arial"/>
-          <w:color w:val="000000"/>
-        </w:rPr>
-        <w:t>He reminds me of the Indian Prime Minister – they’re both larger than life characters.”, he said approvingly.  Someone at the next table glared at him.</w:t>
-      </w:r>
-    </w:p>
-    <w:p>
-      <w:pPr>
-        <w:spacing w:after="240" w:line="360" w:lineRule="auto"/>
-        <w:rPr>
-          <w:rFonts w:ascii="Arial" w:eastAsia="Times New Roman" w:hAnsi="Arial" w:cs="Arial"/>
-          <w:color w:val="000000"/>
-        </w:rPr>
-      </w:pPr>
-      <w:r>
-        <w:rPr>
-          <w:rFonts w:ascii="Arial" w:eastAsia="Times New Roman" w:hAnsi="Arial" w:cs="Arial"/>
-          <w:color w:val="000000"/>
-        </w:rPr>
-        <w:t xml:space="preserve">Lisa suggested they change the subject. She asked Miles about someone who they both worked with when Miles was an intern. </w:t>
-      </w:r>
-      <w:r>
-        <w:rPr>
-          <w:rFonts w:ascii="Arial" w:eastAsia="Times New Roman" w:hAnsi="Arial" w:cs="Arial"/>
-          <w:color w:val="000000"/>
-        </w:rPr>
-        <w:t xml:space="preserve">He just started his own company. </w:t>
+        <w:t xml:space="preserve">They continued to talk about people who they used to work with and where they were now. One guy had quit the tech business to start a brewery. Plenty of others moved around between the big tech companies in the local area. </w:t>
+      </w:r>
+    </w:p>
+    <w:p>
+      <w:pPr>
+        <w:spacing w:after="240" w:line="360" w:lineRule="auto"/>
+        <w:rPr>
+          <w:rFonts w:ascii="Arial" w:eastAsia="Times New Roman" w:hAnsi="Arial" w:cs="Arial"/>
+          <w:color w:val="000000"/>
+        </w:rPr>
+      </w:pPr>
+      <w:r>
+        <w:rPr>
+          <w:rFonts w:ascii="Arial" w:eastAsia="Times New Roman" w:hAnsi="Arial" w:cs="Arial"/>
+          <w:color w:val="000000"/>
+        </w:rPr>
+        <w:t xml:space="preserve">Lisa asked Miles if he was still with the girlfriend that he had when they worked together before. Miles said “No, she went to Pittsburgh for grad school and I didn’t want to follow. My parent’s live in Alameda and I have other family in the area. Besides, all the best tech jobs are here. Neither of us wanted a </w:t>
+      </w:r>
+      <w:r>
+        <w:rPr>
+          <w:rFonts w:ascii="Arial" w:eastAsia="Times New Roman" w:hAnsi="Arial" w:cs="Arial"/>
+          <w:color w:val="000000"/>
+        </w:rPr>
+        <w:t>long-distance</w:t>
+      </w:r>
+      <w:r>
+        <w:rPr>
+          <w:rFonts w:ascii="Arial" w:eastAsia="Times New Roman" w:hAnsi="Arial" w:cs="Arial"/>
+          <w:color w:val="000000"/>
+        </w:rPr>
+        <w:t xml:space="preserve"> relationship, so we split. “</w:t>
+      </w:r>
+    </w:p>
+    <w:p>
+      <w:pPr>
+        <w:spacing w:after="240" w:line="360" w:lineRule="auto"/>
+        <w:rPr>
+          <w:rFonts w:ascii="Arial" w:eastAsia="Times New Roman" w:hAnsi="Arial" w:cs="Arial"/>
+          <w:color w:val="000000"/>
+        </w:rPr>
+      </w:pPr>
+      <w:r>
+        <w:rPr>
+          <w:rFonts w:ascii="Arial" w:eastAsia="Times New Roman" w:hAnsi="Arial" w:cs="Arial"/>
+          <w:color w:val="000000"/>
+        </w:rPr>
+        <w:t>Lisa said “Oh that’s too bad. I liked her the one time I met her.”</w:t>
+      </w:r>
+    </w:p>
+    <w:p>
+      <w:pPr>
+        <w:spacing w:after="240" w:line="360" w:lineRule="auto"/>
+        <w:rPr>
+          <w:rFonts w:ascii="Arial" w:eastAsia="Times New Roman" w:hAnsi="Arial" w:cs="Arial"/>
+          <w:color w:val="000000"/>
+        </w:rPr>
+      </w:pPr>
+      <w:r>
+        <w:rPr>
+          <w:rFonts w:ascii="Arial" w:eastAsia="Times New Roman" w:hAnsi="Arial" w:cs="Arial"/>
+          <w:color w:val="000000"/>
+        </w:rPr>
+        <w:t>Miles said, “Yeah, she’s great. We’re still friends on social media, but she’s</w:t>
+      </w:r>
+      <w:r>
+        <w:rPr>
+          <w:rFonts w:ascii="Arial" w:eastAsia="Times New Roman" w:hAnsi="Arial" w:cs="Arial"/>
+          <w:color w:val="000000"/>
+        </w:rPr>
+        <w:t xml:space="preserve"> got someone new and I’m over it. “</w:t>
+      </w:r>
+    </w:p>
+    <w:p>
+      <w:pPr>
+        <w:spacing w:after="240" w:line="360" w:lineRule="auto"/>
+        <w:rPr>
+          <w:rFonts w:ascii="Arial" w:eastAsia="Times New Roman" w:hAnsi="Arial" w:cs="Arial"/>
+          <w:color w:val="000000"/>
+        </w:rPr>
+      </w:pPr>
+      <w:r>
+        <w:rPr>
+          <w:rFonts w:ascii="Arial" w:eastAsia="Times New Roman" w:hAnsi="Arial" w:cs="Arial"/>
+          <w:color w:val="000000"/>
+        </w:rPr>
+        <w:t xml:space="preserve">A few minutes after 5, Lisa got up and said she had to leave to catch the ferry to Marin County where she lived.  </w:t>
+      </w:r>
+      <w:r>
+        <w:rPr>
+          <w:rFonts w:ascii="Arial" w:eastAsia="Times New Roman" w:hAnsi="Arial" w:cs="Arial"/>
+          <w:color w:val="000000"/>
+        </w:rPr>
+        <w:t xml:space="preserve">As they continued drinking and talking, other developers drifted in and out of the conversation. At one point, Alex ordered a round of vodka shots for the table to drink a toast to the memory of Steve. </w:t>
+      </w:r>
+      <w:r>
+        <w:rPr>
+          <w:rFonts w:ascii="Arial" w:eastAsia="Times New Roman" w:hAnsi="Arial" w:cs="Arial"/>
+          <w:color w:val="000000"/>
+        </w:rPr>
+        <w:t xml:space="preserve">Misha could leave it at one toast and ordered another </w:t>
+      </w:r>
+      <w:r>
+        <w:rPr>
+          <w:rFonts w:ascii="Arial" w:eastAsia="Times New Roman" w:hAnsi="Arial" w:cs="Arial"/>
+          <w:color w:val="000000"/>
+        </w:rPr>
+        <w:t>round of vodka</w:t>
+      </w:r>
+      <w:r>
+        <w:rPr>
+          <w:rFonts w:ascii="Arial" w:eastAsia="Times New Roman" w:hAnsi="Arial" w:cs="Arial"/>
+          <w:color w:val="000000"/>
+        </w:rPr>
+        <w:t xml:space="preserve">. </w:t>
+      </w:r>
+      <w:r>
+        <w:rPr>
+          <w:rFonts w:ascii="Arial" w:eastAsia="Times New Roman" w:hAnsi="Arial" w:cs="Arial"/>
+          <w:color w:val="000000"/>
+        </w:rPr>
+        <w:t xml:space="preserve">Miles </w:t>
+      </w:r>
+      <w:r>
+        <w:rPr>
+          <w:rFonts w:ascii="Arial" w:eastAsia="Times New Roman" w:hAnsi="Arial" w:cs="Arial"/>
+          <w:color w:val="000000"/>
+        </w:rPr>
+        <w:t xml:space="preserve">avoided the vodka </w:t>
       </w:r>
       <w:bookmarkStart w:id="0" w:name="_GoBack"/>
       <w:bookmarkEnd w:id="0"/>
-    </w:p>
-    <w:p>
-      <w:pPr>
-        <w:spacing w:after="240" w:line="360" w:lineRule="auto"/>
-        <w:rPr>
-          <w:rFonts w:ascii="Times New Roman" w:eastAsia="Times New Roman" w:hAnsi="Times New Roman" w:cs="Times New Roman"/>
-          <w:i/>
-          <w:sz w:val="24"/>
-          <w:szCs w:val="24"/>
-        </w:rPr>
-      </w:pPr>
-      <w:r>
-        <w:rPr>
-          <w:rFonts w:ascii="Arial" w:eastAsia="Times New Roman" w:hAnsi="Arial" w:cs="Arial"/>
-          <w:i/>
-          <w:color w:val="000000"/>
-        </w:rPr>
-        <w:t>&lt;&lt;</w:t>
-      </w:r>
-      <w:proofErr w:type="spellStart"/>
-      <w:r>
-        <w:rPr>
-          <w:rFonts w:ascii="Arial" w:eastAsia="Times New Roman" w:hAnsi="Arial" w:cs="Arial"/>
-          <w:i/>
-          <w:color w:val="000000"/>
-        </w:rPr>
-        <w:t>todo</w:t>
-      </w:r>
-      <w:proofErr w:type="spellEnd"/>
-      <w:r>
-        <w:rPr>
-          <w:rFonts w:ascii="Arial" w:eastAsia="Times New Roman" w:hAnsi="Arial" w:cs="Arial"/>
-          <w:i/>
-          <w:color w:val="000000"/>
-        </w:rPr>
-        <w:t>: write a scene in the bar to flesh out characters?&gt;&gt;</w:t>
+      <w:r>
+        <w:rPr>
+          <w:rFonts w:ascii="Arial" w:eastAsia="Times New Roman" w:hAnsi="Arial" w:cs="Arial"/>
+          <w:color w:val="000000"/>
+        </w:rPr>
+        <w:t xml:space="preserve">and kept with the beer. </w:t>
+      </w:r>
+    </w:p>
+    <w:p>
+      <w:pPr>
+        <w:spacing w:after="240" w:line="360" w:lineRule="auto"/>
+        <w:rPr>
+          <w:rFonts w:ascii="Arial" w:eastAsia="Times New Roman" w:hAnsi="Arial" w:cs="Arial"/>
+          <w:color w:val="000000"/>
+        </w:rPr>
+      </w:pPr>
+      <w:r>
+        <w:rPr>
+          <w:rFonts w:ascii="Arial" w:eastAsia="Times New Roman" w:hAnsi="Arial" w:cs="Arial"/>
+          <w:color w:val="000000"/>
+        </w:rPr>
+        <w:t xml:space="preserve">The waitress came over to clear the table and flirted with Miles. Miles had been at that bar several times after work, but didn’t remember this waitress. She apparently had remembered him. In his semi-inebriated state, he briefly thought about asking her out to dinner. He wasn’t quite drunk enough to ask out a waitress. </w:t>
+      </w:r>
+    </w:p>
+    <w:p>
+      <w:pPr>
+        <w:spacing w:after="240" w:line="360" w:lineRule="auto"/>
+        <w:rPr>
+          <w:rFonts w:ascii="Arial" w:eastAsia="Times New Roman" w:hAnsi="Arial" w:cs="Arial"/>
+          <w:color w:val="000000"/>
+        </w:rPr>
+      </w:pPr>
+      <w:r>
+        <w:rPr>
+          <w:rFonts w:ascii="Arial" w:eastAsia="Times New Roman" w:hAnsi="Arial" w:cs="Arial"/>
+          <w:color w:val="000000"/>
+        </w:rPr>
+        <w:t xml:space="preserve">As afternoon turned to evening, </w:t>
+      </w:r>
+      <w:r>
+        <w:rPr>
+          <w:rFonts w:ascii="Arial" w:eastAsia="Times New Roman" w:hAnsi="Arial" w:cs="Arial"/>
+          <w:color w:val="000000"/>
+        </w:rPr>
+        <w:t>Miles decided to leave before it got too late and he got too wasted.</w:t>
+      </w:r>
+      <w:r>
+        <w:rPr>
+          <w:rFonts w:ascii="Arial" w:eastAsia="Times New Roman" w:hAnsi="Arial" w:cs="Arial"/>
+          <w:color w:val="000000"/>
+        </w:rPr>
+        <w:t xml:space="preserve"> It was grey, gloomy with some mist in the fog on the Embarcadero, but it felt good to be outside in the fresh air. He walked the mile or two towards the ballpark to his apartment. </w:t>
       </w:r>
     </w:p>
     <w:p>
@@ -4908,13 +5352,6 @@
           <w:szCs w:val="16"/>
         </w:rPr>
       </w:pPr>
-      <w:r>
-        <w:rPr>
-          <w:rFonts w:ascii="Arial" w:eastAsia="Times New Roman" w:hAnsi="Arial" w:cs="Arial"/>
-          <w:color w:val="000000"/>
-        </w:rPr>
-        <w:t xml:space="preserve"> </w:t>
-      </w:r>
       <w:r>
         <w:rPr>
           <w:rFonts w:ascii="Arial" w:eastAsia="Times New Roman" w:hAnsi="Arial" w:cs="Arial"/>
@@ -5028,6 +5465,7 @@
           <w:rFonts w:ascii="Arial" w:eastAsia="Times New Roman" w:hAnsi="Arial" w:cs="Arial"/>
           <w:color w:val="000000"/>
         </w:rPr>
+        <w:lastRenderedPageBreak/>
         <w:t>Joel</w:t>
       </w:r>
       <w:r>
@@ -5077,15 +5515,7 @@
           <w:rFonts w:ascii="Arial" w:eastAsia="Times New Roman" w:hAnsi="Arial" w:cs="Arial"/>
           <w:color w:val="000000"/>
         </w:rPr>
-        <w:t xml:space="preserve"> on Monday night. The murder </w:t>
-      </w:r>
-      <w:r>
-        <w:rPr>
-          <w:rFonts w:ascii="Arial" w:eastAsia="Times New Roman" w:hAnsi="Arial" w:cs="Arial"/>
-          <w:color w:val="000000"/>
-        </w:rPr>
-        <w:lastRenderedPageBreak/>
-        <w:t xml:space="preserve">weapon was a 3’ long razor blade like foam cutting knife. The detective said, “We think Tympani was sitting at his desk with the back to the door when the assailant unlocked the door and snuck up on him. The assailant </w:t>
+        <w:t xml:space="preserve"> on Monday night. The murder weapon was a 3’ long razor blade like foam cutting knife. The detective said, “We think Tympani was sitting at his desk with the back to the door when the assailant unlocked the door and snuck up on him. The assailant </w:t>
       </w:r>
       <w:r>
         <w:rPr>
@@ -5459,23 +5889,30 @@
           <w:rFonts w:ascii="Arial" w:eastAsia="Times New Roman" w:hAnsi="Arial" w:cs="Arial"/>
           <w:color w:val="000000"/>
         </w:rPr>
-        <w:t xml:space="preserve"> said, “It was a typical day yesterday. Before our meeting, I looked at the receptionist’s calendar. There was a meeting with a vendor, one of our reseller partners was in and there were two job interviews. I’ll provide you with the details, but it’s pretty unlikely that any of these people were involved.” </w:t>
-      </w:r>
-    </w:p>
-    <w:p>
-      <w:pPr>
-        <w:spacing w:after="240" w:line="360" w:lineRule="auto"/>
-        <w:rPr>
-          <w:rFonts w:ascii="Arial" w:eastAsia="Times New Roman" w:hAnsi="Arial" w:cs="Arial"/>
-          <w:color w:val="000000"/>
-        </w:rPr>
-      </w:pPr>
+        <w:t xml:space="preserve"> said, “It was a typical day yesterday. Before our meeting, I looked at the receptionist’s calendar. There was a meeting with a vendor, one of </w:t>
+      </w:r>
       <w:r>
         <w:rPr>
           <w:rFonts w:ascii="Arial" w:eastAsia="Times New Roman" w:hAnsi="Arial" w:cs="Arial"/>
           <w:color w:val="000000"/>
         </w:rPr>
         <w:lastRenderedPageBreak/>
+        <w:t xml:space="preserve">our reseller partners was in and there were two job interviews. I’ll provide you with the details, but it’s pretty unlikely that any of these people were involved.” </w:t>
+      </w:r>
+    </w:p>
+    <w:p>
+      <w:pPr>
+        <w:spacing w:after="240" w:line="360" w:lineRule="auto"/>
+        <w:rPr>
+          <w:rFonts w:ascii="Arial" w:eastAsia="Times New Roman" w:hAnsi="Arial" w:cs="Arial"/>
+          <w:color w:val="000000"/>
+        </w:rPr>
+      </w:pPr>
+      <w:r>
+        <w:rPr>
+          <w:rFonts w:ascii="Arial" w:eastAsia="Times New Roman" w:hAnsi="Arial" w:cs="Arial"/>
+          <w:color w:val="000000"/>
+        </w:rPr>
         <w:t xml:space="preserve">“That leads us to the employees. Can you think of anyone with a grudge against the victim?”, the detective asked. </w:t>
       </w:r>
     </w:p>
@@ -5833,15 +6270,8 @@
           <w:rFonts w:ascii="Arial" w:eastAsia="Times New Roman" w:hAnsi="Arial" w:cs="Arial"/>
           <w:color w:val="000000"/>
         </w:rPr>
-        <w:t xml:space="preserve">When he was done talking with the tech, he went back into the conference room to finish up with the corporate lawyer. The detective finished with, “I’d like to get a copy of your financial statements and </w:t>
-      </w:r>
-      <w:r>
-        <w:rPr>
-          <w:rFonts w:ascii="Arial" w:eastAsia="Times New Roman" w:hAnsi="Arial" w:cs="Arial"/>
-          <w:color w:val="000000"/>
-        </w:rPr>
         <w:lastRenderedPageBreak/>
-        <w:t>bank records to our financial analysts. I need to rule out a financial crime as a motive.” The lawyer agreed to gather the required documents from the controller and email them. “Oh, and I want to have my computer tech meet with your IT people. We’re not sure if the card key data is corrupted. I’ll have my tech join us for a while tomorrow. They then made their way to the safe deposit at the bank to check to see the spare key was still there. It was.</w:t>
+        <w:t>When he was done talking with the tech, he went back into the conference room to finish up with the corporate lawyer. The detective finished with, “I’d like to get a copy of your financial statements and bank records to our financial analysts. I need to rule out a financial crime as a motive.” The lawyer agreed to gather the required documents from the controller and email them. “Oh, and I want to have my computer tech meet with your IT people. We’re not sure if the card key data is corrupted. I’ll have my tech join us for a while tomorrow. They then made their way to the safe deposit at the bank to check to see the spare key was still there. It was.</w:t>
       </w:r>
     </w:p>
     <w:p>
@@ -6339,6 +6769,7 @@
           <w:rFonts w:ascii="Arial" w:eastAsia="Times New Roman" w:hAnsi="Arial" w:cs="Arial"/>
           <w:color w:val="000000"/>
         </w:rPr>
+        <w:lastRenderedPageBreak/>
         <w:t xml:space="preserve">Rick nodded, “My team is basically good, but there is one guy who </w:t>
       </w:r>
       <w:r>
@@ -6369,7 +6800,6 @@
           <w:rFonts w:ascii="Arial" w:eastAsia="Times New Roman" w:hAnsi="Arial" w:cs="Arial"/>
           <w:color w:val="000000"/>
         </w:rPr>
-        <w:lastRenderedPageBreak/>
         <w:t>Anil said “That will be fine. If we can get expenses under control, f</w:t>
       </w:r>
       <w:r>
@@ -6644,21 +7074,21 @@
           <w:rFonts w:ascii="Arial" w:eastAsia="Times New Roman" w:hAnsi="Arial" w:cs="Arial"/>
           <w:color w:val="000000"/>
         </w:rPr>
-        <w:t xml:space="preserve">Miles arrived after 9am, later than usual. He’d </w:t>
-      </w:r>
-      <w:r>
-        <w:rPr>
-          <w:rFonts w:ascii="Arial" w:eastAsia="Times New Roman" w:hAnsi="Arial" w:cs="Arial"/>
-          <w:color w:val="000000"/>
-        </w:rPr>
-        <w:t>drunk</w:t>
-      </w:r>
-      <w:r>
-        <w:rPr>
-          <w:rFonts w:ascii="Arial" w:eastAsia="Times New Roman" w:hAnsi="Arial" w:cs="Arial"/>
-          <w:color w:val="000000"/>
-        </w:rPr>
-        <w:t xml:space="preserve"> some vodka shots with the Russian programmers along with his usual Lagunitas IPA and was feeling it. At least he got a shower in today. He was there in plenty of time before the 10am scrum meeting. </w:t>
+        <w:t xml:space="preserve">Miles arrived after 9am, later than usual. </w:t>
+      </w:r>
+      <w:r>
+        <w:rPr>
+          <w:rFonts w:ascii="Arial" w:eastAsia="Times New Roman" w:hAnsi="Arial" w:cs="Arial"/>
+          <w:color w:val="000000"/>
+        </w:rPr>
+        <w:t>The vodka shots from last night along with more than the beer left him feeling a little under the weather.</w:t>
+      </w:r>
+      <w:r>
+        <w:rPr>
+          <w:rFonts w:ascii="Arial" w:eastAsia="Times New Roman" w:hAnsi="Arial" w:cs="Arial"/>
+          <w:color w:val="000000"/>
+        </w:rPr>
+        <w:t xml:space="preserve"> At least he got a shower in today. He was there in plenty of time before the 10am scrum meeting. </w:t>
       </w:r>
     </w:p>
     <w:p>
@@ -6682,28 +7112,7 @@
           <w:rFonts w:ascii="Arial" w:eastAsia="Times New Roman" w:hAnsi="Arial" w:cs="Arial"/>
           <w:color w:val="000000"/>
         </w:rPr>
-        <w:t xml:space="preserve"> was already there. She had gone to the bar with the rest of the guys the previous </w:t>
-      </w:r>
-      <w:r>
-        <w:rPr>
-          <w:rFonts w:ascii="Arial" w:eastAsia="Times New Roman" w:hAnsi="Arial" w:cs="Arial"/>
-          <w:color w:val="000000"/>
-        </w:rPr>
-        <w:t>afternoon</w:t>
-      </w:r>
-      <w:r>
-        <w:rPr>
-          <w:rFonts w:ascii="Arial" w:eastAsia="Times New Roman" w:hAnsi="Arial" w:cs="Arial"/>
-          <w:color w:val="000000"/>
-        </w:rPr>
-        <w:t xml:space="preserve">. She’d </w:t>
-      </w:r>
-      <w:r>
-        <w:rPr>
-          <w:rFonts w:ascii="Arial" w:eastAsia="Times New Roman" w:hAnsi="Arial" w:cs="Arial"/>
-          <w:color w:val="000000"/>
-        </w:rPr>
-        <w:t xml:space="preserve">left early to catch the 5pm ferry to get home to Marin. She told Miles, “Rick wants to meet with us after your </w:t>
+        <w:t xml:space="preserve"> was already there. She told Miles, “Rick wants to meet with us after your </w:t>
       </w:r>
       <w:r>
         <w:rPr>
@@ -6894,22 +7303,29 @@
           <w:rFonts w:ascii="Arial" w:eastAsia="Times New Roman" w:hAnsi="Arial" w:cs="Arial"/>
           <w:color w:val="000000"/>
         </w:rPr>
+        <w:t xml:space="preserve">Rick started, “This new </w:t>
+      </w:r>
+      <w:r>
+        <w:rPr>
+          <w:rFonts w:ascii="Arial" w:eastAsia="Times New Roman" w:hAnsi="Arial" w:cs="Arial"/>
+          <w:color w:val="000000"/>
+        </w:rPr>
+        <w:t>deployment</w:t>
+      </w:r>
+      <w:r>
+        <w:rPr>
+          <w:rFonts w:ascii="Arial" w:eastAsia="Times New Roman" w:hAnsi="Arial" w:cs="Arial"/>
+          <w:color w:val="000000"/>
+        </w:rPr>
+        <w:t xml:space="preserve"> is going to save the company. The situation if we don’t succeed is dire. Tympani had been downplaying the risks and it’s time to set the record straight. If we don’t hit this </w:t>
+      </w:r>
+      <w:r>
+        <w:rPr>
+          <w:rFonts w:ascii="Arial" w:eastAsia="Times New Roman" w:hAnsi="Arial" w:cs="Arial"/>
+          <w:color w:val="000000"/>
+        </w:rPr>
         <w:lastRenderedPageBreak/>
-        <w:t xml:space="preserve">Rick started, “This new </w:t>
-      </w:r>
-      <w:r>
-        <w:rPr>
-          <w:rFonts w:ascii="Arial" w:eastAsia="Times New Roman" w:hAnsi="Arial" w:cs="Arial"/>
-          <w:color w:val="000000"/>
-        </w:rPr>
-        <w:t>deployment</w:t>
-      </w:r>
-      <w:r>
-        <w:rPr>
-          <w:rFonts w:ascii="Arial" w:eastAsia="Times New Roman" w:hAnsi="Arial" w:cs="Arial"/>
-          <w:color w:val="000000"/>
-        </w:rPr>
-        <w:t xml:space="preserve"> is going to save the company. The situation if we don’t succeed is dire. Tympani had been downplaying the risks and it’s time to set the record straight. If we don’t hit this out of the park, the company will probably go under. I’m telling you this because you’re both instrumental in making it happen. Lisa, you need to buckle down on all the scrum teams and do whatever it takes to increase velocity. It’s crunch time. Miles, your piece of software is on the critical path. You yourself need to work harder and smarter. I don’t care how you do it, just do it.” Rick started calmly and got more intense as he spoke. He kind of reminded Miles of the actor James Woods.</w:t>
+        <w:t>out of the park, the company will probably go under. I’m telling you this because you’re both instrumental in making it happen. Lisa, you need to buckle down on all the scrum teams and do whatever it takes to increase velocity. It’s crunch time. Miles, your piece of software is on the critical path. You yourself need to work harder and smarter. I don’t care how you do it, just do it.” Rick started calmly and got more intense as he spoke. He kind of reminded Miles of the actor James Woods.</w:t>
       </w:r>
     </w:p>
     <w:p>
@@ -7264,7 +7680,23 @@
           <w:rFonts w:ascii="Arial" w:eastAsia="Times New Roman" w:hAnsi="Arial" w:cs="Arial"/>
           <w:color w:val="000000"/>
         </w:rPr>
-        <w:t xml:space="preserve">He had investigated dozens of murders. All of them had been street crime having to do with gangs or a rare domestic. This was his first in a corporate </w:t>
+        <w:t xml:space="preserve">He had investigated dozens of murders. All of them had been street crime having to do with gangs or a rare domestic. This was his first in a corporate environment. In the others, it was generally </w:t>
+      </w:r>
+      <w:proofErr w:type="gramStart"/>
+      <w:r>
+        <w:rPr>
+          <w:rFonts w:ascii="Arial" w:eastAsia="Times New Roman" w:hAnsi="Arial" w:cs="Arial"/>
+          <w:color w:val="000000"/>
+        </w:rPr>
+        <w:t>pretty easy</w:t>
+      </w:r>
+      <w:proofErr w:type="gramEnd"/>
+      <w:r>
+        <w:rPr>
+          <w:rFonts w:ascii="Arial" w:eastAsia="Times New Roman" w:hAnsi="Arial" w:cs="Arial"/>
+          <w:color w:val="000000"/>
+        </w:rPr>
+        <w:t xml:space="preserve"> to figure out who did it, how they did it and why. The challenge was always gathering enough evidence to convince the DA to prosecute. Here, the ‘who’ </w:t>
       </w:r>
       <w:r>
         <w:rPr>
@@ -7272,23 +7704,7 @@
           <w:color w:val="000000"/>
         </w:rPr>
         <w:lastRenderedPageBreak/>
-        <w:t xml:space="preserve">environment. In the others, it was generally </w:t>
-      </w:r>
-      <w:proofErr w:type="gramStart"/>
-      <w:r>
-        <w:rPr>
-          <w:rFonts w:ascii="Arial" w:eastAsia="Times New Roman" w:hAnsi="Arial" w:cs="Arial"/>
-          <w:color w:val="000000"/>
-        </w:rPr>
-        <w:t>pretty easy</w:t>
-      </w:r>
-      <w:proofErr w:type="gramEnd"/>
-      <w:r>
-        <w:rPr>
-          <w:rFonts w:ascii="Arial" w:eastAsia="Times New Roman" w:hAnsi="Arial" w:cs="Arial"/>
-          <w:color w:val="000000"/>
-        </w:rPr>
-        <w:t xml:space="preserve"> to figure out who did it, how they did it and why. The challenge was always gathering enough evidence to convince the DA to prosecute. Here, the ‘who’ was any one of dozens of employees. He had no idea yet of the motive, though he would be surprised if it wasn’t the usual - lust, greed, and/or vanity. </w:t>
+        <w:t xml:space="preserve">was any one of dozens of employees. He had no idea yet of the motive, though he would be surprised if it wasn’t the usual - lust, greed, and/or vanity. </w:t>
       </w:r>
       <w:proofErr w:type="gramStart"/>
       <w:r>
@@ -7579,23 +7995,23 @@
           <w:rFonts w:ascii="Arial" w:eastAsia="Times New Roman" w:hAnsi="Arial" w:cs="Arial"/>
           <w:color w:val="000000"/>
         </w:rPr>
+        <w:t xml:space="preserve">Martinez asked, “I’m no business expert, but this should have been obvious for some time. You must have talked to Tympani about it?” </w:t>
+      </w:r>
+    </w:p>
+    <w:p>
+      <w:pPr>
+        <w:spacing w:after="240" w:line="360" w:lineRule="auto"/>
+        <w:rPr>
+          <w:rFonts w:ascii="Arial" w:eastAsia="Times New Roman" w:hAnsi="Arial" w:cs="Arial"/>
+          <w:color w:val="000000"/>
+        </w:rPr>
+      </w:pPr>
+      <w:r>
+        <w:rPr>
+          <w:rFonts w:ascii="Arial" w:eastAsia="Times New Roman" w:hAnsi="Arial" w:cs="Arial"/>
+          <w:color w:val="000000"/>
+        </w:rPr>
         <w:lastRenderedPageBreak/>
-        <w:t xml:space="preserve">Martinez asked, “I’m no business expert, but this should have been obvious for some time. You must have talked to Tympani about it?” </w:t>
-      </w:r>
-    </w:p>
-    <w:p>
-      <w:pPr>
-        <w:spacing w:after="240" w:line="360" w:lineRule="auto"/>
-        <w:rPr>
-          <w:rFonts w:ascii="Arial" w:eastAsia="Times New Roman" w:hAnsi="Arial" w:cs="Arial"/>
-          <w:color w:val="000000"/>
-        </w:rPr>
-      </w:pPr>
-      <w:r>
-        <w:rPr>
-          <w:rFonts w:ascii="Arial" w:eastAsia="Times New Roman" w:hAnsi="Arial" w:cs="Arial"/>
-          <w:color w:val="000000"/>
-        </w:rPr>
         <w:t>Anil answered, “Of course we discussed the financial state of the company pretty much every day. I gave him my advice, but he was convinced that our new version would increase our revenue per customer by 10x or more. He thought we had time. He also refused to cut the makerspace staff that is just a drag on the rest of the business. In my view, it was self-indulgent to keep a fully staffed make</w:t>
       </w:r>
       <w:r>
@@ -7907,22 +8323,29 @@
           <w:rFonts w:ascii="Arial" w:eastAsia="Times New Roman" w:hAnsi="Arial" w:cs="Arial"/>
           <w:color w:val="000000"/>
         </w:rPr>
+        <w:t xml:space="preserve">Don chuckled affably, “Besides the time we had a fistfight in Boulevard?” Boulevard was a fancy restaurant not far from their office. “This was years ago, but we had a </w:t>
+      </w:r>
+      <w:r>
+        <w:rPr>
+          <w:rFonts w:ascii="Arial" w:eastAsia="Times New Roman" w:hAnsi="Arial" w:cs="Arial"/>
+          <w:color w:val="000000"/>
+        </w:rPr>
+        <w:t>goodbye</w:t>
+      </w:r>
+      <w:r>
+        <w:rPr>
+          <w:rFonts w:ascii="Arial" w:eastAsia="Times New Roman" w:hAnsi="Arial" w:cs="Arial"/>
+          <w:color w:val="000000"/>
+        </w:rPr>
+        <w:t xml:space="preserve"> dinner for one of the guys who was leaving the company. We both had been drinking and I punched him. He turned over the </w:t>
+      </w:r>
+      <w:r>
+        <w:rPr>
+          <w:rFonts w:ascii="Arial" w:eastAsia="Times New Roman" w:hAnsi="Arial" w:cs="Arial"/>
+          <w:color w:val="000000"/>
+        </w:rPr>
         <w:lastRenderedPageBreak/>
-        <w:t xml:space="preserve">Don chuckled affably, “Besides the time we had a fistfight in Boulevard?” Boulevard was a fancy restaurant not far from their office. “This was years ago, but we had a </w:t>
-      </w:r>
-      <w:r>
-        <w:rPr>
-          <w:rFonts w:ascii="Arial" w:eastAsia="Times New Roman" w:hAnsi="Arial" w:cs="Arial"/>
-          <w:color w:val="000000"/>
-        </w:rPr>
-        <w:t>goodbye</w:t>
-      </w:r>
-      <w:r>
-        <w:rPr>
-          <w:rFonts w:ascii="Arial" w:eastAsia="Times New Roman" w:hAnsi="Arial" w:cs="Arial"/>
-          <w:color w:val="000000"/>
-        </w:rPr>
-        <w:t xml:space="preserve"> dinner for one of the guys who was leaving the company. We both had been drinking and I punched him. He turned over the table and they threw us out. The guy </w:t>
+        <w:t xml:space="preserve">table and they threw us out. The guy </w:t>
       </w:r>
       <w:r>
         <w:rPr>
@@ -8213,23 +8636,23 @@
           <w:rFonts w:ascii="Arial" w:eastAsia="Times New Roman" w:hAnsi="Arial" w:cs="Arial"/>
           <w:color w:val="000000"/>
         </w:rPr>
+        <w:t xml:space="preserve">Martinez said, “Before we get started on the main topic, I want to ask you about the possibility of getting video from the cave door thingamajig.” </w:t>
+      </w:r>
+    </w:p>
+    <w:p>
+      <w:pPr>
+        <w:spacing w:after="240" w:line="360" w:lineRule="auto"/>
+        <w:rPr>
+          <w:rFonts w:ascii="Arial" w:eastAsia="Times New Roman" w:hAnsi="Arial" w:cs="Arial"/>
+          <w:color w:val="000000"/>
+        </w:rPr>
+      </w:pPr>
+      <w:r>
+        <w:rPr>
+          <w:rFonts w:ascii="Arial" w:eastAsia="Times New Roman" w:hAnsi="Arial" w:cs="Arial"/>
+          <w:color w:val="000000"/>
+        </w:rPr>
         <w:lastRenderedPageBreak/>
-        <w:t xml:space="preserve">Martinez said, “Before we get started on the main topic, I want to ask you about the possibility of getting video from the cave door thingamajig.” </w:t>
-      </w:r>
-    </w:p>
-    <w:p>
-      <w:pPr>
-        <w:spacing w:after="240" w:line="360" w:lineRule="auto"/>
-        <w:rPr>
-          <w:rFonts w:ascii="Arial" w:eastAsia="Times New Roman" w:hAnsi="Arial" w:cs="Arial"/>
-          <w:color w:val="000000"/>
-        </w:rPr>
-      </w:pPr>
-      <w:r>
-        <w:rPr>
-          <w:rFonts w:ascii="Arial" w:eastAsia="Times New Roman" w:hAnsi="Arial" w:cs="Arial"/>
-          <w:color w:val="000000"/>
-        </w:rPr>
         <w:t xml:space="preserve">Anna answered, “I wrote some of that code and helped install it. The computer in the door doesn’t have nearly the storage to record HD video. And it barely has enough horsepower to run the displays. You might be able to dig out the last few frames of video from </w:t>
       </w:r>
       <w:r>
@@ -8521,37 +8944,37 @@
           <w:rFonts w:ascii="Arial" w:eastAsia="Times New Roman" w:hAnsi="Arial" w:cs="Arial"/>
           <w:color w:val="000000"/>
         </w:rPr>
+        <w:t>Martinez said, “</w:t>
+      </w:r>
+      <w:r>
+        <w:rPr>
+          <w:rFonts w:ascii="Arial" w:eastAsia="Times New Roman" w:hAnsi="Arial" w:cs="Arial"/>
+          <w:color w:val="000000"/>
+        </w:rPr>
+        <w:t xml:space="preserve">Thanks. That helps. </w:t>
+      </w:r>
+      <w:r>
+        <w:rPr>
+          <w:rFonts w:ascii="Arial" w:eastAsia="Times New Roman" w:hAnsi="Arial" w:cs="Arial"/>
+          <w:color w:val="000000"/>
+        </w:rPr>
+        <w:t xml:space="preserve">Ok, the real reason we need you is to go over the card key information. We are puzzled by the cardkey logs and hoped you could help us”. </w:t>
+      </w:r>
+    </w:p>
+    <w:p>
+      <w:pPr>
+        <w:spacing w:after="240" w:line="360" w:lineRule="auto"/>
+        <w:rPr>
+          <w:rFonts w:ascii="Arial" w:eastAsia="Times New Roman" w:hAnsi="Arial" w:cs="Arial"/>
+          <w:color w:val="000000"/>
+        </w:rPr>
+      </w:pPr>
+      <w:r>
+        <w:rPr>
+          <w:rFonts w:ascii="Arial" w:eastAsia="Times New Roman" w:hAnsi="Arial" w:cs="Arial"/>
+          <w:color w:val="000000"/>
+        </w:rPr>
         <w:lastRenderedPageBreak/>
-        <w:t>Martinez said, “</w:t>
-      </w:r>
-      <w:r>
-        <w:rPr>
-          <w:rFonts w:ascii="Arial" w:eastAsia="Times New Roman" w:hAnsi="Arial" w:cs="Arial"/>
-          <w:color w:val="000000"/>
-        </w:rPr>
-        <w:t xml:space="preserve">Thanks. That helps. </w:t>
-      </w:r>
-      <w:r>
-        <w:rPr>
-          <w:rFonts w:ascii="Arial" w:eastAsia="Times New Roman" w:hAnsi="Arial" w:cs="Arial"/>
-          <w:color w:val="000000"/>
-        </w:rPr>
-        <w:t xml:space="preserve">Ok, the real reason we need you is to go over the card key information. We are puzzled by the cardkey logs and hoped you could help us”. </w:t>
-      </w:r>
-    </w:p>
-    <w:p>
-      <w:pPr>
-        <w:spacing w:after="240" w:line="360" w:lineRule="auto"/>
-        <w:rPr>
-          <w:rFonts w:ascii="Arial" w:eastAsia="Times New Roman" w:hAnsi="Arial" w:cs="Arial"/>
-          <w:color w:val="000000"/>
-        </w:rPr>
-      </w:pPr>
-      <w:r>
-        <w:rPr>
-          <w:rFonts w:ascii="Arial" w:eastAsia="Times New Roman" w:hAnsi="Arial" w:cs="Arial"/>
-          <w:color w:val="000000"/>
-        </w:rPr>
         <w:t xml:space="preserve">Anna said “Ok. We have a cardkey system that logs entries and exits from the front door, and exits only from the side door. We discourage people from letting others in via the side door and from tailgating in or out, but it does happen. “ </w:t>
       </w:r>
     </w:p>
@@ -8752,30 +9175,23 @@
           <w:rFonts w:ascii="Arial" w:eastAsia="Times New Roman" w:hAnsi="Arial" w:cs="Arial"/>
           <w:color w:val="000000"/>
         </w:rPr>
-        <w:t xml:space="preserve"> and saw a bunch of backup and maintenance scripts running at midnight. Anna was able to identify these </w:t>
-      </w:r>
+        <w:t xml:space="preserve"> and saw a bunch of backup and maintenance scripts running at midnight. Anna was able to identify these as normal. There was one that she didn’t recognize that fit the criteria. It was using the user credentials for greent. </w:t>
+      </w:r>
+    </w:p>
+    <w:p>
+      <w:pPr>
+        <w:spacing w:after="240" w:line="360" w:lineRule="auto"/>
+        <w:rPr>
+          <w:rFonts w:ascii="Arial" w:eastAsia="Times New Roman" w:hAnsi="Arial" w:cs="Arial"/>
+          <w:color w:val="000000"/>
+        </w:rPr>
+      </w:pPr>
       <w:r>
         <w:rPr>
           <w:rFonts w:ascii="Arial" w:eastAsia="Times New Roman" w:hAnsi="Arial" w:cs="Arial"/>
           <w:color w:val="000000"/>
         </w:rPr>
         <w:lastRenderedPageBreak/>
-        <w:t xml:space="preserve">as normal. There was one that she didn’t recognize that fit the criteria. It was using the user credentials for greent. </w:t>
-      </w:r>
-    </w:p>
-    <w:p>
-      <w:pPr>
-        <w:spacing w:after="240" w:line="360" w:lineRule="auto"/>
-        <w:rPr>
-          <w:rFonts w:ascii="Arial" w:eastAsia="Times New Roman" w:hAnsi="Arial" w:cs="Arial"/>
-          <w:color w:val="000000"/>
-        </w:rPr>
-      </w:pPr>
-      <w:r>
-        <w:rPr>
-          <w:rFonts w:ascii="Arial" w:eastAsia="Times New Roman" w:hAnsi="Arial" w:cs="Arial"/>
-          <w:color w:val="000000"/>
-        </w:rPr>
         <w:t xml:space="preserve">The tech </w:t>
       </w:r>
       <w:proofErr w:type="gramStart"/>
@@ -9144,15 +9560,22 @@
           <w:rFonts w:ascii="Arial" w:eastAsia="Times New Roman" w:hAnsi="Arial" w:cs="Arial"/>
           <w:color w:val="000000"/>
         </w:rPr>
+        <w:t>Joel</w:t>
+      </w:r>
+      <w:r>
+        <w:rPr>
+          <w:rFonts w:ascii="Arial" w:eastAsia="Times New Roman" w:hAnsi="Arial" w:cs="Arial"/>
+          <w:color w:val="000000"/>
+        </w:rPr>
+        <w:t xml:space="preserve"> said, “All I know is that they want to talk to you immediately. I advise you to ask for a lawyer even if they say you don’t need one. Although I am the corporate attorney, I can help unless they arrest you for </w:t>
+      </w:r>
+      <w:r>
+        <w:rPr>
+          <w:rFonts w:ascii="Arial" w:eastAsia="Times New Roman" w:hAnsi="Arial" w:cs="Arial"/>
+          <w:color w:val="000000"/>
+        </w:rPr>
         <w:lastRenderedPageBreak/>
-        <w:t>Joel</w:t>
-      </w:r>
-      <w:r>
-        <w:rPr>
-          <w:rFonts w:ascii="Arial" w:eastAsia="Times New Roman" w:hAnsi="Arial" w:cs="Arial"/>
-          <w:color w:val="000000"/>
-        </w:rPr>
-        <w:t xml:space="preserve"> said, “All I know is that they want to talk to you immediately. I advise you to ask for a lawyer even if they say you don’t need one. Although I am the corporate attorney, I can help unless they arrest you for a crime. Then you’ll need your own criminal attorney. Remember that I represent the company and when our interests diverge, you’re on your own. But, let’s find out what they have first.” </w:t>
+        <w:t xml:space="preserve">a crime. Then you’ll need your own criminal attorney. Remember that I represent the company and when our interests diverge, you’re on your own. But, let’s find out what they have first.” </w:t>
       </w:r>
     </w:p>
     <w:p>
@@ -11096,42 +11519,7 @@
           <w:rFonts w:ascii="Arial" w:eastAsia="Times New Roman" w:hAnsi="Arial" w:cs="Arial"/>
           <w:color w:val="000000"/>
         </w:rPr>
-        <w:t xml:space="preserve"> apartment. </w:t>
-      </w:r>
-      <w:r>
-        <w:rPr>
-          <w:rFonts w:ascii="Arial" w:eastAsia="Times New Roman" w:hAnsi="Arial" w:cs="Arial"/>
-          <w:color w:val="000000"/>
-        </w:rPr>
-        <w:t xml:space="preserve">He split up from his most recent girlfriend when they both graduated from college. </w:t>
-      </w:r>
-      <w:r>
-        <w:rPr>
-          <w:rFonts w:ascii="Arial" w:eastAsia="Times New Roman" w:hAnsi="Arial" w:cs="Arial"/>
-          <w:color w:val="000000"/>
-        </w:rPr>
-        <w:t>He was a local boy</w:t>
-      </w:r>
-      <w:r>
-        <w:rPr>
-          <w:rFonts w:ascii="Arial" w:eastAsia="Times New Roman" w:hAnsi="Arial" w:cs="Arial"/>
-          <w:color w:val="000000"/>
-        </w:rPr>
-        <w:t>. He g</w:t>
-      </w:r>
-      <w:r>
-        <w:rPr>
-          <w:rFonts w:ascii="Arial" w:eastAsia="Times New Roman" w:hAnsi="Arial" w:cs="Arial"/>
-          <w:color w:val="000000"/>
-        </w:rPr>
-        <w:t>rew up across the bay in Alameda</w:t>
-      </w:r>
-      <w:r>
-        <w:rPr>
-          <w:rFonts w:ascii="Arial" w:eastAsia="Times New Roman" w:hAnsi="Arial" w:cs="Arial"/>
-          <w:color w:val="000000"/>
-        </w:rPr>
-        <w:t xml:space="preserve"> and wanted to stay in the area. His extended family was here, and the best programming jobs were here</w:t>
+        <w:t xml:space="preserve"> apartment</w:t>
       </w:r>
       <w:r>
         <w:rPr>
@@ -11145,98 +11533,73 @@
           <w:rFonts w:ascii="Arial" w:eastAsia="Times New Roman" w:hAnsi="Arial" w:cs="Arial"/>
           <w:color w:val="000000"/>
         </w:rPr>
-        <w:t xml:space="preserve">His former girlfriend went back east for grad school and neither wanted a long-distance relationship. He had a few </w:t>
-      </w:r>
-      <w:proofErr w:type="gramStart"/>
-      <w:r>
-        <w:rPr>
-          <w:rFonts w:ascii="Arial" w:eastAsia="Times New Roman" w:hAnsi="Arial" w:cs="Arial"/>
-          <w:color w:val="000000"/>
-        </w:rPr>
-        <w:t>one night</w:t>
-      </w:r>
-      <w:proofErr w:type="gramEnd"/>
-      <w:r>
-        <w:rPr>
-          <w:rFonts w:ascii="Arial" w:eastAsia="Times New Roman" w:hAnsi="Arial" w:cs="Arial"/>
-          <w:color w:val="000000"/>
-        </w:rPr>
-        <w:t xml:space="preserve"> stands in the last couple of years, but nothing lasting.</w:t>
-      </w:r>
-    </w:p>
-    <w:p>
-      <w:pPr>
-        <w:spacing w:after="240" w:line="360" w:lineRule="auto"/>
-        <w:rPr>
-          <w:rFonts w:ascii="Arial" w:eastAsia="Times New Roman" w:hAnsi="Arial" w:cs="Arial"/>
-          <w:color w:val="000000"/>
-        </w:rPr>
-      </w:pPr>
+        <w:t>Even though he lived alon</w:t>
+      </w:r>
+      <w:r>
+        <w:rPr>
+          <w:rFonts w:ascii="Arial" w:eastAsia="Times New Roman" w:hAnsi="Arial" w:cs="Arial"/>
+          <w:color w:val="000000"/>
+        </w:rPr>
+        <w:t>e</w:t>
+      </w:r>
+      <w:r>
+        <w:rPr>
+          <w:rFonts w:ascii="Arial" w:eastAsia="Times New Roman" w:hAnsi="Arial" w:cs="Arial"/>
+          <w:color w:val="000000"/>
+        </w:rPr>
+        <w:t>, he still liked to cook a proper meal for himself at least once a week. He had bought a pork chop at the butcher shop in the Ferry Building on Saturday. He thought he better cook it now or it might go bad.</w:t>
+      </w:r>
+    </w:p>
+    <w:p>
+      <w:pPr>
+        <w:spacing w:after="240" w:line="360" w:lineRule="auto"/>
+        <w:rPr>
+          <w:rFonts w:ascii="Arial" w:eastAsia="Times New Roman" w:hAnsi="Arial" w:cs="Arial"/>
+          <w:color w:val="000000"/>
+        </w:rPr>
+      </w:pPr>
+      <w:r>
+        <w:rPr>
+          <w:rFonts w:ascii="Arial" w:eastAsia="Times New Roman" w:hAnsi="Arial" w:cs="Arial"/>
+          <w:color w:val="000000"/>
+        </w:rPr>
+        <w:t xml:space="preserve">It would take a while to cook and he could work in the meantime. He took </w:t>
+      </w:r>
+      <w:r>
+        <w:rPr>
+          <w:rFonts w:ascii="Arial" w:eastAsia="Times New Roman" w:hAnsi="Arial" w:cs="Arial"/>
+          <w:color w:val="000000"/>
+        </w:rPr>
+        <w:t>the</w:t>
+      </w:r>
+      <w:r>
+        <w:rPr>
+          <w:rFonts w:ascii="Arial" w:eastAsia="Times New Roman" w:hAnsi="Arial" w:cs="Arial"/>
+          <w:color w:val="000000"/>
+        </w:rPr>
+        <w:t xml:space="preserve"> double thick, bone in</w:t>
+      </w:r>
+      <w:r>
+        <w:rPr>
+          <w:rFonts w:ascii="Arial" w:eastAsia="Times New Roman" w:hAnsi="Arial" w:cs="Arial"/>
+          <w:color w:val="000000"/>
+        </w:rPr>
+        <w:t xml:space="preserve"> </w:t>
+      </w:r>
+      <w:r>
+        <w:rPr>
+          <w:rFonts w:ascii="Arial" w:eastAsia="Times New Roman" w:hAnsi="Arial" w:cs="Arial"/>
+          <w:color w:val="000000"/>
+        </w:rPr>
+        <w:t xml:space="preserve">chop out of the fridge. He mixed up a little dry rub – salt, brown sugar, crushed rosemary, onion and </w:t>
+      </w:r>
       <w:r>
         <w:rPr>
           <w:rFonts w:ascii="Arial" w:eastAsia="Times New Roman" w:hAnsi="Arial" w:cs="Arial"/>
           <w:color w:val="000000"/>
         </w:rPr>
         <w:lastRenderedPageBreak/>
-        <w:t>Even though he lived alon</w:t>
-      </w:r>
-      <w:r>
-        <w:rPr>
-          <w:rFonts w:ascii="Arial" w:eastAsia="Times New Roman" w:hAnsi="Arial" w:cs="Arial"/>
-          <w:color w:val="000000"/>
-        </w:rPr>
-        <w:t>e</w:t>
-      </w:r>
-      <w:r>
-        <w:rPr>
-          <w:rFonts w:ascii="Arial" w:eastAsia="Times New Roman" w:hAnsi="Arial" w:cs="Arial"/>
-          <w:color w:val="000000"/>
-        </w:rPr>
-        <w:t>, he still liked to cook a proper meal for himself at least once a week. He had bought a pork chop at the butcher shop in the Ferry Building on Saturday. He thought he better cook it now or it might go bad.</w:t>
-      </w:r>
-    </w:p>
-    <w:p>
-      <w:pPr>
-        <w:spacing w:after="240" w:line="360" w:lineRule="auto"/>
-        <w:rPr>
-          <w:rFonts w:ascii="Arial" w:eastAsia="Times New Roman" w:hAnsi="Arial" w:cs="Arial"/>
-          <w:color w:val="000000"/>
-        </w:rPr>
-      </w:pPr>
-      <w:r>
-        <w:rPr>
-          <w:rFonts w:ascii="Arial" w:eastAsia="Times New Roman" w:hAnsi="Arial" w:cs="Arial"/>
-          <w:color w:val="000000"/>
-        </w:rPr>
-        <w:t xml:space="preserve">It would take a while to cook and he could work in the meantime. He took </w:t>
-      </w:r>
-      <w:r>
-        <w:rPr>
-          <w:rFonts w:ascii="Arial" w:eastAsia="Times New Roman" w:hAnsi="Arial" w:cs="Arial"/>
-          <w:color w:val="000000"/>
-        </w:rPr>
-        <w:t>the</w:t>
-      </w:r>
-      <w:r>
-        <w:rPr>
-          <w:rFonts w:ascii="Arial" w:eastAsia="Times New Roman" w:hAnsi="Arial" w:cs="Arial"/>
-          <w:color w:val="000000"/>
-        </w:rPr>
-        <w:t xml:space="preserve"> double thick, bone in</w:t>
-      </w:r>
-      <w:r>
-        <w:rPr>
-          <w:rFonts w:ascii="Arial" w:eastAsia="Times New Roman" w:hAnsi="Arial" w:cs="Arial"/>
-          <w:color w:val="000000"/>
-        </w:rPr>
-        <w:t xml:space="preserve"> </w:t>
-      </w:r>
-      <w:r>
-        <w:rPr>
-          <w:rFonts w:ascii="Arial" w:eastAsia="Times New Roman" w:hAnsi="Arial" w:cs="Arial"/>
-          <w:color w:val="000000"/>
-        </w:rPr>
-        <w:t xml:space="preserve">chop out of the fridge. He mixed up a little dry rub – salt, brown sugar, crushed rosemary, onion and garlic powder, </w:t>
+        <w:t xml:space="preserve">garlic powder, </w:t>
       </w:r>
       <w:r>
         <w:rPr>
@@ -11648,7 +12011,35 @@
           <w:rFonts w:ascii="Arial" w:eastAsia="Times New Roman" w:hAnsi="Arial" w:cs="Arial"/>
           <w:color w:val="000000"/>
         </w:rPr>
-        <w:t xml:space="preserve"> Detective </w:t>
+        <w:t xml:space="preserve"> Detective Martinez opened the door and walked in. Martinez told him that his cell records were consistent with his story. Martinez </w:t>
+      </w:r>
+      <w:r>
+        <w:rPr>
+          <w:rFonts w:ascii="Arial" w:eastAsia="Times New Roman" w:hAnsi="Arial" w:cs="Arial"/>
+          <w:color w:val="000000"/>
+        </w:rPr>
+        <w:t>implied that Tim</w:t>
+      </w:r>
+      <w:r>
+        <w:rPr>
+          <w:rFonts w:ascii="Arial" w:eastAsia="Times New Roman" w:hAnsi="Arial" w:cs="Arial"/>
+          <w:color w:val="000000"/>
+        </w:rPr>
+        <w:t xml:space="preserve"> was cleared on the murder charge. If Tim would fill in the details of who he was meeting in Oakland, Martinez would drop the obstruction charge. A night in jail was scary, but it didn’t make Tim stupid. He said he wouldn’t admit to anything without his lawyer. Martinez pushed, “I can hold you here for 48 hours you know. If you </w:t>
+      </w:r>
+      <w:r>
+        <w:rPr>
+          <w:rFonts w:ascii="Arial" w:eastAsia="Times New Roman" w:hAnsi="Arial" w:cs="Arial"/>
+          <w:color w:val="000000"/>
+        </w:rPr>
+        <w:t xml:space="preserve">just </w:t>
+      </w:r>
+      <w:r>
+        <w:rPr>
+          <w:rFonts w:ascii="Arial" w:eastAsia="Times New Roman" w:hAnsi="Arial" w:cs="Arial"/>
+          <w:color w:val="000000"/>
+        </w:rPr>
+        <w:t xml:space="preserve">tell me, you’ll be free to go, and I’ll make the arrest </w:t>
       </w:r>
       <w:r>
         <w:rPr>
@@ -11656,35 +12047,7 @@
           <w:color w:val="000000"/>
         </w:rPr>
         <w:lastRenderedPageBreak/>
-        <w:t xml:space="preserve">Martinez opened the door and walked in. Martinez told him that his cell records were consistent with his story. Martinez </w:t>
-      </w:r>
-      <w:r>
-        <w:rPr>
-          <w:rFonts w:ascii="Arial" w:eastAsia="Times New Roman" w:hAnsi="Arial" w:cs="Arial"/>
-          <w:color w:val="000000"/>
-        </w:rPr>
-        <w:t>implied that Tim</w:t>
-      </w:r>
-      <w:r>
-        <w:rPr>
-          <w:rFonts w:ascii="Arial" w:eastAsia="Times New Roman" w:hAnsi="Arial" w:cs="Arial"/>
-          <w:color w:val="000000"/>
-        </w:rPr>
-        <w:t xml:space="preserve"> was cleared on the murder charge. If Tim would fill in the details of who he was meeting in Oakland, Martinez would drop the obstruction charge. A night in jail was scary, but it didn’t make Tim stupid. He said he wouldn’t admit to anything without his lawyer. Martinez pushed, “I can hold you here for 48 hours you know. If you </w:t>
-      </w:r>
-      <w:r>
-        <w:rPr>
-          <w:rFonts w:ascii="Arial" w:eastAsia="Times New Roman" w:hAnsi="Arial" w:cs="Arial"/>
-          <w:color w:val="000000"/>
-        </w:rPr>
-        <w:t xml:space="preserve">just </w:t>
-      </w:r>
-      <w:r>
-        <w:rPr>
-          <w:rFonts w:ascii="Arial" w:eastAsia="Times New Roman" w:hAnsi="Arial" w:cs="Arial"/>
-          <w:color w:val="000000"/>
-        </w:rPr>
-        <w:t xml:space="preserve">tell me, you’ll be free to go, and I’ll make the arrest record disappear.  Do you want to explain to your next employer why you were arrested for obstruction?”. Tim </w:t>
+        <w:t xml:space="preserve">record disappear.  Do you want to explain to your next employer why you were arrested for obstruction?”. Tim </w:t>
       </w:r>
       <w:r>
         <w:rPr>
@@ -11965,7 +12328,6 @@
           <w:rFonts w:ascii="Arial" w:eastAsia="Times New Roman" w:hAnsi="Arial" w:cs="Arial"/>
           <w:color w:val="000000"/>
         </w:rPr>
-        <w:lastRenderedPageBreak/>
         <w:t xml:space="preserve">Martinez included </w:t>
       </w:r>
       <w:r>
@@ -12036,6 +12398,7 @@
           <w:rFonts w:ascii="Arial" w:eastAsia="Times New Roman" w:hAnsi="Arial" w:cs="Arial"/>
           <w:color w:val="000000"/>
         </w:rPr>
+        <w:lastRenderedPageBreak/>
         <w:t>The last person on the list was Rick Clement</w:t>
       </w:r>
       <w:r>
@@ -12430,44 +12793,44 @@
           <w:rFonts w:ascii="Arial" w:eastAsia="Times New Roman" w:hAnsi="Arial" w:cs="Arial"/>
           <w:color w:val="000000"/>
         </w:rPr>
+        <w:t xml:space="preserve">Ten minutes later, when Rick hadn’t arrived, </w:t>
+      </w:r>
+      <w:r>
+        <w:rPr>
+          <w:rFonts w:ascii="Arial" w:eastAsia="Times New Roman" w:hAnsi="Arial" w:cs="Arial"/>
+          <w:color w:val="000000"/>
+        </w:rPr>
+        <w:t xml:space="preserve">Martinez asked the receptionist to call him.  She sent him a slack message and told Martinez that </w:t>
+      </w:r>
+      <w:r>
+        <w:rPr>
+          <w:rFonts w:ascii="Arial" w:eastAsia="Times New Roman" w:hAnsi="Arial" w:cs="Arial"/>
+          <w:color w:val="000000"/>
+        </w:rPr>
+        <w:t>the CTO</w:t>
+      </w:r>
+      <w:r>
+        <w:rPr>
+          <w:rFonts w:ascii="Arial" w:eastAsia="Times New Roman" w:hAnsi="Arial" w:cs="Arial"/>
+          <w:color w:val="000000"/>
+        </w:rPr>
+        <w:t xml:space="preserve"> would be right down. Martinez was about to go find him himself when Rick hurried into the conference room, “I don’t have time for this bullshit today, so let’s make it fast”. </w:t>
+      </w:r>
+    </w:p>
+    <w:p>
+      <w:pPr>
+        <w:spacing w:after="240" w:line="360" w:lineRule="auto"/>
+        <w:rPr>
+          <w:rFonts w:ascii="Arial" w:eastAsia="Times New Roman" w:hAnsi="Arial" w:cs="Arial"/>
+          <w:color w:val="000000"/>
+        </w:rPr>
+      </w:pPr>
+      <w:r>
+        <w:rPr>
+          <w:rFonts w:ascii="Arial" w:eastAsia="Times New Roman" w:hAnsi="Arial" w:cs="Arial"/>
+          <w:color w:val="000000"/>
+        </w:rPr>
         <w:lastRenderedPageBreak/>
-        <w:t xml:space="preserve">Ten minutes later, when Rick hadn’t arrived, </w:t>
-      </w:r>
-      <w:r>
-        <w:rPr>
-          <w:rFonts w:ascii="Arial" w:eastAsia="Times New Roman" w:hAnsi="Arial" w:cs="Arial"/>
-          <w:color w:val="000000"/>
-        </w:rPr>
-        <w:t xml:space="preserve">Martinez asked the receptionist to call him.  She sent him a slack message and told Martinez that </w:t>
-      </w:r>
-      <w:r>
-        <w:rPr>
-          <w:rFonts w:ascii="Arial" w:eastAsia="Times New Roman" w:hAnsi="Arial" w:cs="Arial"/>
-          <w:color w:val="000000"/>
-        </w:rPr>
-        <w:t>the CTO</w:t>
-      </w:r>
-      <w:r>
-        <w:rPr>
-          <w:rFonts w:ascii="Arial" w:eastAsia="Times New Roman" w:hAnsi="Arial" w:cs="Arial"/>
-          <w:color w:val="000000"/>
-        </w:rPr>
-        <w:t xml:space="preserve"> would be right down. Martinez was about to go find him himself when Rick hurried into the conference room, “I don’t have time for this bullshit today, so let’s make it fast”. </w:t>
-      </w:r>
-    </w:p>
-    <w:p>
-      <w:pPr>
-        <w:spacing w:after="240" w:line="360" w:lineRule="auto"/>
-        <w:rPr>
-          <w:rFonts w:ascii="Arial" w:eastAsia="Times New Roman" w:hAnsi="Arial" w:cs="Arial"/>
-          <w:color w:val="000000"/>
-        </w:rPr>
-      </w:pPr>
-      <w:r>
-        <w:rPr>
-          <w:rFonts w:ascii="Arial" w:eastAsia="Times New Roman" w:hAnsi="Arial" w:cs="Arial"/>
-          <w:color w:val="000000"/>
-        </w:rPr>
         <w:t xml:space="preserve">Martinez ignored his comment and gave him a friendly smile, “This will be quick. I’m not a technical person, so I won’t ask about what you do. I want to know about your background and your relationship with the victim”. </w:t>
       </w:r>
     </w:p>
@@ -12863,65 +13226,65 @@
           <w:rFonts w:ascii="Arial" w:eastAsia="Times New Roman" w:hAnsi="Arial" w:cs="Arial"/>
           <w:color w:val="000000"/>
         </w:rPr>
+        <w:t xml:space="preserve">Martinez said, “If you think of something let me know.” </w:t>
+      </w:r>
+      <w:r>
+        <w:rPr>
+          <w:rFonts w:ascii="Arial" w:eastAsia="Times New Roman" w:hAnsi="Arial" w:cs="Arial"/>
+          <w:color w:val="000000"/>
+        </w:rPr>
+        <w:t>He then</w:t>
+      </w:r>
+      <w:r>
+        <w:rPr>
+          <w:rFonts w:ascii="Arial" w:eastAsia="Times New Roman" w:hAnsi="Arial" w:cs="Arial"/>
+          <w:color w:val="000000"/>
+        </w:rPr>
+        <w:t xml:space="preserve"> asked if Rick </w:t>
+      </w:r>
+      <w:r>
+        <w:rPr>
+          <w:rFonts w:ascii="Arial" w:eastAsia="Times New Roman" w:hAnsi="Arial" w:cs="Arial"/>
+          <w:color w:val="000000"/>
+        </w:rPr>
+        <w:t>if Tympani had</w:t>
+      </w:r>
+      <w:r>
+        <w:rPr>
+          <w:rFonts w:ascii="Arial" w:eastAsia="Times New Roman" w:hAnsi="Arial" w:cs="Arial"/>
+          <w:color w:val="000000"/>
+        </w:rPr>
+        <w:t xml:space="preserve"> enemies and who he thought killed </w:t>
+      </w:r>
+      <w:r>
+        <w:rPr>
+          <w:rFonts w:ascii="Arial" w:eastAsia="Times New Roman" w:hAnsi="Arial" w:cs="Arial"/>
+          <w:color w:val="000000"/>
+        </w:rPr>
+        <w:t>him</w:t>
+      </w:r>
+      <w:r>
+        <w:rPr>
+          <w:rFonts w:ascii="Arial" w:eastAsia="Times New Roman" w:hAnsi="Arial" w:cs="Arial"/>
+          <w:color w:val="000000"/>
+        </w:rPr>
+        <w:t xml:space="preserve">. </w:t>
+      </w:r>
+    </w:p>
+    <w:p>
+      <w:pPr>
+        <w:spacing w:after="240" w:line="360" w:lineRule="auto"/>
+        <w:rPr>
+          <w:rFonts w:ascii="Arial" w:eastAsia="Times New Roman" w:hAnsi="Arial" w:cs="Arial"/>
+          <w:color w:val="000000"/>
+        </w:rPr>
+      </w:pPr>
+      <w:r>
+        <w:rPr>
+          <w:rFonts w:ascii="Arial" w:eastAsia="Times New Roman" w:hAnsi="Arial" w:cs="Arial"/>
+          <w:color w:val="000000"/>
+        </w:rPr>
         <w:lastRenderedPageBreak/>
-        <w:t xml:space="preserve">Martinez said, “If you think of something let me know.” </w:t>
-      </w:r>
-      <w:r>
-        <w:rPr>
-          <w:rFonts w:ascii="Arial" w:eastAsia="Times New Roman" w:hAnsi="Arial" w:cs="Arial"/>
-          <w:color w:val="000000"/>
-        </w:rPr>
-        <w:t>He then</w:t>
-      </w:r>
-      <w:r>
-        <w:rPr>
-          <w:rFonts w:ascii="Arial" w:eastAsia="Times New Roman" w:hAnsi="Arial" w:cs="Arial"/>
-          <w:color w:val="000000"/>
-        </w:rPr>
-        <w:t xml:space="preserve"> asked if Rick </w:t>
-      </w:r>
-      <w:r>
-        <w:rPr>
-          <w:rFonts w:ascii="Arial" w:eastAsia="Times New Roman" w:hAnsi="Arial" w:cs="Arial"/>
-          <w:color w:val="000000"/>
-        </w:rPr>
-        <w:t>if Tympani had</w:t>
-      </w:r>
-      <w:r>
-        <w:rPr>
-          <w:rFonts w:ascii="Arial" w:eastAsia="Times New Roman" w:hAnsi="Arial" w:cs="Arial"/>
-          <w:color w:val="000000"/>
-        </w:rPr>
-        <w:t xml:space="preserve"> enemies and who he thought killed </w:t>
-      </w:r>
-      <w:r>
-        <w:rPr>
-          <w:rFonts w:ascii="Arial" w:eastAsia="Times New Roman" w:hAnsi="Arial" w:cs="Arial"/>
-          <w:color w:val="000000"/>
-        </w:rPr>
-        <w:t>him</w:t>
-      </w:r>
-      <w:r>
-        <w:rPr>
-          <w:rFonts w:ascii="Arial" w:eastAsia="Times New Roman" w:hAnsi="Arial" w:cs="Arial"/>
-          <w:color w:val="000000"/>
-        </w:rPr>
-        <w:t xml:space="preserve">. </w:t>
-      </w:r>
-    </w:p>
-    <w:p>
-      <w:pPr>
-        <w:spacing w:after="240" w:line="360" w:lineRule="auto"/>
-        <w:rPr>
-          <w:rFonts w:ascii="Arial" w:eastAsia="Times New Roman" w:hAnsi="Arial" w:cs="Arial"/>
-          <w:color w:val="000000"/>
-        </w:rPr>
-      </w:pPr>
-      <w:r>
-        <w:rPr>
-          <w:rFonts w:ascii="Arial" w:eastAsia="Times New Roman" w:hAnsi="Arial" w:cs="Arial"/>
-          <w:color w:val="000000"/>
-        </w:rPr>
         <w:t xml:space="preserve">Rick said </w:t>
       </w:r>
       <w:r>
@@ -13458,79 +13821,79 @@
           <w:rFonts w:ascii="Arial" w:eastAsia="Times New Roman" w:hAnsi="Arial" w:cs="Arial"/>
           <w:color w:val="000000"/>
         </w:rPr>
+        <w:t>Sharon said, “One of the women who works for him is a recruiter who works out of her house in North Carolina</w:t>
+      </w:r>
+      <w:r>
+        <w:rPr>
+          <w:rFonts w:ascii="Arial" w:eastAsia="Times New Roman" w:hAnsi="Arial" w:cs="Arial"/>
+          <w:color w:val="000000"/>
+        </w:rPr>
+        <w:t>. She’s out</w:t>
+      </w:r>
+      <w:r>
+        <w:rPr>
+          <w:rFonts w:ascii="Arial" w:eastAsia="Times New Roman" w:hAnsi="Arial" w:cs="Arial"/>
+          <w:color w:val="000000"/>
+        </w:rPr>
+        <w:t xml:space="preserve"> too</w:t>
+      </w:r>
+      <w:r>
+        <w:rPr>
+          <w:rFonts w:ascii="Arial" w:eastAsia="Times New Roman" w:hAnsi="Arial" w:cs="Arial"/>
+          <w:color w:val="000000"/>
+        </w:rPr>
+        <w:t xml:space="preserve">. That leaves only Brandy </w:t>
+      </w:r>
+      <w:r>
+        <w:rPr>
+          <w:rFonts w:ascii="Arial" w:eastAsia="Times New Roman" w:hAnsi="Arial" w:cs="Arial"/>
+          <w:color w:val="000000"/>
+        </w:rPr>
+        <w:t>O</w:t>
+      </w:r>
+      <w:r>
+        <w:rPr>
+          <w:rFonts w:ascii="Arial" w:eastAsia="Times New Roman" w:hAnsi="Arial" w:cs="Arial"/>
+          <w:color w:val="000000"/>
+        </w:rPr>
+        <w:t>'</w:t>
+      </w:r>
+      <w:r>
+        <w:rPr>
+          <w:rFonts w:ascii="Arial" w:eastAsia="Times New Roman" w:hAnsi="Arial" w:cs="Arial"/>
+          <w:color w:val="000000"/>
+        </w:rPr>
+        <w:t>S</w:t>
+      </w:r>
+      <w:r>
+        <w:rPr>
+          <w:rFonts w:ascii="Arial" w:eastAsia="Times New Roman" w:hAnsi="Arial" w:cs="Arial"/>
+          <w:color w:val="000000"/>
+        </w:rPr>
+        <w:t>haughnessy</w:t>
+      </w:r>
+      <w:r>
+        <w:rPr>
+          <w:rFonts w:ascii="Arial" w:eastAsia="Times New Roman" w:hAnsi="Arial" w:cs="Arial"/>
+          <w:color w:val="000000"/>
+        </w:rPr>
+        <w:t xml:space="preserve">. “ </w:t>
+      </w:r>
+    </w:p>
+    <w:p>
+      <w:pPr>
+        <w:spacing w:after="240" w:line="360" w:lineRule="auto"/>
+        <w:rPr>
+          <w:rFonts w:ascii="Arial" w:eastAsia="Times New Roman" w:hAnsi="Arial" w:cs="Arial"/>
+          <w:color w:val="000000"/>
+        </w:rPr>
+      </w:pPr>
+      <w:r>
+        <w:rPr>
+          <w:rFonts w:ascii="Arial" w:eastAsia="Times New Roman" w:hAnsi="Arial" w:cs="Arial"/>
+          <w:color w:val="000000"/>
+        </w:rPr>
         <w:lastRenderedPageBreak/>
-        <w:t>Sharon said, “One of the women who works for him is a recruiter who works out of her house in North Carolina</w:t>
-      </w:r>
-      <w:r>
-        <w:rPr>
-          <w:rFonts w:ascii="Arial" w:eastAsia="Times New Roman" w:hAnsi="Arial" w:cs="Arial"/>
-          <w:color w:val="000000"/>
-        </w:rPr>
-        <w:t>. She’s out</w:t>
-      </w:r>
-      <w:r>
-        <w:rPr>
-          <w:rFonts w:ascii="Arial" w:eastAsia="Times New Roman" w:hAnsi="Arial" w:cs="Arial"/>
-          <w:color w:val="000000"/>
-        </w:rPr>
-        <w:t xml:space="preserve"> too</w:t>
-      </w:r>
-      <w:r>
-        <w:rPr>
-          <w:rFonts w:ascii="Arial" w:eastAsia="Times New Roman" w:hAnsi="Arial" w:cs="Arial"/>
-          <w:color w:val="000000"/>
-        </w:rPr>
-        <w:t xml:space="preserve">. That leaves only Brandy </w:t>
-      </w:r>
-      <w:r>
-        <w:rPr>
-          <w:rFonts w:ascii="Arial" w:eastAsia="Times New Roman" w:hAnsi="Arial" w:cs="Arial"/>
-          <w:color w:val="000000"/>
-        </w:rPr>
-        <w:t>O</w:t>
-      </w:r>
-      <w:r>
-        <w:rPr>
-          <w:rFonts w:ascii="Arial" w:eastAsia="Times New Roman" w:hAnsi="Arial" w:cs="Arial"/>
-          <w:color w:val="000000"/>
-        </w:rPr>
-        <w:t>'</w:t>
-      </w:r>
-      <w:r>
-        <w:rPr>
-          <w:rFonts w:ascii="Arial" w:eastAsia="Times New Roman" w:hAnsi="Arial" w:cs="Arial"/>
-          <w:color w:val="000000"/>
-        </w:rPr>
-        <w:t>S</w:t>
-      </w:r>
-      <w:r>
-        <w:rPr>
-          <w:rFonts w:ascii="Arial" w:eastAsia="Times New Roman" w:hAnsi="Arial" w:cs="Arial"/>
-          <w:color w:val="000000"/>
-        </w:rPr>
-        <w:t>haughnessy</w:t>
-      </w:r>
-      <w:r>
-        <w:rPr>
-          <w:rFonts w:ascii="Arial" w:eastAsia="Times New Roman" w:hAnsi="Arial" w:cs="Arial"/>
-          <w:color w:val="000000"/>
-        </w:rPr>
-        <w:t xml:space="preserve">. “ </w:t>
-      </w:r>
-    </w:p>
-    <w:p>
-      <w:pPr>
-        <w:spacing w:after="240" w:line="360" w:lineRule="auto"/>
-        <w:rPr>
-          <w:rFonts w:ascii="Arial" w:eastAsia="Times New Roman" w:hAnsi="Arial" w:cs="Arial"/>
-          <w:color w:val="000000"/>
-        </w:rPr>
-      </w:pPr>
-      <w:r>
-        <w:rPr>
-          <w:rFonts w:ascii="Arial" w:eastAsia="Times New Roman" w:hAnsi="Arial" w:cs="Arial"/>
-          <w:color w:val="000000"/>
-        </w:rPr>
         <w:t>Martinez said, “</w:t>
       </w:r>
       <w:r>
@@ -19177,7 +19540,199 @@
           <w:rFonts w:ascii="Arial" w:eastAsia="Times New Roman" w:hAnsi="Arial" w:cs="Arial"/>
           <w:color w:val="000000"/>
         </w:rPr>
-        <w:t xml:space="preserve"> Salmon had something to do with it</w:t>
+        <w:t xml:space="preserve"> Salmon had something to do with it. I had heard stories about Don and Steve having a fistfight once so maybe something similar happened. And, Don has the technical skills to hack the door. However, he was in Boston at the time and couldn’t have done it. I assume his alibi checks out.” Miles stopped and looked at Detective Martinez.</w:t>
+      </w:r>
+    </w:p>
+    <w:p>
+      <w:pPr>
+        <w:spacing w:after="240" w:line="360" w:lineRule="auto"/>
+        <w:rPr>
+          <w:rFonts w:ascii="Arial" w:eastAsia="Times New Roman" w:hAnsi="Arial" w:cs="Arial"/>
+          <w:color w:val="000000"/>
+        </w:rPr>
+      </w:pPr>
+      <w:r>
+        <w:rPr>
+          <w:rFonts w:ascii="Arial" w:eastAsia="Times New Roman" w:hAnsi="Arial" w:cs="Arial"/>
+          <w:color w:val="000000"/>
+        </w:rPr>
+        <w:t>“Yeah, he checked in at the Cambridge Marriott and was on the passenger list for his flights. I’m sure we could turn up some security cam video if need be.</w:t>
+      </w:r>
+      <w:r>
+        <w:rPr>
+          <w:rFonts w:ascii="Arial" w:eastAsia="Times New Roman" w:hAnsi="Arial" w:cs="Arial"/>
+          <w:color w:val="000000"/>
+        </w:rPr>
+        <w:t xml:space="preserve"> Pretty clearly he was in Boston at the time.</w:t>
+      </w:r>
+      <w:r>
+        <w:rPr>
+          <w:rFonts w:ascii="Arial" w:eastAsia="Times New Roman" w:hAnsi="Arial" w:cs="Arial"/>
+          <w:color w:val="000000"/>
+        </w:rPr>
+        <w:t>”</w:t>
+      </w:r>
+    </w:p>
+    <w:p>
+      <w:pPr>
+        <w:spacing w:after="240" w:line="360" w:lineRule="auto"/>
+        <w:rPr>
+          <w:rFonts w:ascii="Arial" w:eastAsia="Times New Roman" w:hAnsi="Arial" w:cs="Arial"/>
+          <w:color w:val="000000"/>
+        </w:rPr>
+      </w:pPr>
+      <w:r>
+        <w:rPr>
+          <w:rFonts w:ascii="Arial" w:eastAsia="Times New Roman" w:hAnsi="Arial" w:cs="Arial"/>
+          <w:color w:val="000000"/>
+        </w:rPr>
+        <w:t xml:space="preserve">Miles went on. </w:t>
+      </w:r>
+      <w:r>
+        <w:rPr>
+          <w:rFonts w:ascii="Arial" w:eastAsia="Times New Roman" w:hAnsi="Arial" w:cs="Arial"/>
+          <w:color w:val="000000"/>
+        </w:rPr>
+        <w:t xml:space="preserve">“That leads us to the final suspect. </w:t>
+      </w:r>
+      <w:r>
+        <w:rPr>
+          <w:rFonts w:ascii="Arial" w:eastAsia="Times New Roman" w:hAnsi="Arial" w:cs="Arial"/>
+          <w:color w:val="000000"/>
+        </w:rPr>
+        <w:t>Rick Clements killed Steve Tympani.” There was an audible gasp in the audience and stony silence from Rick. “</w:t>
+      </w:r>
+      <w:r>
+        <w:rPr>
+          <w:rFonts w:ascii="Arial" w:eastAsia="Times New Roman" w:hAnsi="Arial" w:cs="Arial"/>
+          <w:color w:val="000000"/>
+        </w:rPr>
+        <w:t xml:space="preserve">Like Anil, </w:t>
+      </w:r>
+      <w:r>
+        <w:rPr>
+          <w:rFonts w:ascii="Arial" w:eastAsia="Times New Roman" w:hAnsi="Arial" w:cs="Arial"/>
+          <w:color w:val="000000"/>
+        </w:rPr>
+        <w:t xml:space="preserve">Rick was </w:t>
+      </w:r>
+      <w:r>
+        <w:rPr>
+          <w:rFonts w:ascii="Arial" w:eastAsia="Times New Roman" w:hAnsi="Arial" w:cs="Arial"/>
+          <w:color w:val="000000"/>
+        </w:rPr>
+        <w:t xml:space="preserve">angry </w:t>
+      </w:r>
+      <w:r>
+        <w:rPr>
+          <w:rFonts w:ascii="Arial" w:eastAsia="Times New Roman" w:hAnsi="Arial" w:cs="Arial"/>
+          <w:color w:val="000000"/>
+        </w:rPr>
+        <w:t xml:space="preserve">that Steve was running the company into the ground. </w:t>
+      </w:r>
+      <w:r>
+        <w:rPr>
+          <w:rFonts w:ascii="Arial" w:eastAsia="Times New Roman" w:hAnsi="Arial" w:cs="Arial"/>
+          <w:color w:val="000000"/>
+        </w:rPr>
+        <w:t>Even worse, h</w:t>
+      </w:r>
+      <w:r>
+        <w:rPr>
+          <w:rFonts w:ascii="Arial" w:eastAsia="Times New Roman" w:hAnsi="Arial" w:cs="Arial"/>
+          <w:color w:val="000000"/>
+        </w:rPr>
+        <w:t xml:space="preserve">e hated the fact that Steve spent money on the makerspace. </w:t>
+      </w:r>
+      <w:r>
+        <w:rPr>
+          <w:rFonts w:ascii="Arial" w:eastAsia="Times New Roman" w:hAnsi="Arial" w:cs="Arial"/>
+          <w:color w:val="000000"/>
+        </w:rPr>
+        <w:t xml:space="preserve">I suspect he had an argument or confrontation with Steve about this early on Monday night before deciding to kill him. “ </w:t>
+      </w:r>
+    </w:p>
+    <w:p>
+      <w:pPr>
+        <w:spacing w:after="240" w:line="360" w:lineRule="auto"/>
+        <w:rPr>
+          <w:rFonts w:ascii="Arial" w:eastAsia="Times New Roman" w:hAnsi="Arial" w:cs="Arial"/>
+          <w:color w:val="000000"/>
+        </w:rPr>
+      </w:pPr>
+      <w:r>
+        <w:rPr>
+          <w:rFonts w:ascii="Arial" w:eastAsia="Times New Roman" w:hAnsi="Arial" w:cs="Arial"/>
+          <w:color w:val="000000"/>
+        </w:rPr>
+        <w:t>Martinez piped up, “Yes, that would explain how Clements knew what kind of scotch Tympani was drinking. Unless he’d been in the cave, he would have never known”</w:t>
+      </w:r>
+      <w:r>
+        <w:rPr>
+          <w:rFonts w:ascii="Arial" w:eastAsia="Times New Roman" w:hAnsi="Arial" w:cs="Arial"/>
+          <w:color w:val="000000"/>
+        </w:rPr>
+        <w:t xml:space="preserve"> </w:t>
+      </w:r>
+    </w:p>
+    <w:p>
+      <w:pPr>
+        <w:spacing w:after="240" w:line="360" w:lineRule="auto"/>
+        <w:rPr>
+          <w:rFonts w:ascii="Arial" w:eastAsia="Times New Roman" w:hAnsi="Arial" w:cs="Arial"/>
+          <w:color w:val="000000"/>
+        </w:rPr>
+      </w:pPr>
+      <w:r>
+        <w:rPr>
+          <w:rFonts w:ascii="Arial" w:eastAsia="Times New Roman" w:hAnsi="Arial" w:cs="Arial"/>
+          <w:color w:val="000000"/>
+        </w:rPr>
+        <w:t>Miles walked over to his computer bag and pulled out the key shaped tissue paper. He said, “I found this in the recycling bin nearest the cave door” and held it up. “It’s a piece of tissue paper shaped like a key. It has a brown ring around the outside and smells</w:t>
+      </w:r>
+      <w:r>
+        <w:rPr>
+          <w:rFonts w:ascii="Arial" w:eastAsia="Times New Roman" w:hAnsi="Arial" w:cs="Arial"/>
+          <w:color w:val="000000"/>
+        </w:rPr>
+        <w:t xml:space="preserve"> burned</w:t>
+      </w:r>
+      <w:r>
+        <w:rPr>
+          <w:rFonts w:ascii="Arial" w:eastAsia="Times New Roman" w:hAnsi="Arial" w:cs="Arial"/>
+          <w:color w:val="000000"/>
+        </w:rPr>
+        <w:t xml:space="preserve"> like it was cut with a laser cutter.” He walks over and hands the paper to Martinez. “If you notice it has faint blue lines in the tissue. I didn’t notice those until last night.”</w:t>
+      </w:r>
+    </w:p>
+    <w:p>
+      <w:pPr>
+        <w:spacing w:after="240" w:line="360" w:lineRule="auto"/>
+        <w:rPr>
+          <w:rFonts w:ascii="Arial" w:eastAsia="Times New Roman" w:hAnsi="Arial" w:cs="Arial"/>
+          <w:color w:val="000000"/>
+        </w:rPr>
+      </w:pPr>
+      <w:r>
+        <w:rPr>
+          <w:rFonts w:ascii="Arial" w:eastAsia="Times New Roman" w:hAnsi="Arial" w:cs="Arial"/>
+          <w:color w:val="000000"/>
+        </w:rPr>
+        <w:t>He continued, “After I found the paper, I checked out the laser cutter. The computer that controls the laser cutter is on the network. When you turn off the laser cutter, it just turns off the cutting hardware itself. It doesn’t turn o</w:t>
+      </w:r>
+      <w:r>
+        <w:rPr>
+          <w:rFonts w:ascii="Arial" w:eastAsia="Times New Roman" w:hAnsi="Arial" w:cs="Arial"/>
+          <w:color w:val="000000"/>
+        </w:rPr>
+        <w:t>f</w:t>
+      </w:r>
+      <w:r>
+        <w:rPr>
+          <w:rFonts w:ascii="Arial" w:eastAsia="Times New Roman" w:hAnsi="Arial" w:cs="Arial"/>
+          <w:color w:val="000000"/>
+        </w:rPr>
+        <w:t xml:space="preserve">f the controller. I was able to log onto the controller and see the last filename. Unfortunately, the file had been on a thumb drive and I wasn’t able to retrieve it. </w:t>
       </w:r>
       <w:proofErr w:type="gramStart"/>
       <w:r>
@@ -19185,7 +19740,7 @@
           <w:rFonts w:ascii="Arial" w:eastAsia="Times New Roman" w:hAnsi="Arial" w:cs="Arial"/>
           <w:color w:val="000000"/>
         </w:rPr>
-        <w:t xml:space="preserve">. </w:t>
+        <w:t>“ He</w:t>
       </w:r>
       <w:proofErr w:type="gramEnd"/>
       <w:r>
@@ -19193,255 +19748,6 @@
           <w:rFonts w:ascii="Arial" w:eastAsia="Times New Roman" w:hAnsi="Arial" w:cs="Arial"/>
           <w:color w:val="000000"/>
         </w:rPr>
-        <w:t>I had heard stories about Don and Steve having a fistfight once so maybe something similar happened</w:t>
-      </w:r>
-      <w:proofErr w:type="gramStart"/>
-      <w:r>
-        <w:rPr>
-          <w:rFonts w:ascii="Arial" w:eastAsia="Times New Roman" w:hAnsi="Arial" w:cs="Arial"/>
-          <w:color w:val="000000"/>
-        </w:rPr>
-        <w:t xml:space="preserve">. </w:t>
-      </w:r>
-      <w:proofErr w:type="gramEnd"/>
-      <w:r>
-        <w:rPr>
-          <w:rFonts w:ascii="Arial" w:eastAsia="Times New Roman" w:hAnsi="Arial" w:cs="Arial"/>
-          <w:color w:val="000000"/>
-        </w:rPr>
-        <w:t>And, Don has the technical skills to hack the door</w:t>
-      </w:r>
-      <w:proofErr w:type="gramStart"/>
-      <w:r>
-        <w:rPr>
-          <w:rFonts w:ascii="Arial" w:eastAsia="Times New Roman" w:hAnsi="Arial" w:cs="Arial"/>
-          <w:color w:val="000000"/>
-        </w:rPr>
-        <w:t xml:space="preserve">. </w:t>
-      </w:r>
-      <w:proofErr w:type="gramEnd"/>
-      <w:r>
-        <w:rPr>
-          <w:rFonts w:ascii="Arial" w:eastAsia="Times New Roman" w:hAnsi="Arial" w:cs="Arial"/>
-          <w:color w:val="000000"/>
-        </w:rPr>
-        <w:t>However, he was in Boston at the time and couldn’t have done it. I assume his alibi checks out.” Miles stopped and looked at Detective Martinez.</w:t>
-      </w:r>
-    </w:p>
-    <w:p>
-      <w:pPr>
-        <w:spacing w:after="240" w:line="360" w:lineRule="auto"/>
-        <w:rPr>
-          <w:rFonts w:ascii="Arial" w:eastAsia="Times New Roman" w:hAnsi="Arial" w:cs="Arial"/>
-          <w:color w:val="000000"/>
-        </w:rPr>
-      </w:pPr>
-      <w:r>
-        <w:rPr>
-          <w:rFonts w:ascii="Arial" w:eastAsia="Times New Roman" w:hAnsi="Arial" w:cs="Arial"/>
-          <w:color w:val="000000"/>
-        </w:rPr>
-        <w:t>“Yeah, he checked in at the Cambridge Marriott and was on the passenger list for his flights. I’m sure we could turn up some security cam video if need be.</w:t>
-      </w:r>
-      <w:r>
-        <w:rPr>
-          <w:rFonts w:ascii="Arial" w:eastAsia="Times New Roman" w:hAnsi="Arial" w:cs="Arial"/>
-          <w:color w:val="000000"/>
-        </w:rPr>
-        <w:t xml:space="preserve"> Pretty clearly he was in Boston at the time.</w:t>
-      </w:r>
-      <w:r>
-        <w:rPr>
-          <w:rFonts w:ascii="Arial" w:eastAsia="Times New Roman" w:hAnsi="Arial" w:cs="Arial"/>
-          <w:color w:val="000000"/>
-        </w:rPr>
-        <w:t>”</w:t>
-      </w:r>
-    </w:p>
-    <w:p>
-      <w:pPr>
-        <w:spacing w:after="240" w:line="360" w:lineRule="auto"/>
-        <w:rPr>
-          <w:rFonts w:ascii="Arial" w:eastAsia="Times New Roman" w:hAnsi="Arial" w:cs="Arial"/>
-          <w:color w:val="000000"/>
-        </w:rPr>
-      </w:pPr>
-      <w:r>
-        <w:rPr>
-          <w:rFonts w:ascii="Arial" w:eastAsia="Times New Roman" w:hAnsi="Arial" w:cs="Arial"/>
-          <w:color w:val="000000"/>
-        </w:rPr>
-        <w:t xml:space="preserve">Miles went on. </w:t>
-      </w:r>
-      <w:proofErr w:type="gramStart"/>
-      <w:r>
-        <w:rPr>
-          <w:rFonts w:ascii="Arial" w:eastAsia="Times New Roman" w:hAnsi="Arial" w:cs="Arial"/>
-          <w:color w:val="000000"/>
-        </w:rPr>
-        <w:t>“</w:t>
-      </w:r>
-      <w:proofErr w:type="gramEnd"/>
-      <w:r>
-        <w:rPr>
-          <w:rFonts w:ascii="Arial" w:eastAsia="Times New Roman" w:hAnsi="Arial" w:cs="Arial"/>
-          <w:color w:val="000000"/>
-        </w:rPr>
-        <w:t xml:space="preserve">That leads us to the final suspect. </w:t>
-      </w:r>
-      <w:r>
-        <w:rPr>
-          <w:rFonts w:ascii="Arial" w:eastAsia="Times New Roman" w:hAnsi="Arial" w:cs="Arial"/>
-          <w:color w:val="000000"/>
-        </w:rPr>
-        <w:t>Rick Clements killed Steve Tympani.” There was an audible gasp in the audience and stony silence from Rick. “</w:t>
-      </w:r>
-      <w:r>
-        <w:rPr>
-          <w:rFonts w:ascii="Arial" w:eastAsia="Times New Roman" w:hAnsi="Arial" w:cs="Arial"/>
-          <w:color w:val="000000"/>
-        </w:rPr>
-        <w:t xml:space="preserve">Like Anil, </w:t>
-      </w:r>
-      <w:r>
-        <w:rPr>
-          <w:rFonts w:ascii="Arial" w:eastAsia="Times New Roman" w:hAnsi="Arial" w:cs="Arial"/>
-          <w:color w:val="000000"/>
-        </w:rPr>
-        <w:t xml:space="preserve">Rick was </w:t>
-      </w:r>
-      <w:r>
-        <w:rPr>
-          <w:rFonts w:ascii="Arial" w:eastAsia="Times New Roman" w:hAnsi="Arial" w:cs="Arial"/>
-          <w:color w:val="000000"/>
-        </w:rPr>
-        <w:t xml:space="preserve">angry </w:t>
-      </w:r>
-      <w:r>
-        <w:rPr>
-          <w:rFonts w:ascii="Arial" w:eastAsia="Times New Roman" w:hAnsi="Arial" w:cs="Arial"/>
-          <w:color w:val="000000"/>
-        </w:rPr>
-        <w:t xml:space="preserve">that Steve was running the company into the ground. </w:t>
-      </w:r>
-      <w:r>
-        <w:rPr>
-          <w:rFonts w:ascii="Arial" w:eastAsia="Times New Roman" w:hAnsi="Arial" w:cs="Arial"/>
-          <w:color w:val="000000"/>
-        </w:rPr>
-        <w:t>Even worse, h</w:t>
-      </w:r>
-      <w:r>
-        <w:rPr>
-          <w:rFonts w:ascii="Arial" w:eastAsia="Times New Roman" w:hAnsi="Arial" w:cs="Arial"/>
-          <w:color w:val="000000"/>
-        </w:rPr>
-        <w:t xml:space="preserve">e hated the fact that Steve spent money on the makerspace. </w:t>
-      </w:r>
-      <w:r>
-        <w:rPr>
-          <w:rFonts w:ascii="Arial" w:eastAsia="Times New Roman" w:hAnsi="Arial" w:cs="Arial"/>
-          <w:color w:val="000000"/>
-        </w:rPr>
-        <w:t xml:space="preserve">I suspect he had an argument or confrontation with Steve about this early on Monday night before deciding to kill him. “ </w:t>
-      </w:r>
-    </w:p>
-    <w:p>
-      <w:pPr>
-        <w:spacing w:after="240" w:line="360" w:lineRule="auto"/>
-        <w:rPr>
-          <w:rFonts w:ascii="Arial" w:eastAsia="Times New Roman" w:hAnsi="Arial" w:cs="Arial"/>
-          <w:color w:val="000000"/>
-        </w:rPr>
-      </w:pPr>
-      <w:r>
-        <w:rPr>
-          <w:rFonts w:ascii="Arial" w:eastAsia="Times New Roman" w:hAnsi="Arial" w:cs="Arial"/>
-          <w:color w:val="000000"/>
-        </w:rPr>
-        <w:t>Martinez piped up, “Yes, that would explain how Clements knew what kind of scotch Tympani was drinking. Unless he’d been in the cave, he would have never known”</w:t>
-      </w:r>
-      <w:r>
-        <w:rPr>
-          <w:rFonts w:ascii="Arial" w:eastAsia="Times New Roman" w:hAnsi="Arial" w:cs="Arial"/>
-          <w:color w:val="000000"/>
-        </w:rPr>
-        <w:t xml:space="preserve"> </w:t>
-      </w:r>
-    </w:p>
-    <w:p>
-      <w:pPr>
-        <w:spacing w:after="240" w:line="360" w:lineRule="auto"/>
-        <w:rPr>
-          <w:rFonts w:ascii="Arial" w:eastAsia="Times New Roman" w:hAnsi="Arial" w:cs="Arial"/>
-          <w:color w:val="000000"/>
-        </w:rPr>
-      </w:pPr>
-      <w:r>
-        <w:rPr>
-          <w:rFonts w:ascii="Arial" w:eastAsia="Times New Roman" w:hAnsi="Arial" w:cs="Arial"/>
-          <w:color w:val="000000"/>
-        </w:rPr>
-        <w:t>Miles walked over to his computer bag and pulled out the key shaped tissue paper. He said, “I found this in the recycling bin nearest the cave door” and held it up. “It’s a piece of tissue paper shaped like a key. It has a brown ring around the outside and smells</w:t>
-      </w:r>
-      <w:r>
-        <w:rPr>
-          <w:rFonts w:ascii="Arial" w:eastAsia="Times New Roman" w:hAnsi="Arial" w:cs="Arial"/>
-          <w:color w:val="000000"/>
-        </w:rPr>
-        <w:t xml:space="preserve"> burned</w:t>
-      </w:r>
-      <w:r>
-        <w:rPr>
-          <w:rFonts w:ascii="Arial" w:eastAsia="Times New Roman" w:hAnsi="Arial" w:cs="Arial"/>
-          <w:color w:val="000000"/>
-        </w:rPr>
-        <w:t xml:space="preserve"> like it was cut with a laser cutter.” He walks over and hands the paper to Martinez. “If you notice it has faint blue lines in the tissue. I didn’t notice those until last night.”</w:t>
-      </w:r>
-    </w:p>
-    <w:p>
-      <w:pPr>
-        <w:spacing w:after="240" w:line="360" w:lineRule="auto"/>
-        <w:rPr>
-          <w:rFonts w:ascii="Arial" w:eastAsia="Times New Roman" w:hAnsi="Arial" w:cs="Arial"/>
-          <w:color w:val="000000"/>
-        </w:rPr>
-      </w:pPr>
-      <w:r>
-        <w:rPr>
-          <w:rFonts w:ascii="Arial" w:eastAsia="Times New Roman" w:hAnsi="Arial" w:cs="Arial"/>
-          <w:color w:val="000000"/>
-        </w:rPr>
-        <w:t>He continued, “After I found the paper, I checked out the laser cutter. The computer that controls the laser cutter is on the network. When you turn off the laser cutter, it just turns off the cutting hardware itself. It doesn’t turn o</w:t>
-      </w:r>
-      <w:r>
-        <w:rPr>
-          <w:rFonts w:ascii="Arial" w:eastAsia="Times New Roman" w:hAnsi="Arial" w:cs="Arial"/>
-          <w:color w:val="000000"/>
-        </w:rPr>
-        <w:t>f</w:t>
-      </w:r>
-      <w:r>
-        <w:rPr>
-          <w:rFonts w:ascii="Arial" w:eastAsia="Times New Roman" w:hAnsi="Arial" w:cs="Arial"/>
-          <w:color w:val="000000"/>
-        </w:rPr>
-        <w:t xml:space="preserve">f the controller. I was able to log onto the controller and see the last filename. Unfortunately, the file had been on a thumb drive and I wasn’t able to retrieve it. </w:t>
-      </w:r>
-      <w:proofErr w:type="gramStart"/>
-      <w:r>
-        <w:rPr>
-          <w:rFonts w:ascii="Arial" w:eastAsia="Times New Roman" w:hAnsi="Arial" w:cs="Arial"/>
-          <w:color w:val="000000"/>
-        </w:rPr>
-        <w:t>“ He</w:t>
-      </w:r>
-      <w:proofErr w:type="gramEnd"/>
-      <w:r>
-        <w:rPr>
-          <w:rFonts w:ascii="Arial" w:eastAsia="Times New Roman" w:hAnsi="Arial" w:cs="Arial"/>
-          <w:color w:val="000000"/>
-        </w:rPr>
         <w:t xml:space="preserve"> went to the whiteboard and wrote </w:t>
       </w:r>
       <w:r>
@@ -19463,21 +19769,7 @@
           <w:rFonts w:ascii="Arial" w:eastAsia="Times New Roman" w:hAnsi="Arial" w:cs="Arial"/>
           <w:color w:val="000000"/>
         </w:rPr>
-        <w:t xml:space="preserve"> </w:t>
-      </w:r>
-      <w:r>
-        <w:rPr>
-          <w:rFonts w:ascii="Arial" w:eastAsia="Times New Roman" w:hAnsi="Arial" w:cs="Arial"/>
-          <w:color w:val="000000"/>
-        </w:rPr>
-        <w:t>Cardice is a British term for dry ice.</w:t>
-      </w:r>
-      <w:r>
-        <w:rPr>
-          <w:rFonts w:ascii="Arial" w:eastAsia="Times New Roman" w:hAnsi="Arial" w:cs="Arial"/>
-          <w:color w:val="000000"/>
-        </w:rPr>
-        <w:t xml:space="preserve"> I had never heard of it before. Don might have known it too and I didn’t think Rick would know. </w:t>
+        <w:t xml:space="preserve"> Cardice is a British term for dry ice. I had never heard of it before. Don might have known it too and I didn’t think Rick would know. </w:t>
       </w:r>
       <w:r>
         <w:rPr>
@@ -21215,7 +21507,7 @@
       <w:rPr>
         <w:noProof/>
       </w:rPr>
-      <w:t>12/23/2018</w:t>
+      <w:t>12/29/2018</w:t>
     </w:r>
     <w:r>
       <w:rPr>

</xml_diff>

<commit_message>
edits to Pier 23 scene
</commit_message>
<xml_diff>
--- a/sublime_key_WIP_3.docx
+++ b/sublime_key_WIP_3.docx
@@ -4746,606 +4746,6 @@
         <w:spacing w:after="240" w:line="360" w:lineRule="auto"/>
         <w:rPr>
           <w:rFonts w:ascii="Arial" w:eastAsia="Times New Roman" w:hAnsi="Arial" w:cs="Arial"/>
-          <w:color w:val="000000"/>
-        </w:rPr>
-      </w:pPr>
-      <w:r>
-        <w:rPr>
-          <w:rFonts w:ascii="Arial" w:eastAsia="Times New Roman" w:hAnsi="Arial" w:cs="Arial"/>
-          <w:color w:val="000000"/>
-        </w:rPr>
-        <w:t xml:space="preserve">At Pier 23, </w:t>
-      </w:r>
-      <w:r>
-        <w:rPr>
-          <w:rFonts w:ascii="Arial" w:eastAsia="Times New Roman" w:hAnsi="Arial" w:cs="Arial"/>
-          <w:color w:val="000000"/>
-        </w:rPr>
-        <w:t xml:space="preserve">given that it was </w:t>
-      </w:r>
-      <w:proofErr w:type="spellStart"/>
-      <w:r>
-        <w:rPr>
-          <w:rFonts w:ascii="Arial" w:eastAsia="Times New Roman" w:hAnsi="Arial" w:cs="Arial"/>
-          <w:color w:val="000000"/>
-        </w:rPr>
-        <w:t>mid afternoon</w:t>
-      </w:r>
-      <w:proofErr w:type="spellEnd"/>
-      <w:r>
-        <w:rPr>
-          <w:rFonts w:ascii="Arial" w:eastAsia="Times New Roman" w:hAnsi="Arial" w:cs="Arial"/>
-          <w:color w:val="000000"/>
-        </w:rPr>
-        <w:t xml:space="preserve"> on a weekday, there were only a few people there besides the Tympani Industries folks. Miles stopped at the bar to pick up a pint of Lagunitas IPA before sitting </w:t>
-      </w:r>
-      <w:r>
-        <w:rPr>
-          <w:rFonts w:ascii="Arial" w:eastAsia="Times New Roman" w:hAnsi="Arial" w:cs="Arial"/>
-          <w:color w:val="000000"/>
-        </w:rPr>
-        <w:lastRenderedPageBreak/>
-        <w:t>down. T</w:t>
-      </w:r>
-      <w:r>
-        <w:rPr>
-          <w:rFonts w:ascii="Arial" w:eastAsia="Times New Roman" w:hAnsi="Arial" w:cs="Arial"/>
-          <w:color w:val="000000"/>
-        </w:rPr>
-        <w:t>he</w:t>
-      </w:r>
-      <w:r>
-        <w:rPr>
-          <w:rFonts w:ascii="Arial" w:eastAsia="Times New Roman" w:hAnsi="Arial" w:cs="Arial"/>
-          <w:color w:val="000000"/>
-        </w:rPr>
-        <w:t xml:space="preserve">re were </w:t>
-      </w:r>
-      <w:r>
-        <w:rPr>
-          <w:rFonts w:ascii="Arial" w:eastAsia="Times New Roman" w:hAnsi="Arial" w:cs="Arial"/>
-          <w:color w:val="000000"/>
-        </w:rPr>
-        <w:t>three</w:t>
-      </w:r>
-      <w:r>
-        <w:rPr>
-          <w:rFonts w:ascii="Arial" w:eastAsia="Times New Roman" w:hAnsi="Arial" w:cs="Arial"/>
-          <w:color w:val="000000"/>
-        </w:rPr>
-        <w:t xml:space="preserve"> tables of Tympani </w:t>
-      </w:r>
-      <w:r>
-        <w:rPr>
-          <w:rFonts w:ascii="Arial" w:eastAsia="Times New Roman" w:hAnsi="Arial" w:cs="Arial"/>
-          <w:color w:val="000000"/>
-        </w:rPr>
-        <w:t>people</w:t>
-      </w:r>
-      <w:r>
-        <w:rPr>
-          <w:rFonts w:ascii="Arial" w:eastAsia="Times New Roman" w:hAnsi="Arial" w:cs="Arial"/>
-          <w:color w:val="000000"/>
-        </w:rPr>
-        <w:t xml:space="preserve"> already there. As he passed one of the tables, he said hi to Anna, one of the IT engineers he </w:t>
-      </w:r>
-      <w:proofErr w:type="spellStart"/>
-      <w:r>
-        <w:rPr>
-          <w:rFonts w:ascii="Arial" w:eastAsia="Times New Roman" w:hAnsi="Arial" w:cs="Arial"/>
-          <w:color w:val="000000"/>
-        </w:rPr>
-        <w:t>kinda</w:t>
-      </w:r>
-      <w:proofErr w:type="spellEnd"/>
-      <w:r>
-        <w:rPr>
-          <w:rFonts w:ascii="Arial" w:eastAsia="Times New Roman" w:hAnsi="Arial" w:cs="Arial"/>
-          <w:color w:val="000000"/>
-        </w:rPr>
-        <w:t xml:space="preserve"> knew, sitting with a table full of other people in IT who he didn’t know. He saw several of his team members and his boss in animated conversation at one table. </w:t>
-      </w:r>
-      <w:r>
-        <w:rPr>
-          <w:rFonts w:ascii="Arial" w:eastAsia="Times New Roman" w:hAnsi="Arial" w:cs="Arial"/>
-          <w:color w:val="000000"/>
-        </w:rPr>
-        <w:t>From the dirty pint glasses on the table, they were into their second or third beers by now.</w:t>
-      </w:r>
-    </w:p>
-    <w:p>
-      <w:pPr>
-        <w:spacing w:after="240" w:line="360" w:lineRule="auto"/>
-        <w:rPr>
-          <w:rFonts w:ascii="Arial" w:eastAsia="Times New Roman" w:hAnsi="Arial" w:cs="Arial"/>
-          <w:color w:val="000000"/>
-        </w:rPr>
-      </w:pPr>
-      <w:r>
-        <w:rPr>
-          <w:rFonts w:ascii="Arial" w:eastAsia="Times New Roman" w:hAnsi="Arial" w:cs="Arial"/>
-          <w:color w:val="000000"/>
-        </w:rPr>
-        <w:t>He stole a chair from an empty table and squeezed i</w:t>
-      </w:r>
-      <w:r>
-        <w:rPr>
-          <w:rFonts w:ascii="Arial" w:eastAsia="Times New Roman" w:hAnsi="Arial" w:cs="Arial"/>
-          <w:color w:val="000000"/>
-        </w:rPr>
-        <w:t>n</w:t>
-      </w:r>
-      <w:r>
-        <w:rPr>
-          <w:rFonts w:ascii="Arial" w:eastAsia="Times New Roman" w:hAnsi="Arial" w:cs="Arial"/>
-          <w:color w:val="000000"/>
-        </w:rPr>
-        <w:t xml:space="preserve">. He said hi to Lisa, and to three other programmers. Two were somewhat older Russian guys, Alex and Misha. At least older for a startup – like maybe in their early 50s. They both spoke perfect but accented English. </w:t>
-      </w:r>
-      <w:r>
-        <w:rPr>
-          <w:rFonts w:ascii="Arial" w:eastAsia="Times New Roman" w:hAnsi="Arial" w:cs="Arial"/>
-          <w:color w:val="000000"/>
-        </w:rPr>
-        <w:t xml:space="preserve">They were two of the only smokers in the office and could often be seen standing around the outside of the building with their cigarettes. The other guy was an Indian programmer named Ravi. He was a jovial sort in social situations and could get boisterous with a couple of beers in him. </w:t>
-      </w:r>
-    </w:p>
-    <w:p>
-      <w:pPr>
-        <w:spacing w:after="240" w:line="360" w:lineRule="auto"/>
-        <w:rPr>
-          <w:rFonts w:ascii="Arial" w:eastAsia="Times New Roman" w:hAnsi="Arial" w:cs="Arial"/>
-          <w:color w:val="000000"/>
-        </w:rPr>
-      </w:pPr>
-      <w:r>
-        <w:rPr>
-          <w:rFonts w:ascii="Arial" w:eastAsia="Times New Roman" w:hAnsi="Arial" w:cs="Arial"/>
-          <w:color w:val="000000"/>
-        </w:rPr>
-        <w:t xml:space="preserve">Ravi and Alex were arguing about some sporting situation. Ravi </w:t>
-      </w:r>
-      <w:r>
-        <w:rPr>
-          <w:rFonts w:ascii="Arial" w:eastAsia="Times New Roman" w:hAnsi="Arial" w:cs="Arial"/>
-          <w:color w:val="000000"/>
-        </w:rPr>
-        <w:t>turned to Miles, “Alex says the Russian National Basketball teams were better than today’s NBA teams.”</w:t>
-      </w:r>
-    </w:p>
-    <w:p>
-      <w:pPr>
-        <w:spacing w:after="240" w:line="360" w:lineRule="auto"/>
-        <w:rPr>
-          <w:rFonts w:ascii="Arial" w:eastAsia="Times New Roman" w:hAnsi="Arial" w:cs="Arial"/>
-          <w:color w:val="000000"/>
-        </w:rPr>
-      </w:pPr>
-      <w:r>
-        <w:rPr>
-          <w:rFonts w:ascii="Arial" w:eastAsia="Times New Roman" w:hAnsi="Arial" w:cs="Arial"/>
-          <w:color w:val="000000"/>
-        </w:rPr>
-        <w:t>Alex said “Best basketball team of all time was Soviet Olympic team in 1988. Could beat the Warriors 2014 team easy.”</w:t>
-      </w:r>
-    </w:p>
-    <w:p>
-      <w:pPr>
-        <w:spacing w:after="240" w:line="360" w:lineRule="auto"/>
-        <w:rPr>
-          <w:rFonts w:ascii="Arial" w:eastAsia="Times New Roman" w:hAnsi="Arial" w:cs="Arial"/>
-          <w:color w:val="000000"/>
-        </w:rPr>
-      </w:pPr>
-      <w:r>
-        <w:rPr>
-          <w:rFonts w:ascii="Arial" w:eastAsia="Times New Roman" w:hAnsi="Arial" w:cs="Arial"/>
-          <w:color w:val="000000"/>
-        </w:rPr>
-        <w:t>Ravi and Alex argued about the different players on the team, who would guard who and how successful they’d be. Ravi said that nobody on that team could guard Steph Curry. Alex shrugged, “</w:t>
-      </w:r>
-      <w:r>
-        <w:rPr>
-          <w:rFonts w:ascii="Arial" w:eastAsia="Times New Roman" w:hAnsi="Arial" w:cs="Arial"/>
-          <w:color w:val="000000"/>
-        </w:rPr>
-        <w:t xml:space="preserve">Might get hit by elbow. </w:t>
-      </w:r>
-      <w:r>
-        <w:rPr>
-          <w:rFonts w:ascii="Arial" w:eastAsia="Times New Roman" w:hAnsi="Arial" w:cs="Arial"/>
-          <w:color w:val="000000"/>
-        </w:rPr>
-        <w:t>No flagrant foul</w:t>
-      </w:r>
-      <w:r>
-        <w:rPr>
-          <w:rFonts w:ascii="Arial" w:eastAsia="Times New Roman" w:hAnsi="Arial" w:cs="Arial"/>
-          <w:color w:val="000000"/>
-        </w:rPr>
-        <w:t xml:space="preserve">s </w:t>
-      </w:r>
-      <w:r>
-        <w:rPr>
-          <w:rFonts w:ascii="Arial" w:eastAsia="Times New Roman" w:hAnsi="Arial" w:cs="Arial"/>
-          <w:color w:val="000000"/>
-        </w:rPr>
-        <w:t xml:space="preserve">in </w:t>
-      </w:r>
-      <w:r>
-        <w:rPr>
-          <w:rFonts w:ascii="Arial" w:eastAsia="Times New Roman" w:hAnsi="Arial" w:cs="Arial"/>
-          <w:color w:val="000000"/>
-        </w:rPr>
-        <w:t>‘</w:t>
-      </w:r>
-      <w:r>
-        <w:rPr>
-          <w:rFonts w:ascii="Arial" w:eastAsia="Times New Roman" w:hAnsi="Arial" w:cs="Arial"/>
-          <w:color w:val="000000"/>
-        </w:rPr>
-        <w:t xml:space="preserve">80s. </w:t>
-      </w:r>
-      <w:r>
-        <w:rPr>
-          <w:rFonts w:ascii="Arial" w:eastAsia="Times New Roman" w:hAnsi="Arial" w:cs="Arial"/>
-          <w:color w:val="000000"/>
-        </w:rPr>
-        <w:t>It’s h</w:t>
-      </w:r>
-      <w:r>
-        <w:rPr>
-          <w:rFonts w:ascii="Arial" w:eastAsia="Times New Roman" w:hAnsi="Arial" w:cs="Arial"/>
-          <w:color w:val="000000"/>
-        </w:rPr>
-        <w:t>ard to shoot straight with concussion.”</w:t>
-      </w:r>
-    </w:p>
-    <w:p>
-      <w:pPr>
-        <w:spacing w:after="240" w:line="360" w:lineRule="auto"/>
-        <w:rPr>
-          <w:rFonts w:ascii="Arial" w:eastAsia="Times New Roman" w:hAnsi="Arial" w:cs="Arial"/>
-          <w:color w:val="000000"/>
-        </w:rPr>
-      </w:pPr>
-      <w:r>
-        <w:rPr>
-          <w:rFonts w:ascii="Arial" w:eastAsia="Times New Roman" w:hAnsi="Arial" w:cs="Arial"/>
-          <w:color w:val="000000"/>
-        </w:rPr>
-        <w:t xml:space="preserve">Ravi didn’t have an answer for that and changed the subject. “What do you think of the US president. </w:t>
-      </w:r>
-      <w:r>
-        <w:rPr>
-          <w:rFonts w:ascii="Arial" w:eastAsia="Times New Roman" w:hAnsi="Arial" w:cs="Arial"/>
-          <w:color w:val="000000"/>
-        </w:rPr>
-        <w:t>He reminds me of the Indian Prime Minister – they’re both larger than life characters.</w:t>
-      </w:r>
-      <w:r>
-        <w:rPr>
-          <w:rFonts w:ascii="Arial" w:eastAsia="Times New Roman" w:hAnsi="Arial" w:cs="Arial"/>
-          <w:color w:val="000000"/>
-        </w:rPr>
-        <w:t xml:space="preserve"> I like him</w:t>
-      </w:r>
-      <w:r>
-        <w:rPr>
-          <w:rFonts w:ascii="Arial" w:eastAsia="Times New Roman" w:hAnsi="Arial" w:cs="Arial"/>
-          <w:color w:val="000000"/>
-        </w:rPr>
-        <w:t>”, he said approvingly.  Someone at the next table glared at him.</w:t>
-      </w:r>
-    </w:p>
-    <w:p>
-      <w:pPr>
-        <w:spacing w:after="240" w:line="360" w:lineRule="auto"/>
-        <w:rPr>
-          <w:rFonts w:ascii="Arial" w:eastAsia="Times New Roman" w:hAnsi="Arial" w:cs="Arial"/>
-          <w:color w:val="000000"/>
-        </w:rPr>
-      </w:pPr>
-      <w:r>
-        <w:rPr>
-          <w:rFonts w:ascii="Arial" w:eastAsia="Times New Roman" w:hAnsi="Arial" w:cs="Arial"/>
-          <w:color w:val="000000"/>
-        </w:rPr>
-        <w:t xml:space="preserve">Lisa </w:t>
-      </w:r>
-      <w:r>
-        <w:rPr>
-          <w:rFonts w:ascii="Arial" w:eastAsia="Times New Roman" w:hAnsi="Arial" w:cs="Arial"/>
-          <w:color w:val="000000"/>
-        </w:rPr>
-        <w:t>deftly</w:t>
-      </w:r>
-      <w:r>
-        <w:rPr>
-          <w:rFonts w:ascii="Arial" w:eastAsia="Times New Roman" w:hAnsi="Arial" w:cs="Arial"/>
-          <w:color w:val="000000"/>
-        </w:rPr>
-        <w:t xml:space="preserve"> change</w:t>
-      </w:r>
-      <w:r>
-        <w:rPr>
-          <w:rFonts w:ascii="Arial" w:eastAsia="Times New Roman" w:hAnsi="Arial" w:cs="Arial"/>
-          <w:color w:val="000000"/>
-        </w:rPr>
-        <w:t>d</w:t>
-      </w:r>
-      <w:r>
-        <w:rPr>
-          <w:rFonts w:ascii="Arial" w:eastAsia="Times New Roman" w:hAnsi="Arial" w:cs="Arial"/>
-          <w:color w:val="000000"/>
-        </w:rPr>
-        <w:t xml:space="preserve"> the subject. She asked Miles about someone who they both worked with when Miles was an intern. </w:t>
-      </w:r>
-      <w:r>
-        <w:rPr>
-          <w:rFonts w:ascii="Arial" w:eastAsia="Times New Roman" w:hAnsi="Arial" w:cs="Arial"/>
-          <w:color w:val="000000"/>
-        </w:rPr>
-        <w:t>He</w:t>
-      </w:r>
-      <w:r>
-        <w:rPr>
-          <w:rFonts w:ascii="Arial" w:eastAsia="Times New Roman" w:hAnsi="Arial" w:cs="Arial"/>
-          <w:color w:val="000000"/>
-        </w:rPr>
-        <w:t xml:space="preserve"> just started his own company</w:t>
-      </w:r>
-      <w:r>
-        <w:rPr>
-          <w:rFonts w:ascii="Arial" w:eastAsia="Times New Roman" w:hAnsi="Arial" w:cs="Arial"/>
-          <w:color w:val="000000"/>
-        </w:rPr>
-        <w:t xml:space="preserve"> in Sunnyvale. Ravi asked if Rick worked at this previous company too. </w:t>
-      </w:r>
-    </w:p>
-    <w:p>
-      <w:pPr>
-        <w:spacing w:after="240" w:line="360" w:lineRule="auto"/>
-        <w:rPr>
-          <w:rFonts w:ascii="Arial" w:eastAsia="Times New Roman" w:hAnsi="Arial" w:cs="Arial"/>
-          <w:color w:val="000000"/>
-        </w:rPr>
-      </w:pPr>
-      <w:r>
-        <w:rPr>
-          <w:rFonts w:ascii="Arial" w:eastAsia="Times New Roman" w:hAnsi="Arial" w:cs="Arial"/>
-          <w:color w:val="000000"/>
-        </w:rPr>
-        <w:t xml:space="preserve">Lisa said, “No, he used to work at Apple. He </w:t>
-      </w:r>
-      <w:r>
-        <w:rPr>
-          <w:rFonts w:ascii="Arial" w:eastAsia="Times New Roman" w:hAnsi="Arial" w:cs="Arial"/>
-          <w:color w:val="000000"/>
-        </w:rPr>
-        <w:t xml:space="preserve">was working on IoT (Internet of Things) devices. He was there for years. He ended up being a chief architect of their IoT products. Steve was somehow involved as an advisor of some sort. That’s how they knew each other. Steve told me he thought the devices that Rick was working on were very cool and far ahead of anything available commercially. Anyway, when Apple decided not to ship them, Rick </w:t>
-      </w:r>
-      <w:proofErr w:type="gramStart"/>
-      <w:r>
-        <w:rPr>
-          <w:rFonts w:ascii="Arial" w:eastAsia="Times New Roman" w:hAnsi="Arial" w:cs="Arial"/>
-          <w:color w:val="000000"/>
-        </w:rPr>
-        <w:t>quit</w:t>
-      </w:r>
-      <w:proofErr w:type="gramEnd"/>
-      <w:r>
-        <w:rPr>
-          <w:rFonts w:ascii="Arial" w:eastAsia="Times New Roman" w:hAnsi="Arial" w:cs="Arial"/>
-          <w:color w:val="000000"/>
-        </w:rPr>
-        <w:t xml:space="preserve"> and Steve hired him. From some of the stuff that Rick does, I’m pretty sure this is the first startup he’s ever worked for. He keeps trying to do things the way they did it at Apple. Sometimes that’s great and sometimes it doesn’t work for a company of our size.</w:t>
-      </w:r>
-    </w:p>
-    <w:p>
-      <w:pPr>
-        <w:spacing w:after="240" w:line="360" w:lineRule="auto"/>
-        <w:rPr>
-          <w:rFonts w:ascii="Arial" w:eastAsia="Times New Roman" w:hAnsi="Arial" w:cs="Arial"/>
-          <w:color w:val="000000"/>
-        </w:rPr>
-      </w:pPr>
-      <w:r>
-        <w:rPr>
-          <w:rFonts w:ascii="Arial" w:eastAsia="Times New Roman" w:hAnsi="Arial" w:cs="Arial"/>
-          <w:color w:val="000000"/>
-        </w:rPr>
-        <w:lastRenderedPageBreak/>
-        <w:t xml:space="preserve">They continued to talk about people who they used to work with and where they were now. One guy had quit the tech business to start a brewery. Plenty of others moved around between the big tech companies in the local area. </w:t>
-      </w:r>
-    </w:p>
-    <w:p>
-      <w:pPr>
-        <w:spacing w:after="240" w:line="360" w:lineRule="auto"/>
-        <w:rPr>
-          <w:rFonts w:ascii="Arial" w:eastAsia="Times New Roman" w:hAnsi="Arial" w:cs="Arial"/>
-          <w:color w:val="000000"/>
-        </w:rPr>
-      </w:pPr>
-      <w:r>
-        <w:rPr>
-          <w:rFonts w:ascii="Arial" w:eastAsia="Times New Roman" w:hAnsi="Arial" w:cs="Arial"/>
-          <w:color w:val="000000"/>
-        </w:rPr>
-        <w:t xml:space="preserve">Lisa asked Miles if he was still with the girlfriend that he had when they worked together before. Miles said “No, she went to Pittsburgh for grad school and I didn’t want to follow. My parent’s live in Alameda and I have other family in the area. Besides, all the best tech jobs are here. Neither of us wanted a </w:t>
-      </w:r>
-      <w:r>
-        <w:rPr>
-          <w:rFonts w:ascii="Arial" w:eastAsia="Times New Roman" w:hAnsi="Arial" w:cs="Arial"/>
-          <w:color w:val="000000"/>
-        </w:rPr>
-        <w:t>long-distance</w:t>
-      </w:r>
-      <w:r>
-        <w:rPr>
-          <w:rFonts w:ascii="Arial" w:eastAsia="Times New Roman" w:hAnsi="Arial" w:cs="Arial"/>
-          <w:color w:val="000000"/>
-        </w:rPr>
-        <w:t xml:space="preserve"> relationship, so we split. “</w:t>
-      </w:r>
-    </w:p>
-    <w:p>
-      <w:pPr>
-        <w:spacing w:after="240" w:line="360" w:lineRule="auto"/>
-        <w:rPr>
-          <w:rFonts w:ascii="Arial" w:eastAsia="Times New Roman" w:hAnsi="Arial" w:cs="Arial"/>
-          <w:color w:val="000000"/>
-        </w:rPr>
-      </w:pPr>
-      <w:r>
-        <w:rPr>
-          <w:rFonts w:ascii="Arial" w:eastAsia="Times New Roman" w:hAnsi="Arial" w:cs="Arial"/>
-          <w:color w:val="000000"/>
-        </w:rPr>
-        <w:t>Lisa said “Oh that’s too bad. I liked her the one time I met her.”</w:t>
-      </w:r>
-    </w:p>
-    <w:p>
-      <w:pPr>
-        <w:spacing w:after="240" w:line="360" w:lineRule="auto"/>
-        <w:rPr>
-          <w:rFonts w:ascii="Arial" w:eastAsia="Times New Roman" w:hAnsi="Arial" w:cs="Arial"/>
-          <w:color w:val="000000"/>
-        </w:rPr>
-      </w:pPr>
-      <w:r>
-        <w:rPr>
-          <w:rFonts w:ascii="Arial" w:eastAsia="Times New Roman" w:hAnsi="Arial" w:cs="Arial"/>
-          <w:color w:val="000000"/>
-        </w:rPr>
-        <w:t>Miles said, “Yeah, she’s great. We’re still friends on social media, but she’s</w:t>
-      </w:r>
-      <w:r>
-        <w:rPr>
-          <w:rFonts w:ascii="Arial" w:eastAsia="Times New Roman" w:hAnsi="Arial" w:cs="Arial"/>
-          <w:color w:val="000000"/>
-        </w:rPr>
-        <w:t xml:space="preserve"> got someone new and I’m over it. “</w:t>
-      </w:r>
-    </w:p>
-    <w:p>
-      <w:pPr>
-        <w:spacing w:after="240" w:line="360" w:lineRule="auto"/>
-        <w:rPr>
-          <w:rFonts w:ascii="Arial" w:eastAsia="Times New Roman" w:hAnsi="Arial" w:cs="Arial"/>
-          <w:color w:val="000000"/>
-        </w:rPr>
-      </w:pPr>
-      <w:r>
-        <w:rPr>
-          <w:rFonts w:ascii="Arial" w:eastAsia="Times New Roman" w:hAnsi="Arial" w:cs="Arial"/>
-          <w:color w:val="000000"/>
-        </w:rPr>
-        <w:t xml:space="preserve">A few minutes after 5, Lisa got up and said she had to leave to catch the ferry to Marin County where she lived.  </w:t>
-      </w:r>
-      <w:r>
-        <w:rPr>
-          <w:rFonts w:ascii="Arial" w:eastAsia="Times New Roman" w:hAnsi="Arial" w:cs="Arial"/>
-          <w:color w:val="000000"/>
-        </w:rPr>
-        <w:t xml:space="preserve">As they continued drinking and talking, other developers drifted in and out of the conversation. At one point, Alex ordered a round of vodka shots for the table to drink a toast to the memory of Steve. </w:t>
-      </w:r>
-      <w:r>
-        <w:rPr>
-          <w:rFonts w:ascii="Arial" w:eastAsia="Times New Roman" w:hAnsi="Arial" w:cs="Arial"/>
-          <w:color w:val="000000"/>
-        </w:rPr>
-        <w:t xml:space="preserve">Misha could leave it at one toast and ordered another </w:t>
-      </w:r>
-      <w:r>
-        <w:rPr>
-          <w:rFonts w:ascii="Arial" w:eastAsia="Times New Roman" w:hAnsi="Arial" w:cs="Arial"/>
-          <w:color w:val="000000"/>
-        </w:rPr>
-        <w:t>round of vodka</w:t>
-      </w:r>
-      <w:r>
-        <w:rPr>
-          <w:rFonts w:ascii="Arial" w:eastAsia="Times New Roman" w:hAnsi="Arial" w:cs="Arial"/>
-          <w:color w:val="000000"/>
-        </w:rPr>
-        <w:t xml:space="preserve">. </w:t>
-      </w:r>
-      <w:r>
-        <w:rPr>
-          <w:rFonts w:ascii="Arial" w:eastAsia="Times New Roman" w:hAnsi="Arial" w:cs="Arial"/>
-          <w:color w:val="000000"/>
-        </w:rPr>
-        <w:t xml:space="preserve">Miles </w:t>
-      </w:r>
-      <w:r>
-        <w:rPr>
-          <w:rFonts w:ascii="Arial" w:eastAsia="Times New Roman" w:hAnsi="Arial" w:cs="Arial"/>
-          <w:color w:val="000000"/>
-        </w:rPr>
-        <w:t xml:space="preserve">avoided the vodka </w:t>
-      </w:r>
-      <w:bookmarkStart w:id="0" w:name="_GoBack"/>
-      <w:bookmarkEnd w:id="0"/>
-      <w:r>
-        <w:rPr>
-          <w:rFonts w:ascii="Arial" w:eastAsia="Times New Roman" w:hAnsi="Arial" w:cs="Arial"/>
-          <w:color w:val="000000"/>
-        </w:rPr>
-        <w:t xml:space="preserve">and kept with the beer. </w:t>
-      </w:r>
-    </w:p>
-    <w:p>
-      <w:pPr>
-        <w:spacing w:after="240" w:line="360" w:lineRule="auto"/>
-        <w:rPr>
-          <w:rFonts w:ascii="Arial" w:eastAsia="Times New Roman" w:hAnsi="Arial" w:cs="Arial"/>
-          <w:color w:val="000000"/>
-        </w:rPr>
-      </w:pPr>
-      <w:r>
-        <w:rPr>
-          <w:rFonts w:ascii="Arial" w:eastAsia="Times New Roman" w:hAnsi="Arial" w:cs="Arial"/>
-          <w:color w:val="000000"/>
-        </w:rPr>
-        <w:t xml:space="preserve">The waitress came over to clear the table and flirted with Miles. Miles had been at that bar several times after work, but didn’t remember this waitress. She apparently had remembered him. In his semi-inebriated state, he briefly thought about asking her out to dinner. He wasn’t quite drunk enough to ask out a waitress. </w:t>
-      </w:r>
-    </w:p>
-    <w:p>
-      <w:pPr>
-        <w:spacing w:after="240" w:line="360" w:lineRule="auto"/>
-        <w:rPr>
-          <w:rFonts w:ascii="Arial" w:eastAsia="Times New Roman" w:hAnsi="Arial" w:cs="Arial"/>
-          <w:color w:val="000000"/>
-        </w:rPr>
-      </w:pPr>
-      <w:r>
-        <w:rPr>
-          <w:rFonts w:ascii="Arial" w:eastAsia="Times New Roman" w:hAnsi="Arial" w:cs="Arial"/>
-          <w:color w:val="000000"/>
-        </w:rPr>
-        <w:t xml:space="preserve">As afternoon turned to evening, </w:t>
-      </w:r>
-      <w:r>
-        <w:rPr>
-          <w:rFonts w:ascii="Arial" w:eastAsia="Times New Roman" w:hAnsi="Arial" w:cs="Arial"/>
-          <w:color w:val="000000"/>
-        </w:rPr>
-        <w:t>Miles decided to leave before it got too late and he got too wasted.</w:t>
-      </w:r>
-      <w:r>
-        <w:rPr>
-          <w:rFonts w:ascii="Arial" w:eastAsia="Times New Roman" w:hAnsi="Arial" w:cs="Arial"/>
-          <w:color w:val="000000"/>
-        </w:rPr>
-        <w:t xml:space="preserve"> It was grey, gloomy with some mist in the fog on the Embarcadero, but it felt good to be outside in the fresh air. He walked the mile or two towards the ballpark to his apartment. </w:t>
-      </w:r>
-    </w:p>
-    <w:p>
-      <w:pPr>
-        <w:spacing w:after="240" w:line="360" w:lineRule="auto"/>
-        <w:rPr>
-          <w:rFonts w:ascii="Arial" w:eastAsia="Times New Roman" w:hAnsi="Arial" w:cs="Arial"/>
           <w:i/>
           <w:color w:val="000000"/>
           <w:sz w:val="16"/>
@@ -5407,6 +4807,7 @@
           <w:rFonts w:ascii="Arial" w:eastAsia="Times New Roman" w:hAnsi="Arial" w:cs="Arial"/>
           <w:color w:val="000000"/>
         </w:rPr>
+        <w:lastRenderedPageBreak/>
         <w:t xml:space="preserve">While Miles was hacking into the laser cutter controller, </w:t>
       </w:r>
       <w:r>
@@ -5465,7 +4866,6 @@
           <w:rFonts w:ascii="Arial" w:eastAsia="Times New Roman" w:hAnsi="Arial" w:cs="Arial"/>
           <w:color w:val="000000"/>
         </w:rPr>
-        <w:lastRenderedPageBreak/>
         <w:t>Joel</w:t>
       </w:r>
       <w:r>
@@ -5819,6 +5219,7 @@
           <w:rFonts w:ascii="Arial" w:eastAsia="Times New Roman" w:hAnsi="Arial" w:cs="Arial"/>
           <w:color w:val="000000"/>
         </w:rPr>
+        <w:lastRenderedPageBreak/>
         <w:t>Martinez agreed.</w:t>
       </w:r>
       <w:r>
@@ -5889,15 +5290,7 @@
           <w:rFonts w:ascii="Arial" w:eastAsia="Times New Roman" w:hAnsi="Arial" w:cs="Arial"/>
           <w:color w:val="000000"/>
         </w:rPr>
-        <w:t xml:space="preserve"> said, “It was a typical day yesterday. Before our meeting, I looked at the receptionist’s calendar. There was a meeting with a vendor, one of </w:t>
-      </w:r>
-      <w:r>
-        <w:rPr>
-          <w:rFonts w:ascii="Arial" w:eastAsia="Times New Roman" w:hAnsi="Arial" w:cs="Arial"/>
-          <w:color w:val="000000"/>
-        </w:rPr>
-        <w:lastRenderedPageBreak/>
-        <w:t xml:space="preserve">our reseller partners was in and there were two job interviews. I’ll provide you with the details, but it’s pretty unlikely that any of these people were involved.” </w:t>
+        <w:t xml:space="preserve"> said, “It was a typical day yesterday. Before our meeting, I looked at the receptionist’s calendar. There was a meeting with a vendor, one of our reseller partners was in and there were two job interviews. I’ll provide you with the details, but it’s pretty unlikely that any of these people were involved.” </w:t>
       </w:r>
     </w:p>
     <w:p>
@@ -6209,6 +5602,7 @@
           <w:rFonts w:ascii="Arial" w:eastAsia="Times New Roman" w:hAnsi="Arial" w:cs="Arial"/>
           <w:color w:val="000000"/>
         </w:rPr>
+        <w:lastRenderedPageBreak/>
         <w:t>The tech said “I’m still confirming this, but if I had to bet, someone wrote over that day’s log entries with logs from a</w:t>
       </w:r>
       <w:r>
@@ -6270,7 +5664,6 @@
           <w:rFonts w:ascii="Arial" w:eastAsia="Times New Roman" w:hAnsi="Arial" w:cs="Arial"/>
           <w:color w:val="000000"/>
         </w:rPr>
-        <w:lastRenderedPageBreak/>
         <w:t>When he was done talking with the tech, he went back into the conference room to finish up with the corporate lawyer. The detective finished with, “I’d like to get a copy of your financial statements and bank records to our financial analysts. I need to rule out a financial crime as a motive.” The lawyer agreed to gather the required documents from the controller and email them. “Oh, and I want to have my computer tech meet with your IT people. We’re not sure if the card key data is corrupted. I’ll have my tech join us for a while tomorrow. They then made their way to the safe deposit at the bank to check to see the spare key was still there. It was.</w:t>
       </w:r>
     </w:p>
@@ -6293,7 +5686,516 @@
           <w:sz w:val="16"/>
           <w:szCs w:val="16"/>
         </w:rPr>
-        <w:t>&lt;3pm Tuesday, Office&gt;</w:t>
+        <w:t xml:space="preserve">&lt;Pier 23. Tuesday </w:t>
+      </w:r>
+      <w:r>
+        <w:rPr>
+          <w:rFonts w:ascii="Arial" w:eastAsia="Times New Roman" w:hAnsi="Arial" w:cs="Arial"/>
+          <w:i/>
+          <w:color w:val="000000"/>
+          <w:sz w:val="16"/>
+          <w:szCs w:val="16"/>
+        </w:rPr>
+        <w:t>3 – 7pm</w:t>
+      </w:r>
+      <w:r>
+        <w:rPr>
+          <w:rFonts w:ascii="Arial" w:eastAsia="Times New Roman" w:hAnsi="Arial" w:cs="Arial"/>
+          <w:i/>
+          <w:color w:val="000000"/>
+          <w:sz w:val="16"/>
+          <w:szCs w:val="16"/>
+        </w:rPr>
+        <w:t>&gt;</w:t>
+      </w:r>
+    </w:p>
+    <w:p>
+      <w:pPr>
+        <w:spacing w:after="240" w:line="360" w:lineRule="auto"/>
+        <w:rPr>
+          <w:rFonts w:ascii="Arial" w:eastAsia="Times New Roman" w:hAnsi="Arial" w:cs="Arial"/>
+          <w:color w:val="000000"/>
+        </w:rPr>
+      </w:pPr>
+      <w:r>
+        <w:rPr>
+          <w:rFonts w:ascii="Arial" w:eastAsia="Times New Roman" w:hAnsi="Arial" w:cs="Arial"/>
+          <w:color w:val="000000"/>
+        </w:rPr>
+        <w:t xml:space="preserve">At Pier 23, </w:t>
+      </w:r>
+      <w:r>
+        <w:rPr>
+          <w:rFonts w:ascii="Arial" w:eastAsia="Times New Roman" w:hAnsi="Arial" w:cs="Arial"/>
+          <w:color w:val="000000"/>
+        </w:rPr>
+        <w:t xml:space="preserve">given that it was </w:t>
+      </w:r>
+      <w:proofErr w:type="spellStart"/>
+      <w:r>
+        <w:rPr>
+          <w:rFonts w:ascii="Arial" w:eastAsia="Times New Roman" w:hAnsi="Arial" w:cs="Arial"/>
+          <w:color w:val="000000"/>
+        </w:rPr>
+        <w:t>mid afternoon</w:t>
+      </w:r>
+      <w:proofErr w:type="spellEnd"/>
+      <w:r>
+        <w:rPr>
+          <w:rFonts w:ascii="Arial" w:eastAsia="Times New Roman" w:hAnsi="Arial" w:cs="Arial"/>
+          <w:color w:val="000000"/>
+        </w:rPr>
+        <w:t xml:space="preserve"> on a weekday, there were only a few people there besides the Tympani Industries folks when Miles got there. He stopped at the bar to pick up a pint of Lagunitas IPA before sitting down. T</w:t>
+      </w:r>
+      <w:r>
+        <w:rPr>
+          <w:rFonts w:ascii="Arial" w:eastAsia="Times New Roman" w:hAnsi="Arial" w:cs="Arial"/>
+          <w:color w:val="000000"/>
+        </w:rPr>
+        <w:t xml:space="preserve">here were </w:t>
+      </w:r>
+      <w:r>
+        <w:rPr>
+          <w:rFonts w:ascii="Arial" w:eastAsia="Times New Roman" w:hAnsi="Arial" w:cs="Arial"/>
+          <w:color w:val="000000"/>
+        </w:rPr>
+        <w:t>three</w:t>
+      </w:r>
+      <w:r>
+        <w:rPr>
+          <w:rFonts w:ascii="Arial" w:eastAsia="Times New Roman" w:hAnsi="Arial" w:cs="Arial"/>
+          <w:color w:val="000000"/>
+        </w:rPr>
+        <w:t xml:space="preserve"> tables of Tympani </w:t>
+      </w:r>
+      <w:r>
+        <w:rPr>
+          <w:rFonts w:ascii="Arial" w:eastAsia="Times New Roman" w:hAnsi="Arial" w:cs="Arial"/>
+          <w:color w:val="000000"/>
+        </w:rPr>
+        <w:t xml:space="preserve">people already there. As he passed one of the tables, he said hi to Anna, one of the IT engineers he </w:t>
+      </w:r>
+      <w:proofErr w:type="spellStart"/>
+      <w:r>
+        <w:rPr>
+          <w:rFonts w:ascii="Arial" w:eastAsia="Times New Roman" w:hAnsi="Arial" w:cs="Arial"/>
+          <w:color w:val="000000"/>
+        </w:rPr>
+        <w:t>kinda</w:t>
+      </w:r>
+      <w:proofErr w:type="spellEnd"/>
+      <w:r>
+        <w:rPr>
+          <w:rFonts w:ascii="Arial" w:eastAsia="Times New Roman" w:hAnsi="Arial" w:cs="Arial"/>
+          <w:color w:val="000000"/>
+        </w:rPr>
+        <w:t xml:space="preserve"> knew, sitting with a table full of other people in IT who he didn’t know. He saw several of his team members and his boss in animated conversation at one table. From the dirty pint glasses on the table, they were into their second or third beers by now.</w:t>
+      </w:r>
+    </w:p>
+    <w:p>
+      <w:pPr>
+        <w:spacing w:after="240" w:line="360" w:lineRule="auto"/>
+        <w:rPr>
+          <w:rFonts w:ascii="Arial" w:eastAsia="Times New Roman" w:hAnsi="Arial" w:cs="Arial"/>
+          <w:color w:val="000000"/>
+        </w:rPr>
+      </w:pPr>
+      <w:r>
+        <w:rPr>
+          <w:rFonts w:ascii="Arial" w:eastAsia="Times New Roman" w:hAnsi="Arial" w:cs="Arial"/>
+          <w:color w:val="000000"/>
+        </w:rPr>
+        <w:t xml:space="preserve">He stole a chair from an empty table and squeezed in. He said hi to Lisa, and to three other programmers. Two were somewhat older Russian guys, Alex and Misha. At least older for a startup –maybe in their early 50s. They both spoke perfect but accented English. They were two of the only smokers in the office and could often be seen standing around the outside of the building with their cigarettes. The other guy was an Indian programmer named Ravi. He was a jovial sort in social situations and could get boisterous with a couple of beers in him. </w:t>
+      </w:r>
+    </w:p>
+    <w:p>
+      <w:pPr>
+        <w:spacing w:after="240" w:line="360" w:lineRule="auto"/>
+        <w:rPr>
+          <w:rFonts w:ascii="Arial" w:eastAsia="Times New Roman" w:hAnsi="Arial" w:cs="Arial"/>
+          <w:color w:val="000000"/>
+        </w:rPr>
+      </w:pPr>
+      <w:r>
+        <w:rPr>
+          <w:rFonts w:ascii="Arial" w:eastAsia="Times New Roman" w:hAnsi="Arial" w:cs="Arial"/>
+          <w:color w:val="000000"/>
+        </w:rPr>
+        <w:t>Ravi and Alex were arguing about some sporting situation. Ravi turned to Miles, “Alex says the Russian National Basketball teams were better than today’s NBA teams.”</w:t>
+      </w:r>
+    </w:p>
+    <w:p>
+      <w:pPr>
+        <w:spacing w:after="240" w:line="360" w:lineRule="auto"/>
+        <w:rPr>
+          <w:rFonts w:ascii="Arial" w:eastAsia="Times New Roman" w:hAnsi="Arial" w:cs="Arial"/>
+          <w:color w:val="000000"/>
+        </w:rPr>
+      </w:pPr>
+      <w:r>
+        <w:rPr>
+          <w:rFonts w:ascii="Arial" w:eastAsia="Times New Roman" w:hAnsi="Arial" w:cs="Arial"/>
+          <w:color w:val="000000"/>
+        </w:rPr>
+        <w:t>Alex said “Best basketball team I ever saw was Soviet Olympic team in 1988. Could beat the Warriors 2014 team easy.”</w:t>
+      </w:r>
+    </w:p>
+    <w:p>
+      <w:pPr>
+        <w:spacing w:after="240" w:line="360" w:lineRule="auto"/>
+        <w:rPr>
+          <w:rFonts w:ascii="Arial" w:eastAsia="Times New Roman" w:hAnsi="Arial" w:cs="Arial"/>
+          <w:color w:val="000000"/>
+        </w:rPr>
+      </w:pPr>
+      <w:r>
+        <w:rPr>
+          <w:rFonts w:ascii="Arial" w:eastAsia="Times New Roman" w:hAnsi="Arial" w:cs="Arial"/>
+          <w:color w:val="000000"/>
+        </w:rPr>
+        <w:lastRenderedPageBreak/>
+        <w:t>Ravi and Alex argued about the different players on the team, who would guard who and how successful they’d be. Ravi said that nobody on that team could guard Steph Curry. Alex shrugged, “Might get hit by elbow. No flagrant fouls in ‘80s. It’s hard to shoot straight with concussion.”</w:t>
+      </w:r>
+    </w:p>
+    <w:p>
+      <w:pPr>
+        <w:spacing w:after="240" w:line="360" w:lineRule="auto"/>
+        <w:rPr>
+          <w:rFonts w:ascii="Arial" w:eastAsia="Times New Roman" w:hAnsi="Arial" w:cs="Arial"/>
+          <w:color w:val="000000"/>
+        </w:rPr>
+      </w:pPr>
+      <w:r>
+        <w:rPr>
+          <w:rFonts w:ascii="Arial" w:eastAsia="Times New Roman" w:hAnsi="Arial" w:cs="Arial"/>
+          <w:color w:val="000000"/>
+        </w:rPr>
+        <w:t>Ravi didn’t have an answer for that and changed the subject. “What do you think of the US president. He reminds me of the Indian Prime Minister – they’re both larger than life characters. I like him”, he said approvingly.  Someone at the next table glared at him.</w:t>
+      </w:r>
+    </w:p>
+    <w:p>
+      <w:pPr>
+        <w:spacing w:after="240" w:line="360" w:lineRule="auto"/>
+        <w:rPr>
+          <w:rFonts w:ascii="Arial" w:eastAsia="Times New Roman" w:hAnsi="Arial" w:cs="Arial"/>
+          <w:color w:val="000000"/>
+        </w:rPr>
+      </w:pPr>
+      <w:r>
+        <w:rPr>
+          <w:rFonts w:ascii="Arial" w:eastAsia="Times New Roman" w:hAnsi="Arial" w:cs="Arial"/>
+          <w:color w:val="000000"/>
+        </w:rPr>
+        <w:t xml:space="preserve">Lisa deftly changed the subject. She asked Miles about someone who they both worked with when Miles was an intern. He just started his own company in Sunnyvale. Ravi asked if Rick worked at this previous company too. </w:t>
+      </w:r>
+    </w:p>
+    <w:p>
+      <w:pPr>
+        <w:spacing w:after="240" w:line="360" w:lineRule="auto"/>
+        <w:rPr>
+          <w:rFonts w:ascii="Arial" w:eastAsia="Times New Roman" w:hAnsi="Arial" w:cs="Arial"/>
+          <w:color w:val="000000"/>
+        </w:rPr>
+      </w:pPr>
+      <w:r>
+        <w:rPr>
+          <w:rFonts w:ascii="Arial" w:eastAsia="Times New Roman" w:hAnsi="Arial" w:cs="Arial"/>
+          <w:color w:val="000000"/>
+        </w:rPr>
+        <w:t xml:space="preserve">Lisa said, “No, he used to work at Apple. He was working on IoT (Internet of Things) devices. He was there for years. He ended up being a chief architect of their IoT products. Steve was somehow involved as an advisor of some sort. That’s how they knew each other. Steve told me he thought the devices that Rick was working on were very cool and far ahead of anything available commercially. Anyway, when Apple decided not to ship them, Rick </w:t>
+      </w:r>
+      <w:proofErr w:type="gramStart"/>
+      <w:r>
+        <w:rPr>
+          <w:rFonts w:ascii="Arial" w:eastAsia="Times New Roman" w:hAnsi="Arial" w:cs="Arial"/>
+          <w:color w:val="000000"/>
+        </w:rPr>
+        <w:t>quit</w:t>
+      </w:r>
+      <w:proofErr w:type="gramEnd"/>
+      <w:r>
+        <w:rPr>
+          <w:rFonts w:ascii="Arial" w:eastAsia="Times New Roman" w:hAnsi="Arial" w:cs="Arial"/>
+          <w:color w:val="000000"/>
+        </w:rPr>
+        <w:t xml:space="preserve"> and Steve hired him. From some of the stuff that Rick does, I’m pretty sure this is the first startup he’s ever worked for. He keeps trying to do things the way they did it at Apple. Sometimes that’s great and sometimes it doesn’t work for a company of our size.</w:t>
+      </w:r>
+    </w:p>
+    <w:p>
+      <w:pPr>
+        <w:spacing w:after="240" w:line="360" w:lineRule="auto"/>
+        <w:rPr>
+          <w:rFonts w:ascii="Arial" w:eastAsia="Times New Roman" w:hAnsi="Arial" w:cs="Arial"/>
+          <w:color w:val="000000"/>
+        </w:rPr>
+      </w:pPr>
+      <w:r>
+        <w:rPr>
+          <w:rFonts w:ascii="Arial" w:eastAsia="Times New Roman" w:hAnsi="Arial" w:cs="Arial"/>
+          <w:color w:val="000000"/>
+        </w:rPr>
+        <w:t xml:space="preserve">They continued to talk about people who they used to work with and where they were now. One guy had quit the tech business to start a brewery. Plenty of others moved around between the big tech companies in the local area. </w:t>
+      </w:r>
+    </w:p>
+    <w:p>
+      <w:pPr>
+        <w:spacing w:after="240" w:line="360" w:lineRule="auto"/>
+        <w:rPr>
+          <w:rFonts w:ascii="Arial" w:eastAsia="Times New Roman" w:hAnsi="Arial" w:cs="Arial"/>
+          <w:color w:val="000000"/>
+        </w:rPr>
+      </w:pPr>
+      <w:r>
+        <w:rPr>
+          <w:rFonts w:ascii="Arial" w:eastAsia="Times New Roman" w:hAnsi="Arial" w:cs="Arial"/>
+          <w:color w:val="000000"/>
+        </w:rPr>
+        <w:t xml:space="preserve">Lisa asked Miles if he was still with the girlfriend that he had when they worked together before. Miles said “No, she went to Pittsburgh for grad school and I didn’t want to follow. My </w:t>
+      </w:r>
+      <w:proofErr w:type="spellStart"/>
+      <w:r>
+        <w:rPr>
+          <w:rFonts w:ascii="Arial" w:eastAsia="Times New Roman" w:hAnsi="Arial" w:cs="Arial"/>
+          <w:color w:val="000000"/>
+        </w:rPr>
+        <w:t>parent’s</w:t>
+      </w:r>
+      <w:proofErr w:type="spellEnd"/>
+      <w:r>
+        <w:rPr>
+          <w:rFonts w:ascii="Arial" w:eastAsia="Times New Roman" w:hAnsi="Arial" w:cs="Arial"/>
+          <w:color w:val="000000"/>
+        </w:rPr>
+        <w:t xml:space="preserve"> live in Alameda and I have other family in the area. Besides, all the best tech jobs are here. Neither of us wanted a long-distance relationship, so we split. “</w:t>
+      </w:r>
+    </w:p>
+    <w:p>
+      <w:pPr>
+        <w:spacing w:after="240" w:line="360" w:lineRule="auto"/>
+        <w:rPr>
+          <w:rFonts w:ascii="Arial" w:eastAsia="Times New Roman" w:hAnsi="Arial" w:cs="Arial"/>
+          <w:color w:val="000000"/>
+        </w:rPr>
+      </w:pPr>
+      <w:r>
+        <w:rPr>
+          <w:rFonts w:ascii="Arial" w:eastAsia="Times New Roman" w:hAnsi="Arial" w:cs="Arial"/>
+          <w:color w:val="000000"/>
+        </w:rPr>
+        <w:t>Lisa said “Oh that’s too bad. I liked her the one time I met her.”</w:t>
+      </w:r>
+    </w:p>
+    <w:p>
+      <w:pPr>
+        <w:spacing w:after="240" w:line="360" w:lineRule="auto"/>
+        <w:rPr>
+          <w:rFonts w:ascii="Arial" w:eastAsia="Times New Roman" w:hAnsi="Arial" w:cs="Arial"/>
+          <w:color w:val="000000"/>
+        </w:rPr>
+      </w:pPr>
+      <w:r>
+        <w:rPr>
+          <w:rFonts w:ascii="Arial" w:eastAsia="Times New Roman" w:hAnsi="Arial" w:cs="Arial"/>
+          <w:color w:val="000000"/>
+        </w:rPr>
+        <w:t>Miles said, “Yeah, she’s great. We’re still friends on social media, but she’s got someone new and I’m over it. “</w:t>
+      </w:r>
+    </w:p>
+    <w:p>
+      <w:pPr>
+        <w:spacing w:after="240" w:line="360" w:lineRule="auto"/>
+        <w:rPr>
+          <w:rFonts w:ascii="Arial" w:eastAsia="Times New Roman" w:hAnsi="Arial" w:cs="Arial"/>
+          <w:color w:val="000000"/>
+        </w:rPr>
+      </w:pPr>
+      <w:r>
+        <w:rPr>
+          <w:rFonts w:ascii="Arial" w:eastAsia="Times New Roman" w:hAnsi="Arial" w:cs="Arial"/>
+          <w:color w:val="000000"/>
+        </w:rPr>
+        <w:t xml:space="preserve">A few minutes after 5, Lisa got up and said she had to leave to catch the ferry to Marin County where she lived.  As they continued drinking and talking, other developers drifted in and out of the conversation. At one point, Alex ordered a round of vodka shots for the table to drink a toast to the </w:t>
+      </w:r>
+      <w:r>
+        <w:rPr>
+          <w:rFonts w:ascii="Arial" w:eastAsia="Times New Roman" w:hAnsi="Arial" w:cs="Arial"/>
+          <w:color w:val="000000"/>
+        </w:rPr>
+        <w:lastRenderedPageBreak/>
+        <w:t>memory of Steve. Misha could</w:t>
+      </w:r>
+      <w:r>
+        <w:rPr>
+          <w:rFonts w:ascii="Arial" w:eastAsia="Times New Roman" w:hAnsi="Arial" w:cs="Arial"/>
+          <w:color w:val="000000"/>
+        </w:rPr>
+        <w:t>n’t</w:t>
+      </w:r>
+      <w:r>
+        <w:rPr>
+          <w:rFonts w:ascii="Arial" w:eastAsia="Times New Roman" w:hAnsi="Arial" w:cs="Arial"/>
+          <w:color w:val="000000"/>
+        </w:rPr>
+        <w:t xml:space="preserve"> leave it at one toast and ordered another round of vodka. Miles avoided the vodka and kept with the beer. </w:t>
+      </w:r>
+    </w:p>
+    <w:p>
+      <w:pPr>
+        <w:spacing w:after="240" w:line="360" w:lineRule="auto"/>
+        <w:rPr>
+          <w:rFonts w:ascii="Arial" w:eastAsia="Times New Roman" w:hAnsi="Arial" w:cs="Arial"/>
+          <w:color w:val="000000"/>
+        </w:rPr>
+      </w:pPr>
+      <w:r>
+        <w:rPr>
+          <w:rFonts w:ascii="Arial" w:eastAsia="Times New Roman" w:hAnsi="Arial" w:cs="Arial"/>
+          <w:color w:val="000000"/>
+        </w:rPr>
+        <w:t>The waitress came over to clear the table and flirted with Miles. Miles had been at that bar several times after work, but didn’t remember this waitress. She remembered him</w:t>
+      </w:r>
+      <w:r>
+        <w:rPr>
+          <w:rFonts w:ascii="Arial" w:eastAsia="Times New Roman" w:hAnsi="Arial" w:cs="Arial"/>
+          <w:color w:val="000000"/>
+        </w:rPr>
+        <w:t xml:space="preserve"> and asked what he’d been up to</w:t>
+      </w:r>
+      <w:r>
+        <w:rPr>
+          <w:rFonts w:ascii="Arial" w:eastAsia="Times New Roman" w:hAnsi="Arial" w:cs="Arial"/>
+          <w:color w:val="000000"/>
+        </w:rPr>
+        <w:t xml:space="preserve">. </w:t>
+      </w:r>
+      <w:r>
+        <w:rPr>
+          <w:rFonts w:ascii="Arial" w:eastAsia="Times New Roman" w:hAnsi="Arial" w:cs="Arial"/>
+          <w:color w:val="000000"/>
+        </w:rPr>
+        <w:t>Ravi saw this and asked Miles, “Why don’t you ask for her number. She likes you.”</w:t>
+      </w:r>
+    </w:p>
+    <w:p>
+      <w:pPr>
+        <w:spacing w:after="240" w:line="360" w:lineRule="auto"/>
+        <w:rPr>
+          <w:rFonts w:ascii="Arial" w:eastAsia="Times New Roman" w:hAnsi="Arial" w:cs="Arial"/>
+          <w:color w:val="000000"/>
+        </w:rPr>
+      </w:pPr>
+      <w:r>
+        <w:rPr>
+          <w:rFonts w:ascii="Arial" w:eastAsia="Times New Roman" w:hAnsi="Arial" w:cs="Arial"/>
+          <w:color w:val="000000"/>
+        </w:rPr>
+        <w:t>Miles smiled, “I don’t know. She’s cute enough, but I can never tell if a waitress is just being friendly because she’s good at her job or is really interested. We’ll see.”</w:t>
+      </w:r>
+      <w:r>
+        <w:rPr>
+          <w:rFonts w:ascii="Arial" w:eastAsia="Times New Roman" w:hAnsi="Arial" w:cs="Arial"/>
+          <w:color w:val="000000"/>
+        </w:rPr>
+        <w:t xml:space="preserve"> </w:t>
+      </w:r>
+    </w:p>
+    <w:p>
+      <w:pPr>
+        <w:spacing w:after="240" w:line="360" w:lineRule="auto"/>
+        <w:rPr>
+          <w:rFonts w:ascii="Arial" w:eastAsia="Times New Roman" w:hAnsi="Arial" w:cs="Arial"/>
+          <w:color w:val="000000"/>
+        </w:rPr>
+      </w:pPr>
+      <w:r>
+        <w:rPr>
+          <w:rFonts w:ascii="Arial" w:eastAsia="Times New Roman" w:hAnsi="Arial" w:cs="Arial"/>
+          <w:color w:val="000000"/>
+        </w:rPr>
+        <w:t>Ravi said, “</w:t>
+      </w:r>
+      <w:r>
+        <w:rPr>
+          <w:rFonts w:ascii="Arial" w:eastAsia="Times New Roman" w:hAnsi="Arial" w:cs="Arial"/>
+          <w:color w:val="000000"/>
+        </w:rPr>
+        <w:t>Whatever. If I were you, I’d make a move.</w:t>
+      </w:r>
+    </w:p>
+    <w:p>
+      <w:pPr>
+        <w:spacing w:after="240" w:line="360" w:lineRule="auto"/>
+        <w:rPr>
+          <w:rFonts w:ascii="Arial" w:eastAsia="Times New Roman" w:hAnsi="Arial" w:cs="Arial"/>
+          <w:color w:val="000000"/>
+        </w:rPr>
+      </w:pPr>
+      <w:r>
+        <w:rPr>
+          <w:rFonts w:ascii="Arial" w:eastAsia="Times New Roman" w:hAnsi="Arial" w:cs="Arial"/>
+          <w:color w:val="000000"/>
+        </w:rPr>
+        <w:t>Miles let the subject drop.</w:t>
+      </w:r>
+    </w:p>
+    <w:p>
+      <w:pPr>
+        <w:spacing w:after="240" w:line="360" w:lineRule="auto"/>
+        <w:rPr>
+          <w:rFonts w:ascii="Arial" w:eastAsia="Times New Roman" w:hAnsi="Arial" w:cs="Arial"/>
+          <w:color w:val="000000"/>
+        </w:rPr>
+      </w:pPr>
+      <w:r>
+        <w:rPr>
+          <w:rFonts w:ascii="Arial" w:eastAsia="Times New Roman" w:hAnsi="Arial" w:cs="Arial"/>
+          <w:color w:val="000000"/>
+        </w:rPr>
+        <w:t xml:space="preserve">As afternoon turned to evening, Miles decided to leave before it got too late and he got too wasted. It was grey, gloomy with some mist in the fog on the Embarcadero, but it felt good to be outside in the fresh air. He walked the mile or two towards the ballpark to his apartment. </w:t>
+      </w:r>
+    </w:p>
+    <w:p>
+      <w:pPr>
+        <w:spacing w:after="240" w:line="360" w:lineRule="auto"/>
+        <w:rPr>
+          <w:rFonts w:ascii="Arial" w:eastAsia="Times New Roman" w:hAnsi="Arial" w:cs="Arial"/>
+          <w:i/>
+          <w:color w:val="000000"/>
+          <w:sz w:val="16"/>
+          <w:szCs w:val="16"/>
+        </w:rPr>
+      </w:pPr>
+      <w:r>
+        <w:rPr>
+          <w:rFonts w:ascii="Arial" w:eastAsia="Times New Roman" w:hAnsi="Arial" w:cs="Arial"/>
+          <w:i/>
+          <w:color w:val="000000"/>
+          <w:sz w:val="16"/>
+          <w:szCs w:val="16"/>
+        </w:rPr>
+        <w:t>&lt;</w:t>
+      </w:r>
+      <w:r>
+        <w:rPr>
+          <w:rFonts w:ascii="Arial" w:eastAsia="Times New Roman" w:hAnsi="Arial" w:cs="Arial"/>
+          <w:i/>
+          <w:color w:val="000000"/>
+          <w:sz w:val="16"/>
+          <w:szCs w:val="16"/>
+        </w:rPr>
+        <w:t>4</w:t>
+      </w:r>
+      <w:bookmarkStart w:id="0" w:name="_GoBack"/>
+      <w:bookmarkEnd w:id="0"/>
+      <w:r>
+        <w:rPr>
+          <w:rFonts w:ascii="Arial" w:eastAsia="Times New Roman" w:hAnsi="Arial" w:cs="Arial"/>
+          <w:i/>
+          <w:color w:val="000000"/>
+          <w:sz w:val="16"/>
+          <w:szCs w:val="16"/>
+        </w:rPr>
+        <w:t>pm Tuesday, Office&gt;</w:t>
       </w:r>
     </w:p>
     <w:p>
@@ -6639,6 +6541,7 @@
           <w:rFonts w:ascii="Arial" w:eastAsia="Times New Roman" w:hAnsi="Arial" w:cs="Arial"/>
           <w:color w:val="000000"/>
         </w:rPr>
+        <w:lastRenderedPageBreak/>
         <w:t xml:space="preserve">Rick had his own </w:t>
       </w:r>
       <w:r>
@@ -6769,7 +6672,6 @@
           <w:rFonts w:ascii="Arial" w:eastAsia="Times New Roman" w:hAnsi="Arial" w:cs="Arial"/>
           <w:color w:val="000000"/>
         </w:rPr>
-        <w:lastRenderedPageBreak/>
         <w:t xml:space="preserve">Rick nodded, “My team is basically good, but there is one guy who </w:t>
       </w:r>
       <w:r>
@@ -21507,7 +21409,7 @@
       <w:rPr>
         <w:noProof/>
       </w:rPr>
-      <w:t>12/29/2018</w:t>
+      <w:t>12/30/2018</w:t>
     </w:r>
     <w:r>
       <w:rPr>

</xml_diff>